<commit_message>
Added risk analysis, test team uplift.
</commit_message>
<xml_diff>
--- a/Current_Resume.docx
+++ b/Current_Resume.docx
@@ -65,8 +65,8 @@
           <w:noProof/>
           <w:color w:val="000000" w:themeColor="text1"/>
         </w:rPr>
-        <w:pict w14:anchorId="7F98B100">
-          <v:rect id="_x0000_i1031" alt="" style="width:468pt;height:.05pt;mso-width-percent:0;mso-height-percent:0;mso-width-percent:0;mso-height-percent:0" o:hralign="center" o:hrstd="t" o:hrnoshade="t" o:hr="t" fillcolor="#d4d4d4" stroked="f"/>
+        <w:pict w14:anchorId="1C629094">
+          <v:rect id="_x0000_i1025" alt="" style="width:468pt;height:.05pt;mso-width-percent:0;mso-height-percent:0;mso-width-percent:0;mso-height-percent:0" o:hralign="center" o:hrstd="t" o:hrnoshade="t" o:hr="t" fillcolor="#d4d4d4" stroked="f"/>
         </w:pict>
       </w:r>
     </w:p>
@@ -187,8 +187,139 @@
           <w:sz w:val="21"/>
           <w:szCs w:val="21"/>
         </w:rPr>
-        <w:t> Visual Studio, Team Foundation Server, MSTest, NUnit, MBUnit, JustMock, Rhino Mocks, Subversion, Git, PowerShell, *nix shell, Cucumber, Selenium/WebDriver, Watir/FireWatir, Telerik Test Studio, TestComplete</w:t>
-      </w:r>
+        <w:t xml:space="preserve"> Visual Studio, Team Foundation Server, </w:t>
+      </w:r>
+      <w:proofErr w:type="spellStart"/>
+      <w:r>
+        <w:rPr>
+          <w:rFonts w:ascii="Arial" w:hAnsi="Arial" w:cs="Arial"/>
+          <w:color w:val="000000" w:themeColor="text1"/>
+          <w:sz w:val="21"/>
+          <w:szCs w:val="21"/>
+        </w:rPr>
+        <w:t>MSTest</w:t>
+      </w:r>
+      <w:proofErr w:type="spellEnd"/>
+      <w:r>
+        <w:rPr>
+          <w:rFonts w:ascii="Arial" w:hAnsi="Arial" w:cs="Arial"/>
+          <w:color w:val="000000" w:themeColor="text1"/>
+          <w:sz w:val="21"/>
+          <w:szCs w:val="21"/>
+        </w:rPr>
+        <w:t xml:space="preserve">, </w:t>
+      </w:r>
+      <w:proofErr w:type="spellStart"/>
+      <w:r>
+        <w:rPr>
+          <w:rFonts w:ascii="Arial" w:hAnsi="Arial" w:cs="Arial"/>
+          <w:color w:val="000000" w:themeColor="text1"/>
+          <w:sz w:val="21"/>
+          <w:szCs w:val="21"/>
+        </w:rPr>
+        <w:t>NUnit</w:t>
+      </w:r>
+      <w:proofErr w:type="spellEnd"/>
+      <w:r>
+        <w:rPr>
+          <w:rFonts w:ascii="Arial" w:hAnsi="Arial" w:cs="Arial"/>
+          <w:color w:val="000000" w:themeColor="text1"/>
+          <w:sz w:val="21"/>
+          <w:szCs w:val="21"/>
+        </w:rPr>
+        <w:t xml:space="preserve">, </w:t>
+      </w:r>
+      <w:proofErr w:type="spellStart"/>
+      <w:r>
+        <w:rPr>
+          <w:rFonts w:ascii="Arial" w:hAnsi="Arial" w:cs="Arial"/>
+          <w:color w:val="000000" w:themeColor="text1"/>
+          <w:sz w:val="21"/>
+          <w:szCs w:val="21"/>
+        </w:rPr>
+        <w:t>MBUnit</w:t>
+      </w:r>
+      <w:proofErr w:type="spellEnd"/>
+      <w:r>
+        <w:rPr>
+          <w:rFonts w:ascii="Arial" w:hAnsi="Arial" w:cs="Arial"/>
+          <w:color w:val="000000" w:themeColor="text1"/>
+          <w:sz w:val="21"/>
+          <w:szCs w:val="21"/>
+        </w:rPr>
+        <w:t xml:space="preserve">, </w:t>
+      </w:r>
+      <w:proofErr w:type="spellStart"/>
+      <w:r>
+        <w:rPr>
+          <w:rFonts w:ascii="Arial" w:hAnsi="Arial" w:cs="Arial"/>
+          <w:color w:val="000000" w:themeColor="text1"/>
+          <w:sz w:val="21"/>
+          <w:szCs w:val="21"/>
+        </w:rPr>
+        <w:t>JustMock</w:t>
+      </w:r>
+      <w:proofErr w:type="spellEnd"/>
+      <w:r>
+        <w:rPr>
+          <w:rFonts w:ascii="Arial" w:hAnsi="Arial" w:cs="Arial"/>
+          <w:color w:val="000000" w:themeColor="text1"/>
+          <w:sz w:val="21"/>
+          <w:szCs w:val="21"/>
+        </w:rPr>
+        <w:t xml:space="preserve">, Rhino Mocks, Subversion, Git, PowerShell, *nix shell, Cucumber, Selenium/WebDriver, </w:t>
+      </w:r>
+      <w:proofErr w:type="spellStart"/>
+      <w:r>
+        <w:rPr>
+          <w:rFonts w:ascii="Arial" w:hAnsi="Arial" w:cs="Arial"/>
+          <w:color w:val="000000" w:themeColor="text1"/>
+          <w:sz w:val="21"/>
+          <w:szCs w:val="21"/>
+        </w:rPr>
+        <w:t>Watir</w:t>
+      </w:r>
+      <w:proofErr w:type="spellEnd"/>
+      <w:r>
+        <w:rPr>
+          <w:rFonts w:ascii="Arial" w:hAnsi="Arial" w:cs="Arial"/>
+          <w:color w:val="000000" w:themeColor="text1"/>
+          <w:sz w:val="21"/>
+          <w:szCs w:val="21"/>
+        </w:rPr>
+        <w:t>/</w:t>
+      </w:r>
+      <w:proofErr w:type="spellStart"/>
+      <w:r>
+        <w:rPr>
+          <w:rFonts w:ascii="Arial" w:hAnsi="Arial" w:cs="Arial"/>
+          <w:color w:val="000000" w:themeColor="text1"/>
+          <w:sz w:val="21"/>
+          <w:szCs w:val="21"/>
+        </w:rPr>
+        <w:t>FireWatir</w:t>
+      </w:r>
+      <w:proofErr w:type="spellEnd"/>
+      <w:r>
+        <w:rPr>
+          <w:rFonts w:ascii="Arial" w:hAnsi="Arial" w:cs="Arial"/>
+          <w:color w:val="000000" w:themeColor="text1"/>
+          <w:sz w:val="21"/>
+          <w:szCs w:val="21"/>
+        </w:rPr>
+        <w:t xml:space="preserve">, Telerik Test Studio, </w:t>
+      </w:r>
+      <w:proofErr w:type="spellStart"/>
+      <w:r>
+        <w:rPr>
+          <w:rFonts w:ascii="Arial" w:hAnsi="Arial" w:cs="Arial"/>
+          <w:color w:val="000000" w:themeColor="text1"/>
+          <w:sz w:val="21"/>
+          <w:szCs w:val="21"/>
+        </w:rPr>
+        <w:t>TestComplete</w:t>
+      </w:r>
+      <w:proofErr w:type="spellEnd"/>
     </w:p>
     <w:p>
       <w:pPr>
@@ -256,7 +387,7 @@
         <w:pStyle w:val="code-line"/>
         <w:numPr>
           <w:ilvl w:val="0"/>
-          <w:numId w:val="19"/>
+          <w:numId w:val="28"/>
         </w:numPr>
         <w:rPr>
           <w:rFonts w:ascii="Arial" w:hAnsi="Arial" w:cs="Arial"/>
@@ -280,7 +411,7 @@
         <w:pStyle w:val="code-line"/>
         <w:numPr>
           <w:ilvl w:val="0"/>
-          <w:numId w:val="19"/>
+          <w:numId w:val="28"/>
         </w:numPr>
         <w:rPr>
           <w:rFonts w:ascii="Arial" w:hAnsi="Arial" w:cs="Arial"/>
@@ -304,7 +435,7 @@
         <w:pStyle w:val="code-line"/>
         <w:numPr>
           <w:ilvl w:val="0"/>
-          <w:numId w:val="19"/>
+          <w:numId w:val="28"/>
         </w:numPr>
         <w:rPr>
           <w:rFonts w:ascii="Arial" w:hAnsi="Arial" w:cs="Arial"/>
@@ -320,7 +451,7 @@
           <w:sz w:val="21"/>
           <w:szCs w:val="21"/>
         </w:rPr>
-        <w:t>Provides guidance and implementation assistance on all aspects of software quality</w:t>
+        <w:t>Assisted Fortune 10 client in modernizing testing and quality practices through hands-on delivery and workshops</w:t>
       </w:r>
     </w:p>
     <w:p>
@@ -328,7 +459,7 @@
         <w:pStyle w:val="code-line"/>
         <w:numPr>
           <w:ilvl w:val="0"/>
-          <w:numId w:val="19"/>
+          <w:numId w:val="28"/>
         </w:numPr>
         <w:rPr>
           <w:rFonts w:ascii="Arial" w:hAnsi="Arial" w:cs="Arial"/>
@@ -344,7 +475,7 @@
           <w:sz w:val="21"/>
           <w:szCs w:val="21"/>
         </w:rPr>
-        <w:t>Creates and provides training and coaching to move non-coding testers into software automation</w:t>
+        <w:t>Provides guidance and implementation assistance on all aspects of software quality</w:t>
       </w:r>
     </w:p>
     <w:p>
@@ -352,7 +483,7 @@
         <w:pStyle w:val="code-line"/>
         <w:numPr>
           <w:ilvl w:val="0"/>
-          <w:numId w:val="19"/>
+          <w:numId w:val="28"/>
         </w:numPr>
         <w:rPr>
           <w:rFonts w:ascii="Arial" w:hAnsi="Arial" w:cs="Arial"/>
@@ -368,48 +499,7 @@
           <w:sz w:val="21"/>
           <w:szCs w:val="21"/>
         </w:rPr>
-        <w:t>Specializes in moving testers from stove-piped, centralized work into embedded members of delivery teams</w:t>
-      </w:r>
-    </w:p>
-    <w:p>
-      <w:pPr>
-        <w:pStyle w:val="Heading2"/>
-        <w:rPr>
-          <w:rFonts w:ascii="Arial" w:hAnsi="Arial" w:cs="Arial"/>
-          <w:b w:val="0"/>
-          <w:bCs w:val="0"/>
-          <w:color w:val="000000" w:themeColor="text1"/>
-        </w:rPr>
-      </w:pPr>
-      <w:r>
-        <w:rPr>
-          <w:rFonts w:ascii="Arial" w:hAnsi="Arial" w:cs="Arial"/>
-          <w:b w:val="0"/>
-          <w:bCs w:val="0"/>
-          <w:color w:val="000000" w:themeColor="text1"/>
-        </w:rPr>
-        <w:t>Guidepost Systems: December 2014 - Present</w:t>
-      </w:r>
-    </w:p>
-    <w:p>
-      <w:pPr>
-        <w:pStyle w:val="code-line"/>
-        <w:rPr>
-          <w:rFonts w:ascii="Arial" w:hAnsi="Arial" w:cs="Arial"/>
-          <w:color w:val="000000" w:themeColor="text1"/>
-          <w:sz w:val="21"/>
-          <w:szCs w:val="21"/>
-        </w:rPr>
-      </w:pPr>
-      <w:r>
-        <w:rPr>
-          <w:rStyle w:val="Strong"/>
-          <w:rFonts w:ascii="Arial" w:hAnsi="Arial" w:cs="Arial"/>
-          <w:color w:val="000000" w:themeColor="text1"/>
-          <w:sz w:val="21"/>
-          <w:szCs w:val="21"/>
-        </w:rPr>
-        <w:t>Owner, Principle Consultant</w:t>
+        <w:t>Creates and provides training and coaching to move non-coding testers into software automation</w:t>
       </w:r>
     </w:p>
     <w:p>
@@ -417,7 +507,7 @@
         <w:pStyle w:val="code-line"/>
         <w:numPr>
           <w:ilvl w:val="0"/>
-          <w:numId w:val="20"/>
+          <w:numId w:val="28"/>
         </w:numPr>
         <w:rPr>
           <w:rFonts w:ascii="Arial" w:hAnsi="Arial" w:cs="Arial"/>
@@ -433,7 +523,7 @@
           <w:sz w:val="21"/>
           <w:szCs w:val="21"/>
         </w:rPr>
-        <w:t>Works with clients to assess and transform organizational culture and delivery practices</w:t>
+        <w:t>Specializes in moving testers from stove-piped, centralized work into embedded members of delivery teams</w:t>
       </w:r>
     </w:p>
     <w:p>
@@ -441,7 +531,7 @@
         <w:pStyle w:val="code-line"/>
         <w:numPr>
           <w:ilvl w:val="0"/>
-          <w:numId w:val="20"/>
+          <w:numId w:val="28"/>
         </w:numPr>
         <w:rPr>
           <w:rFonts w:ascii="Arial" w:hAnsi="Arial" w:cs="Arial"/>
@@ -457,7 +547,48 @@
           <w:sz w:val="21"/>
           <w:szCs w:val="21"/>
         </w:rPr>
-        <w:t>Delivers workshops on software quality, business value streams, and communication</w:t>
+        <w:t>Lead consultant integrating contract and delivery risk analysis processes between Accenture and Pillar. Responsible for advising opportunity pursuit teams on over $30M of business proposals.</w:t>
+      </w:r>
+    </w:p>
+    <w:p>
+      <w:pPr>
+        <w:pStyle w:val="Heading2"/>
+        <w:rPr>
+          <w:rFonts w:ascii="Arial" w:hAnsi="Arial" w:cs="Arial"/>
+          <w:b w:val="0"/>
+          <w:bCs w:val="0"/>
+          <w:color w:val="000000" w:themeColor="text1"/>
+        </w:rPr>
+      </w:pPr>
+      <w:r>
+        <w:rPr>
+          <w:rFonts w:ascii="Arial" w:hAnsi="Arial" w:cs="Arial"/>
+          <w:b w:val="0"/>
+          <w:bCs w:val="0"/>
+          <w:color w:val="000000" w:themeColor="text1"/>
+        </w:rPr>
+        <w:t>Guidepost Systems: December 2014 - Present</w:t>
+      </w:r>
+    </w:p>
+    <w:p>
+      <w:pPr>
+        <w:pStyle w:val="code-line"/>
+        <w:rPr>
+          <w:rFonts w:ascii="Arial" w:hAnsi="Arial" w:cs="Arial"/>
+          <w:color w:val="000000" w:themeColor="text1"/>
+          <w:sz w:val="21"/>
+          <w:szCs w:val="21"/>
+        </w:rPr>
+      </w:pPr>
+      <w:r>
+        <w:rPr>
+          <w:rStyle w:val="Strong"/>
+          <w:rFonts w:ascii="Arial" w:hAnsi="Arial" w:cs="Arial"/>
+          <w:color w:val="000000" w:themeColor="text1"/>
+          <w:sz w:val="21"/>
+          <w:szCs w:val="21"/>
+        </w:rPr>
+        <w:t>Owner, Principle Consultant</w:t>
       </w:r>
     </w:p>
     <w:p>
@@ -465,7 +596,7 @@
         <w:pStyle w:val="code-line"/>
         <w:numPr>
           <w:ilvl w:val="0"/>
-          <w:numId w:val="20"/>
+          <w:numId w:val="29"/>
         </w:numPr>
         <w:rPr>
           <w:rFonts w:ascii="Arial" w:hAnsi="Arial" w:cs="Arial"/>
@@ -481,7 +612,7 @@
           <w:sz w:val="21"/>
           <w:szCs w:val="21"/>
         </w:rPr>
-        <w:t>Provides assessments detailing actionable items for organizational transformations</w:t>
+        <w:t>Works with clients to assess and transform organizational culture and delivery practices</w:t>
       </w:r>
     </w:p>
     <w:p>
@@ -489,7 +620,7 @@
         <w:pStyle w:val="code-line"/>
         <w:numPr>
           <w:ilvl w:val="0"/>
-          <w:numId w:val="20"/>
+          <w:numId w:val="29"/>
         </w:numPr>
         <w:rPr>
           <w:rFonts w:ascii="Arial" w:hAnsi="Arial" w:cs="Arial"/>
@@ -505,49 +636,8 @@
           <w:sz w:val="21"/>
           <w:szCs w:val="21"/>
         </w:rPr>
-        <w:t>Recognized influencer and mentor in Leadership development, particularly for IT teams</w:t>
-      </w:r>
-    </w:p>
-    <w:p>
-      <w:pPr>
-        <w:pStyle w:val="Heading2"/>
-        <w:rPr>
-          <w:rFonts w:ascii="Arial" w:hAnsi="Arial" w:cs="Arial"/>
-          <w:b w:val="0"/>
-          <w:bCs w:val="0"/>
-          <w:color w:val="000000" w:themeColor="text1"/>
-        </w:rPr>
-      </w:pPr>
-      <w:r>
-        <w:rPr>
-          <w:rFonts w:ascii="Arial" w:hAnsi="Arial" w:cs="Arial"/>
-          <w:b w:val="0"/>
-          <w:bCs w:val="0"/>
-          <w:color w:val="000000" w:themeColor="text1"/>
-        </w:rPr>
         <w:lastRenderedPageBreak/>
-        <w:t>Falafel Software: March 2014 - December 2014</w:t>
-      </w:r>
-    </w:p>
-    <w:p>
-      <w:pPr>
-        <w:pStyle w:val="code-line"/>
-        <w:rPr>
-          <w:rFonts w:ascii="Arial" w:hAnsi="Arial" w:cs="Arial"/>
-          <w:color w:val="000000" w:themeColor="text1"/>
-          <w:sz w:val="21"/>
-          <w:szCs w:val="21"/>
-        </w:rPr>
-      </w:pPr>
-      <w:r>
-        <w:rPr>
-          <w:rStyle w:val="Strong"/>
-          <w:rFonts w:ascii="Arial" w:hAnsi="Arial" w:cs="Arial"/>
-          <w:color w:val="000000" w:themeColor="text1"/>
-          <w:sz w:val="21"/>
-          <w:szCs w:val="21"/>
-        </w:rPr>
-        <w:t>VP, ALM and Testing</w:t>
+        <w:t>Delivers workshops on software quality, business value streams, and communication</w:t>
       </w:r>
     </w:p>
     <w:p>
@@ -555,7 +645,7 @@
         <w:pStyle w:val="code-line"/>
         <w:numPr>
           <w:ilvl w:val="0"/>
-          <w:numId w:val="21"/>
+          <w:numId w:val="29"/>
         </w:numPr>
         <w:rPr>
           <w:rFonts w:ascii="Arial" w:hAnsi="Arial" w:cs="Arial"/>
@@ -571,7 +661,7 @@
           <w:sz w:val="21"/>
           <w:szCs w:val="21"/>
         </w:rPr>
-        <w:t>Responsible for growing ALM and Testing division.</w:t>
+        <w:t>Provides assessments detailing actionable items for organizational transformations</w:t>
       </w:r>
     </w:p>
     <w:p>
@@ -579,7 +669,7 @@
         <w:pStyle w:val="code-line"/>
         <w:numPr>
           <w:ilvl w:val="0"/>
-          <w:numId w:val="21"/>
+          <w:numId w:val="29"/>
         </w:numPr>
         <w:rPr>
           <w:rFonts w:ascii="Arial" w:hAnsi="Arial" w:cs="Arial"/>
@@ -595,7 +685,48 @@
           <w:sz w:val="21"/>
           <w:szCs w:val="21"/>
         </w:rPr>
-        <w:t>Created new offerings for training and coaching concepts.</w:t>
+        <w:t>Recognized influencer and mentor in Leadership development, particularly for IT teams</w:t>
+      </w:r>
+    </w:p>
+    <w:p>
+      <w:pPr>
+        <w:pStyle w:val="Heading2"/>
+        <w:rPr>
+          <w:rFonts w:ascii="Arial" w:hAnsi="Arial" w:cs="Arial"/>
+          <w:b w:val="0"/>
+          <w:bCs w:val="0"/>
+          <w:color w:val="000000" w:themeColor="text1"/>
+        </w:rPr>
+      </w:pPr>
+      <w:r>
+        <w:rPr>
+          <w:rFonts w:ascii="Arial" w:hAnsi="Arial" w:cs="Arial"/>
+          <w:b w:val="0"/>
+          <w:bCs w:val="0"/>
+          <w:color w:val="000000" w:themeColor="text1"/>
+        </w:rPr>
+        <w:t>Falafel Software: March 2014 - December 2014</w:t>
+      </w:r>
+    </w:p>
+    <w:p>
+      <w:pPr>
+        <w:pStyle w:val="code-line"/>
+        <w:rPr>
+          <w:rFonts w:ascii="Arial" w:hAnsi="Arial" w:cs="Arial"/>
+          <w:color w:val="000000" w:themeColor="text1"/>
+          <w:sz w:val="21"/>
+          <w:szCs w:val="21"/>
+        </w:rPr>
+      </w:pPr>
+      <w:r>
+        <w:rPr>
+          <w:rStyle w:val="Strong"/>
+          <w:rFonts w:ascii="Arial" w:hAnsi="Arial" w:cs="Arial"/>
+          <w:color w:val="000000" w:themeColor="text1"/>
+          <w:sz w:val="21"/>
+          <w:szCs w:val="21"/>
+        </w:rPr>
+        <w:t>VP, ALM and Testing</w:t>
       </w:r>
     </w:p>
     <w:p>
@@ -603,7 +734,7 @@
         <w:pStyle w:val="code-line"/>
         <w:numPr>
           <w:ilvl w:val="0"/>
-          <w:numId w:val="21"/>
+          <w:numId w:val="30"/>
         </w:numPr>
         <w:rPr>
           <w:rFonts w:ascii="Arial" w:hAnsi="Arial" w:cs="Arial"/>
@@ -619,7 +750,7 @@
           <w:sz w:val="21"/>
           <w:szCs w:val="21"/>
         </w:rPr>
-        <w:t>Executed on over $130K of new business in Q2/Q3.</w:t>
+        <w:t>Responsible for growing ALM and Testing division.</w:t>
       </w:r>
     </w:p>
     <w:p>
@@ -627,7 +758,7 @@
         <w:pStyle w:val="code-line"/>
         <w:numPr>
           <w:ilvl w:val="0"/>
-          <w:numId w:val="21"/>
+          <w:numId w:val="30"/>
         </w:numPr>
         <w:rPr>
           <w:rFonts w:ascii="Arial" w:hAnsi="Arial" w:cs="Arial"/>
@@ -643,7 +774,7 @@
           <w:sz w:val="21"/>
           <w:szCs w:val="21"/>
         </w:rPr>
-        <w:t>Built strategic relationships with product vendors.</w:t>
+        <w:t>Created new offerings for training and coaching concepts.</w:t>
       </w:r>
     </w:p>
     <w:p>
@@ -651,7 +782,7 @@
         <w:pStyle w:val="code-line"/>
         <w:numPr>
           <w:ilvl w:val="0"/>
-          <w:numId w:val="21"/>
+          <w:numId w:val="30"/>
         </w:numPr>
         <w:rPr>
           <w:rFonts w:ascii="Arial" w:hAnsi="Arial" w:cs="Arial"/>
@@ -667,7 +798,7 @@
           <w:sz w:val="21"/>
           <w:szCs w:val="21"/>
         </w:rPr>
-        <w:t>Delivered online and in-person training.</w:t>
+        <w:t>Executed on over $130K of new business in Q2/Q3.</w:t>
       </w:r>
     </w:p>
     <w:p>
@@ -675,7 +806,7 @@
         <w:pStyle w:val="code-line"/>
         <w:numPr>
           <w:ilvl w:val="0"/>
-          <w:numId w:val="21"/>
+          <w:numId w:val="30"/>
         </w:numPr>
         <w:rPr>
           <w:rFonts w:ascii="Arial" w:hAnsi="Arial" w:cs="Arial"/>
@@ -691,48 +822,7 @@
           <w:sz w:val="21"/>
           <w:szCs w:val="21"/>
         </w:rPr>
-        <w:t>Assisted product vendor partners with pre- and post-sales support.</w:t>
-      </w:r>
-    </w:p>
-    <w:p>
-      <w:pPr>
-        <w:pStyle w:val="Heading2"/>
-        <w:rPr>
-          <w:rFonts w:ascii="Arial" w:hAnsi="Arial" w:cs="Arial"/>
-          <w:b w:val="0"/>
-          <w:bCs w:val="0"/>
-          <w:color w:val="000000" w:themeColor="text1"/>
-        </w:rPr>
-      </w:pPr>
-      <w:r>
-        <w:rPr>
-          <w:rFonts w:ascii="Arial" w:hAnsi="Arial" w:cs="Arial"/>
-          <w:b w:val="0"/>
-          <w:bCs w:val="0"/>
-          <w:color w:val="000000" w:themeColor="text1"/>
-        </w:rPr>
-        <w:t>Telerik: July 2011 - March 2014</w:t>
-      </w:r>
-    </w:p>
-    <w:p>
-      <w:pPr>
-        <w:pStyle w:val="code-line"/>
-        <w:rPr>
-          <w:rFonts w:ascii="Arial" w:hAnsi="Arial" w:cs="Arial"/>
-          <w:color w:val="000000" w:themeColor="text1"/>
-          <w:sz w:val="21"/>
-          <w:szCs w:val="21"/>
-        </w:rPr>
-      </w:pPr>
-      <w:r>
-        <w:rPr>
-          <w:rStyle w:val="Strong"/>
-          <w:rFonts w:ascii="Arial" w:hAnsi="Arial" w:cs="Arial"/>
-          <w:color w:val="000000" w:themeColor="text1"/>
-          <w:sz w:val="21"/>
-          <w:szCs w:val="21"/>
-        </w:rPr>
-        <w:t>Evangelist, Director of Engineering, Evangelist: Test Studio</w:t>
+        <w:t>Built strategic relationships with product vendors.</w:t>
       </w:r>
     </w:p>
     <w:p>
@@ -740,7 +830,7 @@
         <w:pStyle w:val="code-line"/>
         <w:numPr>
           <w:ilvl w:val="0"/>
-          <w:numId w:val="22"/>
+          <w:numId w:val="30"/>
         </w:numPr>
         <w:rPr>
           <w:rFonts w:ascii="Arial" w:hAnsi="Arial" w:cs="Arial"/>
@@ -756,7 +846,7 @@
           <w:sz w:val="21"/>
           <w:szCs w:val="21"/>
         </w:rPr>
-        <w:t>Responsible for increasing awareness of products to global audience.</w:t>
+        <w:t>Delivered online and in-person training.</w:t>
       </w:r>
     </w:p>
     <w:p>
@@ -764,7 +854,7 @@
         <w:pStyle w:val="code-line"/>
         <w:numPr>
           <w:ilvl w:val="0"/>
-          <w:numId w:val="22"/>
+          <w:numId w:val="30"/>
         </w:numPr>
         <w:rPr>
           <w:rFonts w:ascii="Arial" w:hAnsi="Arial" w:cs="Arial"/>
@@ -780,7 +870,48 @@
           <w:sz w:val="21"/>
           <w:szCs w:val="21"/>
         </w:rPr>
-        <w:t>Created webinars, white papers, blog posts, and videos to increase market recognition.</w:t>
+        <w:t>Assisted product vendor partners with pre- and post-sales support.</w:t>
+      </w:r>
+    </w:p>
+    <w:p>
+      <w:pPr>
+        <w:pStyle w:val="Heading2"/>
+        <w:rPr>
+          <w:rFonts w:ascii="Arial" w:hAnsi="Arial" w:cs="Arial"/>
+          <w:b w:val="0"/>
+          <w:bCs w:val="0"/>
+          <w:color w:val="000000" w:themeColor="text1"/>
+        </w:rPr>
+      </w:pPr>
+      <w:r>
+        <w:rPr>
+          <w:rFonts w:ascii="Arial" w:hAnsi="Arial" w:cs="Arial"/>
+          <w:b w:val="0"/>
+          <w:bCs w:val="0"/>
+          <w:color w:val="000000" w:themeColor="text1"/>
+        </w:rPr>
+        <w:t>Telerik: July 2011 - March 2014</w:t>
+      </w:r>
+    </w:p>
+    <w:p>
+      <w:pPr>
+        <w:pStyle w:val="code-line"/>
+        <w:rPr>
+          <w:rFonts w:ascii="Arial" w:hAnsi="Arial" w:cs="Arial"/>
+          <w:color w:val="000000" w:themeColor="text1"/>
+          <w:sz w:val="21"/>
+          <w:szCs w:val="21"/>
+        </w:rPr>
+      </w:pPr>
+      <w:r>
+        <w:rPr>
+          <w:rStyle w:val="Strong"/>
+          <w:rFonts w:ascii="Arial" w:hAnsi="Arial" w:cs="Arial"/>
+          <w:color w:val="000000" w:themeColor="text1"/>
+          <w:sz w:val="21"/>
+          <w:szCs w:val="21"/>
+        </w:rPr>
+        <w:t>Evangelist, Director of Engineering, Evangelist: Test Studio</w:t>
       </w:r>
     </w:p>
     <w:p>
@@ -788,7 +919,7 @@
         <w:pStyle w:val="code-line"/>
         <w:numPr>
           <w:ilvl w:val="0"/>
-          <w:numId w:val="22"/>
+          <w:numId w:val="31"/>
         </w:numPr>
         <w:rPr>
           <w:rFonts w:ascii="Arial" w:hAnsi="Arial" w:cs="Arial"/>
@@ -804,7 +935,7 @@
           <w:sz w:val="21"/>
           <w:szCs w:val="21"/>
         </w:rPr>
-        <w:t>Spoke regularly at industry conferences on a broad range of software quality topics.</w:t>
+        <w:t>Responsible for increasing awareness of products to global audience.</w:t>
       </w:r>
     </w:p>
     <w:p>
@@ -812,7 +943,7 @@
         <w:pStyle w:val="code-line"/>
         <w:numPr>
           <w:ilvl w:val="0"/>
-          <w:numId w:val="22"/>
+          <w:numId w:val="31"/>
         </w:numPr>
         <w:rPr>
           <w:rFonts w:ascii="Arial" w:hAnsi="Arial" w:cs="Arial"/>
@@ -828,7 +959,7 @@
           <w:sz w:val="21"/>
           <w:szCs w:val="21"/>
         </w:rPr>
-        <w:t>As Director, lead global team of 30 engineers creating multiple testing products.</w:t>
+        <w:t>Created webinars, white papers, blog posts, and videos to increase market recognition.</w:t>
       </w:r>
     </w:p>
     <w:p>
@@ -836,7 +967,7 @@
         <w:pStyle w:val="code-line"/>
         <w:numPr>
           <w:ilvl w:val="0"/>
-          <w:numId w:val="22"/>
+          <w:numId w:val="31"/>
         </w:numPr>
         <w:rPr>
           <w:rFonts w:ascii="Arial" w:hAnsi="Arial" w:cs="Arial"/>
@@ -852,7 +983,7 @@
           <w:sz w:val="21"/>
           <w:szCs w:val="21"/>
         </w:rPr>
-        <w:t>Managed prioritization and expectations around release feature sets and release dates.</w:t>
+        <w:t>Spoke regularly at industry conferences on a broad range of software quality topics.</w:t>
       </w:r>
     </w:p>
     <w:p>
@@ -860,7 +991,7 @@
         <w:pStyle w:val="code-line"/>
         <w:numPr>
           <w:ilvl w:val="0"/>
-          <w:numId w:val="22"/>
+          <w:numId w:val="31"/>
         </w:numPr>
         <w:rPr>
           <w:rFonts w:ascii="Arial" w:hAnsi="Arial" w:cs="Arial"/>
@@ -876,7 +1007,7 @@
           <w:sz w:val="21"/>
           <w:szCs w:val="21"/>
         </w:rPr>
-        <w:t>Interfaced with marketing, business development, and sales to prioritize and publicize features.</w:t>
+        <w:t>As Director, lead global team of 30 engineers creating multiple testing products.</w:t>
       </w:r>
     </w:p>
     <w:p>
@@ -884,7 +1015,7 @@
         <w:pStyle w:val="code-line"/>
         <w:numPr>
           <w:ilvl w:val="0"/>
-          <w:numId w:val="22"/>
+          <w:numId w:val="31"/>
         </w:numPr>
         <w:rPr>
           <w:rFonts w:ascii="Arial" w:hAnsi="Arial" w:cs="Arial"/>
@@ -900,7 +1031,7 @@
           <w:sz w:val="21"/>
           <w:szCs w:val="21"/>
         </w:rPr>
-        <w:t>Broke location-specific component teams into divisional feature teams, boosting communication between geographic locations and increasing division’s flexibility.</w:t>
+        <w:t>Managed prioritization and expectations around release feature sets and release dates.</w:t>
       </w:r>
     </w:p>
     <w:p>
@@ -908,7 +1039,7 @@
         <w:pStyle w:val="code-line"/>
         <w:numPr>
           <w:ilvl w:val="0"/>
-          <w:numId w:val="22"/>
+          <w:numId w:val="31"/>
         </w:numPr>
         <w:rPr>
           <w:rFonts w:ascii="Arial" w:hAnsi="Arial" w:cs="Arial"/>
@@ -924,7 +1055,7 @@
           <w:sz w:val="21"/>
           <w:szCs w:val="21"/>
         </w:rPr>
-        <w:t>Changed post-development testing to collaborative in-process testing, decreasing code freeze time.</w:t>
+        <w:t>Interfaced with marketing, business development, and sales to prioritize and publicize features.</w:t>
       </w:r>
     </w:p>
     <w:p>
@@ -932,7 +1063,7 @@
         <w:pStyle w:val="code-line"/>
         <w:numPr>
           <w:ilvl w:val="0"/>
-          <w:numId w:val="22"/>
+          <w:numId w:val="31"/>
         </w:numPr>
         <w:rPr>
           <w:rFonts w:ascii="Arial" w:hAnsi="Arial" w:cs="Arial"/>
@@ -948,48 +1079,7 @@
           <w:sz w:val="21"/>
           <w:szCs w:val="21"/>
         </w:rPr>
-        <w:t>Delivered online training to hundreds of attendees, and numerous different organizations through multi-day onsite coaching engagements.</w:t>
-      </w:r>
-    </w:p>
-    <w:p>
-      <w:pPr>
-        <w:pStyle w:val="Heading2"/>
-        <w:rPr>
-          <w:rFonts w:ascii="Arial" w:hAnsi="Arial" w:cs="Arial"/>
-          <w:b w:val="0"/>
-          <w:bCs w:val="0"/>
-          <w:color w:val="000000" w:themeColor="text1"/>
-        </w:rPr>
-      </w:pPr>
-      <w:r>
-        <w:rPr>
-          <w:rFonts w:ascii="Arial" w:hAnsi="Arial" w:cs="Arial"/>
-          <w:b w:val="0"/>
-          <w:bCs w:val="0"/>
-          <w:color w:val="000000" w:themeColor="text1"/>
-        </w:rPr>
-        <w:t>CodeMash Conference: April 2005 - January 2014</w:t>
-      </w:r>
-    </w:p>
-    <w:p>
-      <w:pPr>
-        <w:pStyle w:val="code-line"/>
-        <w:rPr>
-          <w:rFonts w:ascii="Arial" w:hAnsi="Arial" w:cs="Arial"/>
-          <w:color w:val="000000" w:themeColor="text1"/>
-          <w:sz w:val="21"/>
-          <w:szCs w:val="21"/>
-        </w:rPr>
-      </w:pPr>
-      <w:r>
-        <w:rPr>
-          <w:rStyle w:val="Strong"/>
-          <w:rFonts w:ascii="Arial" w:hAnsi="Arial" w:cs="Arial"/>
-          <w:color w:val="000000" w:themeColor="text1"/>
-          <w:sz w:val="21"/>
-          <w:szCs w:val="21"/>
-        </w:rPr>
-        <w:t>President, Board of Directors</w:t>
+        <w:t>Broke location-specific component teams into divisional feature teams, boosting communication between geographic locations and increasing division’s flexibility.</w:t>
       </w:r>
     </w:p>
     <w:p>
@@ -997,7 +1087,7 @@
         <w:pStyle w:val="code-line"/>
         <w:numPr>
           <w:ilvl w:val="0"/>
-          <w:numId w:val="23"/>
+          <w:numId w:val="31"/>
         </w:numPr>
         <w:rPr>
           <w:rFonts w:ascii="Arial" w:hAnsi="Arial" w:cs="Arial"/>
@@ -1013,7 +1103,7 @@
           <w:sz w:val="21"/>
           <w:szCs w:val="21"/>
         </w:rPr>
-        <w:t>Oversaw growth of conference from 250 attendees in 2006 to 2,000+ in 2014.</w:t>
+        <w:t>Changed post-development testing to collaborative in-process testing, decreasing code freeze time.</w:t>
       </w:r>
     </w:p>
     <w:p>
@@ -1021,7 +1111,7 @@
         <w:pStyle w:val="code-line"/>
         <w:numPr>
           <w:ilvl w:val="0"/>
-          <w:numId w:val="23"/>
+          <w:numId w:val="31"/>
         </w:numPr>
         <w:rPr>
           <w:rFonts w:ascii="Arial" w:hAnsi="Arial" w:cs="Arial"/>
@@ -1037,7 +1127,59 @@
           <w:sz w:val="21"/>
           <w:szCs w:val="21"/>
         </w:rPr>
-        <w:t>Direct management of all budgetary issues—nearly $750,000 in 2014.</w:t>
+        <w:t>Delivered online training to hundreds of attendees, and numerous different organizations through multi-day onsite coaching engagements.</w:t>
+      </w:r>
+    </w:p>
+    <w:p>
+      <w:pPr>
+        <w:pStyle w:val="Heading2"/>
+        <w:rPr>
+          <w:rFonts w:ascii="Arial" w:hAnsi="Arial" w:cs="Arial"/>
+          <w:b w:val="0"/>
+          <w:bCs w:val="0"/>
+          <w:color w:val="000000" w:themeColor="text1"/>
+        </w:rPr>
+      </w:pPr>
+      <w:proofErr w:type="spellStart"/>
+      <w:r>
+        <w:rPr>
+          <w:rFonts w:ascii="Arial" w:hAnsi="Arial" w:cs="Arial"/>
+          <w:b w:val="0"/>
+          <w:bCs w:val="0"/>
+          <w:color w:val="000000" w:themeColor="text1"/>
+        </w:rPr>
+        <w:t>CodeMash</w:t>
+      </w:r>
+      <w:proofErr w:type="spellEnd"/>
+      <w:r>
+        <w:rPr>
+          <w:rFonts w:ascii="Arial" w:hAnsi="Arial" w:cs="Arial"/>
+          <w:b w:val="0"/>
+          <w:bCs w:val="0"/>
+          <w:color w:val="000000" w:themeColor="text1"/>
+        </w:rPr>
+        <w:t xml:space="preserve"> Conference: April 2005 - January 2014</w:t>
+      </w:r>
+    </w:p>
+    <w:p>
+      <w:pPr>
+        <w:pStyle w:val="code-line"/>
+        <w:rPr>
+          <w:rFonts w:ascii="Arial" w:hAnsi="Arial" w:cs="Arial"/>
+          <w:color w:val="000000" w:themeColor="text1"/>
+          <w:sz w:val="21"/>
+          <w:szCs w:val="21"/>
+        </w:rPr>
+      </w:pPr>
+      <w:r>
+        <w:rPr>
+          <w:rStyle w:val="Strong"/>
+          <w:rFonts w:ascii="Arial" w:hAnsi="Arial" w:cs="Arial"/>
+          <w:color w:val="000000" w:themeColor="text1"/>
+          <w:sz w:val="21"/>
+          <w:szCs w:val="21"/>
+        </w:rPr>
+        <w:t>President, Board of Directors</w:t>
       </w:r>
     </w:p>
     <w:p>
@@ -1045,7 +1187,7 @@
         <w:pStyle w:val="code-line"/>
         <w:numPr>
           <w:ilvl w:val="0"/>
-          <w:numId w:val="23"/>
+          <w:numId w:val="32"/>
         </w:numPr>
         <w:rPr>
           <w:rFonts w:ascii="Arial" w:hAnsi="Arial" w:cs="Arial"/>
@@ -1061,7 +1203,7 @@
           <w:sz w:val="21"/>
           <w:szCs w:val="21"/>
         </w:rPr>
-        <w:t>Directly responsible for all venue coordination, IT planning, and catering.</w:t>
+        <w:t>Oversaw growth of conference from 250 attendees in 2006 to 2,000+ in 2014.</w:t>
       </w:r>
     </w:p>
     <w:p>
@@ -1069,7 +1211,7 @@
         <w:pStyle w:val="code-line"/>
         <w:numPr>
           <w:ilvl w:val="0"/>
-          <w:numId w:val="23"/>
+          <w:numId w:val="32"/>
         </w:numPr>
         <w:rPr>
           <w:rFonts w:ascii="Arial" w:hAnsi="Arial" w:cs="Arial"/>
@@ -1085,48 +1227,7 @@
           <w:sz w:val="21"/>
           <w:szCs w:val="21"/>
         </w:rPr>
-        <w:t>Directly responsible for sponsorship revenue through 2013. Achieved $150K in sales for 2013 event.</w:t>
-      </w:r>
-    </w:p>
-    <w:p>
-      <w:pPr>
-        <w:pStyle w:val="Heading2"/>
-        <w:rPr>
-          <w:rFonts w:ascii="Arial" w:hAnsi="Arial" w:cs="Arial"/>
-          <w:b w:val="0"/>
-          <w:bCs w:val="0"/>
-          <w:color w:val="000000" w:themeColor="text1"/>
-        </w:rPr>
-      </w:pPr>
-      <w:r>
-        <w:rPr>
-          <w:rFonts w:ascii="Arial" w:hAnsi="Arial" w:cs="Arial"/>
-          <w:b w:val="0"/>
-          <w:bCs w:val="0"/>
-          <w:color w:val="000000" w:themeColor="text1"/>
-        </w:rPr>
-        <w:t>Telligent Systems: Nov 2008 - July 2011</w:t>
-      </w:r>
-    </w:p>
-    <w:p>
-      <w:pPr>
-        <w:pStyle w:val="code-line"/>
-        <w:rPr>
-          <w:rFonts w:ascii="Arial" w:hAnsi="Arial" w:cs="Arial"/>
-          <w:color w:val="000000" w:themeColor="text1"/>
-          <w:sz w:val="21"/>
-          <w:szCs w:val="21"/>
-        </w:rPr>
-      </w:pPr>
-      <w:r>
-        <w:rPr>
-          <w:rStyle w:val="Strong"/>
-          <w:rFonts w:ascii="Arial" w:hAnsi="Arial" w:cs="Arial"/>
-          <w:color w:val="000000" w:themeColor="text1"/>
-          <w:sz w:val="21"/>
-          <w:szCs w:val="21"/>
-        </w:rPr>
-        <w:t>Director of Quality, previously Project Manager</w:t>
+        <w:t>Direct management of all budgetary issues—nearly $750,000 in 2014.</w:t>
       </w:r>
     </w:p>
     <w:p>
@@ -1134,7 +1235,7 @@
         <w:pStyle w:val="code-line"/>
         <w:numPr>
           <w:ilvl w:val="0"/>
-          <w:numId w:val="24"/>
+          <w:numId w:val="32"/>
         </w:numPr>
         <w:rPr>
           <w:rFonts w:ascii="Arial" w:hAnsi="Arial" w:cs="Arial"/>
@@ -1150,7 +1251,7 @@
           <w:sz w:val="21"/>
           <w:szCs w:val="21"/>
         </w:rPr>
-        <w:t>Envisioned and built Telligent’s entire QA department from zero members to seven in 18 months.</w:t>
+        <w:t>Directly responsible for all venue coordination, IT planning, and catering.</w:t>
       </w:r>
     </w:p>
     <w:p>
@@ -1158,7 +1259,7 @@
         <w:pStyle w:val="code-line"/>
         <w:numPr>
           <w:ilvl w:val="0"/>
-          <w:numId w:val="24"/>
+          <w:numId w:val="32"/>
         </w:numPr>
         <w:rPr>
           <w:rFonts w:ascii="Arial" w:hAnsi="Arial" w:cs="Arial"/>
@@ -1174,7 +1275,60 @@
           <w:sz w:val="21"/>
           <w:szCs w:val="21"/>
         </w:rPr>
-        <w:t>Managed Telligent staff and offshore personnel through all aspects of quality lifecycle.</w:t>
+        <w:t>Directly responsible for sponsorship revenue through 2013. Achieved $150K in sales for 2013 event.</w:t>
+      </w:r>
+    </w:p>
+    <w:p>
+      <w:pPr>
+        <w:pStyle w:val="Heading2"/>
+        <w:rPr>
+          <w:rFonts w:ascii="Arial" w:hAnsi="Arial" w:cs="Arial"/>
+          <w:b w:val="0"/>
+          <w:bCs w:val="0"/>
+          <w:color w:val="000000" w:themeColor="text1"/>
+        </w:rPr>
+      </w:pPr>
+      <w:r>
+        <w:rPr>
+          <w:rFonts w:ascii="Arial" w:hAnsi="Arial" w:cs="Arial"/>
+          <w:b w:val="0"/>
+          <w:bCs w:val="0"/>
+          <w:color w:val="000000" w:themeColor="text1"/>
+        </w:rPr>
+        <w:t>Telligent Systems: Nov 2008 - July 2011</w:t>
+      </w:r>
+    </w:p>
+    <w:p>
+      <w:pPr>
+        <w:pStyle w:val="code-line"/>
+        <w:rPr>
+          <w:rFonts w:ascii="Arial" w:hAnsi="Arial" w:cs="Arial"/>
+          <w:color w:val="000000" w:themeColor="text1"/>
+          <w:sz w:val="21"/>
+          <w:szCs w:val="21"/>
+        </w:rPr>
+      </w:pPr>
+      <w:r>
+        <w:rPr>
+          <w:rStyle w:val="Strong"/>
+          <w:rFonts w:ascii="Arial" w:hAnsi="Arial" w:cs="Arial"/>
+          <w:color w:val="000000" w:themeColor="text1"/>
+          <w:sz w:val="21"/>
+          <w:szCs w:val="21"/>
+        </w:rPr>
+        <w:t>Dire</w:t>
+      </w:r>
+      <w:bookmarkStart w:id="0" w:name="_GoBack"/>
+      <w:bookmarkEnd w:id="0"/>
+      <w:r>
+        <w:rPr>
+          <w:rStyle w:val="Strong"/>
+          <w:rFonts w:ascii="Arial" w:hAnsi="Arial" w:cs="Arial"/>
+          <w:color w:val="000000" w:themeColor="text1"/>
+          <w:sz w:val="21"/>
+          <w:szCs w:val="21"/>
+        </w:rPr>
+        <w:t>ctor of Quality, previously Project Manager</w:t>
       </w:r>
     </w:p>
     <w:p>
@@ -1182,7 +1336,7 @@
         <w:pStyle w:val="code-line"/>
         <w:numPr>
           <w:ilvl w:val="0"/>
-          <w:numId w:val="24"/>
+          <w:numId w:val="33"/>
         </w:numPr>
         <w:rPr>
           <w:rFonts w:ascii="Arial" w:hAnsi="Arial" w:cs="Arial"/>
@@ -1198,7 +1352,8 @@
           <w:sz w:val="21"/>
           <w:szCs w:val="21"/>
         </w:rPr>
-        <w:t>Directly responsible for quality-related aspects of business relationship with key global customers.</w:t>
+        <w:lastRenderedPageBreak/>
+        <w:t>Envisioned and built Telligent’s entire QA department from zero members to seven in 18 months.</w:t>
       </w:r>
     </w:p>
     <w:p>
@@ -1206,7 +1361,7 @@
         <w:pStyle w:val="code-line"/>
         <w:numPr>
           <w:ilvl w:val="0"/>
-          <w:numId w:val="24"/>
+          <w:numId w:val="33"/>
         </w:numPr>
         <w:rPr>
           <w:rFonts w:ascii="Arial" w:hAnsi="Arial" w:cs="Arial"/>
@@ -1222,8 +1377,7 @@
           <w:sz w:val="21"/>
           <w:szCs w:val="21"/>
         </w:rPr>
-        <w:lastRenderedPageBreak/>
-        <w:t>Drove automated test cases from zero to over 15,000 in 18 months.</w:t>
+        <w:t>Managed Telligent staff and offshore personnel through all aspects of quality lifecycle.</w:t>
       </w:r>
     </w:p>
     <w:p>
@@ -1231,7 +1385,7 @@
         <w:pStyle w:val="code-line"/>
         <w:numPr>
           <w:ilvl w:val="0"/>
-          <w:numId w:val="24"/>
+          <w:numId w:val="33"/>
         </w:numPr>
         <w:rPr>
           <w:rFonts w:ascii="Arial" w:hAnsi="Arial" w:cs="Arial"/>
@@ -1247,7 +1401,7 @@
           <w:sz w:val="21"/>
           <w:szCs w:val="21"/>
         </w:rPr>
-        <w:t>Implemented and managed pre-release test passes of products each iteration by entire development team. Reduced show-stopping bugs from four per release to zero for eight consecutive releases.</w:t>
+        <w:t>Directly responsible for quality-related aspects of business relationship with key global customers.</w:t>
       </w:r>
     </w:p>
     <w:p>
@@ -1255,7 +1409,7 @@
         <w:pStyle w:val="code-line"/>
         <w:numPr>
           <w:ilvl w:val="0"/>
-          <w:numId w:val="24"/>
+          <w:numId w:val="33"/>
         </w:numPr>
         <w:rPr>
           <w:rFonts w:ascii="Arial" w:hAnsi="Arial" w:cs="Arial"/>
@@ -1271,27 +1425,7 @@
           <w:sz w:val="21"/>
           <w:szCs w:val="21"/>
         </w:rPr>
-        <w:t xml:space="preserve">Implemented a point-based estimation/velocity system for software development, eliminating two to four hours of wasted estimation time per developer per </w:t>
-      </w:r>
-      <w:proofErr w:type="gramStart"/>
-      <w:r>
-        <w:rPr>
-          <w:rFonts w:ascii="Arial" w:hAnsi="Arial" w:cs="Arial"/>
-          <w:color w:val="000000" w:themeColor="text1"/>
-          <w:sz w:val="21"/>
-          <w:szCs w:val="21"/>
-        </w:rPr>
-        <w:t>two week</w:t>
-      </w:r>
-      <w:proofErr w:type="gramEnd"/>
-      <w:r>
-        <w:rPr>
-          <w:rFonts w:ascii="Arial" w:hAnsi="Arial" w:cs="Arial"/>
-          <w:color w:val="000000" w:themeColor="text1"/>
-          <w:sz w:val="21"/>
-          <w:szCs w:val="21"/>
-        </w:rPr>
-        <w:t xml:space="preserve"> iteration.</w:t>
+        <w:t>Drove automated test cases from zero to over 15,000 in 18 months.</w:t>
       </w:r>
     </w:p>
     <w:p>
@@ -1299,7 +1433,7 @@
         <w:pStyle w:val="code-line"/>
         <w:numPr>
           <w:ilvl w:val="0"/>
-          <w:numId w:val="24"/>
+          <w:numId w:val="33"/>
         </w:numPr>
         <w:rPr>
           <w:rFonts w:ascii="Arial" w:hAnsi="Arial" w:cs="Arial"/>
@@ -1315,48 +1449,7 @@
           <w:sz w:val="21"/>
           <w:szCs w:val="21"/>
         </w:rPr>
-        <w:t>Doubled developer velocity, in part, by implementing a pull-based single-task workflow.</w:t>
-      </w:r>
-    </w:p>
-    <w:p>
-      <w:pPr>
-        <w:pStyle w:val="Heading2"/>
-        <w:rPr>
-          <w:rFonts w:ascii="Arial" w:hAnsi="Arial" w:cs="Arial"/>
-          <w:b w:val="0"/>
-          <w:bCs w:val="0"/>
-          <w:color w:val="000000" w:themeColor="text1"/>
-        </w:rPr>
-      </w:pPr>
-      <w:r>
-        <w:rPr>
-          <w:rFonts w:ascii="Arial" w:hAnsi="Arial" w:cs="Arial"/>
-          <w:b w:val="0"/>
-          <w:bCs w:val="0"/>
-          <w:color w:val="000000" w:themeColor="text1"/>
-        </w:rPr>
-        <w:t>Quick Solutions, Inc. (QSI): April 2007 - Nov 2008</w:t>
-      </w:r>
-    </w:p>
-    <w:p>
-      <w:pPr>
-        <w:pStyle w:val="code-line"/>
-        <w:rPr>
-          <w:rFonts w:ascii="Arial" w:hAnsi="Arial" w:cs="Arial"/>
-          <w:color w:val="000000" w:themeColor="text1"/>
-          <w:sz w:val="21"/>
-          <w:szCs w:val="21"/>
-        </w:rPr>
-      </w:pPr>
-      <w:r>
-        <w:rPr>
-          <w:rStyle w:val="Strong"/>
-          <w:rFonts w:ascii="Arial" w:hAnsi="Arial" w:cs="Arial"/>
-          <w:color w:val="000000" w:themeColor="text1"/>
-          <w:sz w:val="21"/>
-          <w:szCs w:val="21"/>
-        </w:rPr>
-        <w:t>Studio Lead, Information Worker Studio; Project Engineer</w:t>
+        <w:t>Implemented and managed pre-release test passes of products each iteration by entire development team. Reduced show-stopping bugs from four per release to zero for eight consecutive releases.</w:t>
       </w:r>
     </w:p>
     <w:p>
@@ -1364,7 +1457,7 @@
         <w:pStyle w:val="code-line"/>
         <w:numPr>
           <w:ilvl w:val="0"/>
-          <w:numId w:val="25"/>
+          <w:numId w:val="33"/>
         </w:numPr>
         <w:rPr>
           <w:rFonts w:ascii="Arial" w:hAnsi="Arial" w:cs="Arial"/>
@@ -1380,7 +1473,27 @@
           <w:sz w:val="21"/>
           <w:szCs w:val="21"/>
         </w:rPr>
-        <w:t>Led a team of technologists to successfully deliver software and systems solutions to clients. Managed relationships with partners and clients. Managed business plan for IW studio.</w:t>
+        <w:t xml:space="preserve">Implemented a point-based estimation/velocity system for software development, eliminating two to four hours of wasted estimation time per developer per </w:t>
+      </w:r>
+      <w:proofErr w:type="gramStart"/>
+      <w:r>
+        <w:rPr>
+          <w:rFonts w:ascii="Arial" w:hAnsi="Arial" w:cs="Arial"/>
+          <w:color w:val="000000" w:themeColor="text1"/>
+          <w:sz w:val="21"/>
+          <w:szCs w:val="21"/>
+        </w:rPr>
+        <w:t>two week</w:t>
+      </w:r>
+      <w:proofErr w:type="gramEnd"/>
+      <w:r>
+        <w:rPr>
+          <w:rFonts w:ascii="Arial" w:hAnsi="Arial" w:cs="Arial"/>
+          <w:color w:val="000000" w:themeColor="text1"/>
+          <w:sz w:val="21"/>
+          <w:szCs w:val="21"/>
+        </w:rPr>
+        <w:t xml:space="preserve"> iteration.</w:t>
       </w:r>
     </w:p>
     <w:p>
@@ -1388,7 +1501,7 @@
         <w:pStyle w:val="code-line"/>
         <w:numPr>
           <w:ilvl w:val="0"/>
-          <w:numId w:val="25"/>
+          <w:numId w:val="33"/>
         </w:numPr>
         <w:rPr>
           <w:rFonts w:ascii="Arial" w:hAnsi="Arial" w:cs="Arial"/>
@@ -1404,7 +1517,48 @@
           <w:sz w:val="21"/>
           <w:szCs w:val="21"/>
         </w:rPr>
-        <w:t>Implemented iteration retrospectives throughout QSI’s Solutions division, resulting in improved team communication on all Solutions projects.</w:t>
+        <w:t>Doubled developer velocity, in part, by implementing a pull-based single-task workflow.</w:t>
+      </w:r>
+    </w:p>
+    <w:p>
+      <w:pPr>
+        <w:pStyle w:val="Heading2"/>
+        <w:rPr>
+          <w:rFonts w:ascii="Arial" w:hAnsi="Arial" w:cs="Arial"/>
+          <w:b w:val="0"/>
+          <w:bCs w:val="0"/>
+          <w:color w:val="000000" w:themeColor="text1"/>
+        </w:rPr>
+      </w:pPr>
+      <w:r>
+        <w:rPr>
+          <w:rFonts w:ascii="Arial" w:hAnsi="Arial" w:cs="Arial"/>
+          <w:b w:val="0"/>
+          <w:bCs w:val="0"/>
+          <w:color w:val="000000" w:themeColor="text1"/>
+        </w:rPr>
+        <w:t>Quick Solutions, Inc. (QSI): April 2007 - Nov 2008</w:t>
+      </w:r>
+    </w:p>
+    <w:p>
+      <w:pPr>
+        <w:pStyle w:val="code-line"/>
+        <w:rPr>
+          <w:rFonts w:ascii="Arial" w:hAnsi="Arial" w:cs="Arial"/>
+          <w:color w:val="000000" w:themeColor="text1"/>
+          <w:sz w:val="21"/>
+          <w:szCs w:val="21"/>
+        </w:rPr>
+      </w:pPr>
+      <w:r>
+        <w:rPr>
+          <w:rStyle w:val="Strong"/>
+          <w:rFonts w:ascii="Arial" w:hAnsi="Arial" w:cs="Arial"/>
+          <w:color w:val="000000" w:themeColor="text1"/>
+          <w:sz w:val="21"/>
+          <w:szCs w:val="21"/>
+        </w:rPr>
+        <w:t>Studio Lead, Information Worker Studio; Project Engineer</w:t>
       </w:r>
     </w:p>
     <w:p>
@@ -1412,7 +1566,7 @@
         <w:pStyle w:val="code-line"/>
         <w:numPr>
           <w:ilvl w:val="0"/>
-          <w:numId w:val="25"/>
+          <w:numId w:val="34"/>
         </w:numPr>
         <w:rPr>
           <w:rFonts w:ascii="Arial" w:hAnsi="Arial" w:cs="Arial"/>
@@ -1428,7 +1582,7 @@
           <w:sz w:val="21"/>
           <w:szCs w:val="21"/>
         </w:rPr>
-        <w:t>Implemented Kanban processes at several project sites, cutting wasted development time.</w:t>
+        <w:t>Led a team of technologists to successfully deliver software and systems solutions to clients. Managed relationships with partners and clients. Managed business plan for IW studio.</w:t>
       </w:r>
     </w:p>
     <w:p>
@@ -1436,7 +1590,7 @@
         <w:pStyle w:val="code-line"/>
         <w:numPr>
           <w:ilvl w:val="0"/>
-          <w:numId w:val="25"/>
+          <w:numId w:val="34"/>
         </w:numPr>
         <w:rPr>
           <w:rFonts w:ascii="Arial" w:hAnsi="Arial" w:cs="Arial"/>
@@ -1452,7 +1606,7 @@
           <w:sz w:val="21"/>
           <w:szCs w:val="21"/>
         </w:rPr>
-        <w:t>Technical lead on Windows Forms client-server application hosting technical manual content in HTML coupled with schematics viewers in BMP and DWF graphics formats.</w:t>
+        <w:t>Implemented iteration retrospectives throughout QSI’s Solutions division, resulting in improved team communication on all Solutions projects.</w:t>
       </w:r>
     </w:p>
     <w:p>
@@ -1460,7 +1614,7 @@
         <w:pStyle w:val="code-line"/>
         <w:numPr>
           <w:ilvl w:val="0"/>
-          <w:numId w:val="25"/>
+          <w:numId w:val="34"/>
         </w:numPr>
         <w:rPr>
           <w:rFonts w:ascii="Arial" w:hAnsi="Arial" w:cs="Arial"/>
@@ -1476,48 +1630,7 @@
           <w:sz w:val="21"/>
           <w:szCs w:val="21"/>
         </w:rPr>
-        <w:t>Awarded company’s Outstanding Contributor award for leading team delivering cutting-edge training materials to Microsoft’s Developer Platform Evangelism division.</w:t>
-      </w:r>
-    </w:p>
-    <w:p>
-      <w:pPr>
-        <w:pStyle w:val="Heading2"/>
-        <w:rPr>
-          <w:rFonts w:ascii="Arial" w:hAnsi="Arial" w:cs="Arial"/>
-          <w:b w:val="0"/>
-          <w:bCs w:val="0"/>
-          <w:color w:val="000000" w:themeColor="text1"/>
-        </w:rPr>
-      </w:pPr>
-      <w:r>
-        <w:rPr>
-          <w:rFonts w:ascii="Arial" w:hAnsi="Arial" w:cs="Arial"/>
-          <w:b w:val="0"/>
-          <w:bCs w:val="0"/>
-          <w:color w:val="000000" w:themeColor="text1"/>
-        </w:rPr>
-        <w:t>NuSoft Solutions: July 2006 - April 2007</w:t>
-      </w:r>
-    </w:p>
-    <w:p>
-      <w:pPr>
-        <w:pStyle w:val="code-line"/>
-        <w:rPr>
-          <w:rFonts w:ascii="Arial" w:hAnsi="Arial" w:cs="Arial"/>
-          <w:color w:val="000000" w:themeColor="text1"/>
-          <w:sz w:val="21"/>
-          <w:szCs w:val="21"/>
-        </w:rPr>
-      </w:pPr>
-      <w:r>
-        <w:rPr>
-          <w:rStyle w:val="Strong"/>
-          <w:rFonts w:ascii="Arial" w:hAnsi="Arial" w:cs="Arial"/>
-          <w:color w:val="000000" w:themeColor="text1"/>
-          <w:sz w:val="21"/>
-          <w:szCs w:val="21"/>
-        </w:rPr>
-        <w:t>Principal Consultant</w:t>
+        <w:t>Implemented Kanban processes at several project sites, cutting wasted development time.</w:t>
       </w:r>
     </w:p>
     <w:p>
@@ -1525,7 +1638,7 @@
         <w:pStyle w:val="code-line"/>
         <w:numPr>
           <w:ilvl w:val="0"/>
-          <w:numId w:val="26"/>
+          <w:numId w:val="34"/>
         </w:numPr>
         <w:rPr>
           <w:rFonts w:ascii="Arial" w:hAnsi="Arial" w:cs="Arial"/>
@@ -1541,7 +1654,7 @@
           <w:sz w:val="21"/>
           <w:szCs w:val="21"/>
         </w:rPr>
-        <w:t>Responsible for pre-sales client support, design and execution of client solutions.</w:t>
+        <w:t>Technical lead on Windows Forms client-server application hosting technical manual content in HTML coupled with schematics viewers in BMP and DWF graphics formats.</w:t>
       </w:r>
     </w:p>
     <w:p>
@@ -1549,7 +1662,7 @@
         <w:pStyle w:val="code-line"/>
         <w:numPr>
           <w:ilvl w:val="0"/>
-          <w:numId w:val="26"/>
+          <w:numId w:val="34"/>
         </w:numPr>
         <w:rPr>
           <w:rFonts w:ascii="Arial" w:hAnsi="Arial" w:cs="Arial"/>
@@ -1565,7 +1678,7 @@
           <w:sz w:val="21"/>
           <w:szCs w:val="21"/>
         </w:rPr>
-        <w:t>Assisted with design and implementation of several proof of concept workflows on the Microsoft Office SharePoint Server platform.</w:t>
+        <w:t>Awarded company’s Outstanding Contributor award for leading team delivering cutting-edge training materials to Microsoft’s Developer Platform Evangelism division.</w:t>
       </w:r>
     </w:p>
     <w:p>
@@ -1578,6 +1691,7 @@
           <w:color w:val="000000" w:themeColor="text1"/>
         </w:rPr>
       </w:pPr>
+      <w:proofErr w:type="spellStart"/>
       <w:r>
         <w:rPr>
           <w:rFonts w:ascii="Arial" w:hAnsi="Arial" w:cs="Arial"/>
@@ -1585,392 +1699,492 @@
           <w:bCs w:val="0"/>
           <w:color w:val="000000" w:themeColor="text1"/>
         </w:rPr>
-        <w:t>Northrop Grumman Space Technology, Kettering, Ohio: August 2003 - March 2005</w:t>
-      </w:r>
-    </w:p>
-    <w:p>
-      <w:pPr>
-        <w:pStyle w:val="code-line"/>
-        <w:rPr>
-          <w:rFonts w:ascii="Arial" w:hAnsi="Arial" w:cs="Arial"/>
-          <w:color w:val="000000" w:themeColor="text1"/>
-          <w:sz w:val="21"/>
-          <w:szCs w:val="21"/>
-        </w:rPr>
-      </w:pPr>
-      <w:r>
-        <w:rPr>
-          <w:rStyle w:val="Strong"/>
-          <w:rFonts w:ascii="Arial" w:hAnsi="Arial" w:cs="Arial"/>
-          <w:color w:val="000000" w:themeColor="text1"/>
-          <w:sz w:val="21"/>
-          <w:szCs w:val="21"/>
-        </w:rPr>
-        <w:t>Systems/Software Engineer</w:t>
-      </w:r>
-    </w:p>
-    <w:p>
-      <w:pPr>
-        <w:pStyle w:val="code-line"/>
-        <w:rPr>
-          <w:rFonts w:ascii="Arial" w:hAnsi="Arial" w:cs="Arial"/>
-          <w:color w:val="000000" w:themeColor="text1"/>
-          <w:sz w:val="21"/>
-          <w:szCs w:val="21"/>
-        </w:rPr>
-      </w:pPr>
-      <w:r>
-        <w:rPr>
-          <w:rFonts w:ascii="Arial" w:hAnsi="Arial" w:cs="Arial"/>
-          <w:color w:val="000000" w:themeColor="text1"/>
-          <w:sz w:val="21"/>
-          <w:szCs w:val="21"/>
-        </w:rPr>
-        <w:t>Lead Engineer for Air Force Common Viewer (AFCV) program. Assisted with contract proposals and project schedules. Created solutions for a wide range of customers such as Ogden Air Logistics Center.</w:t>
-      </w:r>
-    </w:p>
-    <w:p>
-      <w:pPr>
-        <w:pStyle w:val="Heading2"/>
+        <w:t>NuSoft</w:t>
+      </w:r>
+      <w:proofErr w:type="spellEnd"/>
+      <w:r>
         <w:rPr>
           <w:rFonts w:ascii="Arial" w:hAnsi="Arial" w:cs="Arial"/>
           <w:b w:val="0"/>
           <w:bCs w:val="0"/>
           <w:color w:val="000000" w:themeColor="text1"/>
         </w:rPr>
-      </w:pPr>
-      <w:r>
+        <w:t xml:space="preserve"> Solutions: July 2006 - April 2007</w:t>
+      </w:r>
+    </w:p>
+    <w:p>
+      <w:pPr>
+        <w:pStyle w:val="code-line"/>
+        <w:rPr>
+          <w:rFonts w:ascii="Arial" w:hAnsi="Arial" w:cs="Arial"/>
+          <w:color w:val="000000" w:themeColor="text1"/>
+          <w:sz w:val="21"/>
+          <w:szCs w:val="21"/>
+        </w:rPr>
+      </w:pPr>
+      <w:r>
+        <w:rPr>
+          <w:rStyle w:val="Strong"/>
+          <w:rFonts w:ascii="Arial" w:hAnsi="Arial" w:cs="Arial"/>
+          <w:color w:val="000000" w:themeColor="text1"/>
+          <w:sz w:val="21"/>
+          <w:szCs w:val="21"/>
+        </w:rPr>
+        <w:t>Principal Consultant</w:t>
+      </w:r>
+    </w:p>
+    <w:p>
+      <w:pPr>
+        <w:pStyle w:val="code-line"/>
+        <w:numPr>
+          <w:ilvl w:val="0"/>
+          <w:numId w:val="35"/>
+        </w:numPr>
+        <w:rPr>
+          <w:rFonts w:ascii="Arial" w:hAnsi="Arial" w:cs="Arial"/>
+          <w:color w:val="000000" w:themeColor="text1"/>
+          <w:sz w:val="21"/>
+          <w:szCs w:val="21"/>
+        </w:rPr>
+      </w:pPr>
+      <w:r>
+        <w:rPr>
+          <w:rFonts w:ascii="Arial" w:hAnsi="Arial" w:cs="Arial"/>
+          <w:color w:val="000000" w:themeColor="text1"/>
+          <w:sz w:val="21"/>
+          <w:szCs w:val="21"/>
+        </w:rPr>
+        <w:t>Responsible for pre-sales client support, design and execution of client solutions.</w:t>
+      </w:r>
+    </w:p>
+    <w:p>
+      <w:pPr>
+        <w:pStyle w:val="code-line"/>
+        <w:numPr>
+          <w:ilvl w:val="0"/>
+          <w:numId w:val="35"/>
+        </w:numPr>
+        <w:rPr>
+          <w:rFonts w:ascii="Arial" w:hAnsi="Arial" w:cs="Arial"/>
+          <w:color w:val="000000" w:themeColor="text1"/>
+          <w:sz w:val="21"/>
+          <w:szCs w:val="21"/>
+        </w:rPr>
+      </w:pPr>
+      <w:r>
+        <w:rPr>
+          <w:rFonts w:ascii="Arial" w:hAnsi="Arial" w:cs="Arial"/>
+          <w:color w:val="000000" w:themeColor="text1"/>
+          <w:sz w:val="21"/>
+          <w:szCs w:val="21"/>
+        </w:rPr>
+        <w:t>Assisted with design and implementation of several proof of concept workflows on the Microsoft Office SharePoint Server platform.</w:t>
+      </w:r>
+    </w:p>
+    <w:p>
+      <w:pPr>
+        <w:pStyle w:val="Heading2"/>
         <w:rPr>
           <w:rFonts w:ascii="Arial" w:hAnsi="Arial" w:cs="Arial"/>
           <w:b w:val="0"/>
           <w:bCs w:val="0"/>
           <w:color w:val="000000" w:themeColor="text1"/>
         </w:rPr>
-        <w:t>Veridian Systems (now General Dynamics - Advanced Information Systems), Arlington, Virginia: June 1998 - July 2003</w:t>
-      </w:r>
-    </w:p>
-    <w:p>
-      <w:pPr>
-        <w:pStyle w:val="code-line"/>
-        <w:rPr>
-          <w:rFonts w:ascii="Arial" w:hAnsi="Arial" w:cs="Arial"/>
-          <w:color w:val="000000" w:themeColor="text1"/>
-          <w:sz w:val="21"/>
-          <w:szCs w:val="21"/>
-        </w:rPr>
-      </w:pPr>
-      <w:r>
-        <w:rPr>
-          <w:rStyle w:val="Strong"/>
-          <w:rFonts w:ascii="Arial" w:hAnsi="Arial" w:cs="Arial"/>
-          <w:color w:val="000000" w:themeColor="text1"/>
-          <w:sz w:val="21"/>
-          <w:szCs w:val="21"/>
-        </w:rPr>
-        <w:t>System Engineer/Customer Relations Manager</w:t>
-      </w:r>
-    </w:p>
-    <w:p>
-      <w:pPr>
-        <w:pStyle w:val="code-line"/>
-        <w:rPr>
-          <w:rFonts w:ascii="Arial" w:hAnsi="Arial" w:cs="Arial"/>
-          <w:color w:val="000000" w:themeColor="text1"/>
-          <w:sz w:val="21"/>
-          <w:szCs w:val="21"/>
-        </w:rPr>
-      </w:pPr>
-      <w:r>
-        <w:rPr>
-          <w:rFonts w:ascii="Arial" w:hAnsi="Arial" w:cs="Arial"/>
-          <w:color w:val="000000" w:themeColor="text1"/>
-          <w:sz w:val="21"/>
-          <w:szCs w:val="21"/>
-        </w:rPr>
-        <w:lastRenderedPageBreak/>
-        <w:t>Managed customer relations and provided engineering support for Veridian’s AFCV program, including roles as interface to prime contractor/USAF customers. Served as primary test engineer.</w:t>
-      </w:r>
-    </w:p>
-    <w:p>
-      <w:pPr>
-        <w:pStyle w:val="code-line"/>
-        <w:rPr>
-          <w:rFonts w:ascii="Arial" w:hAnsi="Arial" w:cs="Arial"/>
-          <w:color w:val="000000" w:themeColor="text1"/>
-          <w:sz w:val="21"/>
-          <w:szCs w:val="21"/>
-        </w:rPr>
-      </w:pPr>
-      <w:r>
-        <w:rPr>
-          <w:rFonts w:ascii="Arial" w:hAnsi="Arial" w:cs="Arial"/>
-          <w:color w:val="000000" w:themeColor="text1"/>
-          <w:sz w:val="21"/>
-          <w:szCs w:val="21"/>
-        </w:rPr>
-        <w:t>Designed and implemented software and database components for projects in C++, Java, Oracle, and Sybase. Dealt with National Imagery and Mapping Agency products. Lead for Veridian’s effort in the E-3’s Integrated Technical Display System. Managed networks at Veridian’s Virginia work centers.</w:t>
-      </w:r>
-    </w:p>
-    <w:p>
-      <w:pPr>
-        <w:pStyle w:val="Heading2"/>
+      </w:pPr>
+      <w:r>
         <w:rPr>
           <w:rFonts w:ascii="Arial" w:hAnsi="Arial" w:cs="Arial"/>
           <w:b w:val="0"/>
           <w:bCs w:val="0"/>
           <w:color w:val="000000" w:themeColor="text1"/>
         </w:rPr>
-      </w:pPr>
-      <w:r>
+        <w:t>Northrop Grumman Space Technology, Kettering, Ohio: August 2003 - March 2005</w:t>
+      </w:r>
+    </w:p>
+    <w:p>
+      <w:pPr>
+        <w:pStyle w:val="code-line"/>
+        <w:rPr>
+          <w:rFonts w:ascii="Arial" w:hAnsi="Arial" w:cs="Arial"/>
+          <w:color w:val="000000" w:themeColor="text1"/>
+          <w:sz w:val="21"/>
+          <w:szCs w:val="21"/>
+        </w:rPr>
+      </w:pPr>
+      <w:r>
+        <w:rPr>
+          <w:rStyle w:val="Strong"/>
+          <w:rFonts w:ascii="Arial" w:hAnsi="Arial" w:cs="Arial"/>
+          <w:color w:val="000000" w:themeColor="text1"/>
+          <w:sz w:val="21"/>
+          <w:szCs w:val="21"/>
+        </w:rPr>
+        <w:t>Systems/Software Engineer</w:t>
+      </w:r>
+    </w:p>
+    <w:p>
+      <w:pPr>
+        <w:pStyle w:val="code-line"/>
+        <w:rPr>
+          <w:rFonts w:ascii="Arial" w:hAnsi="Arial" w:cs="Arial"/>
+          <w:color w:val="000000" w:themeColor="text1"/>
+          <w:sz w:val="21"/>
+          <w:szCs w:val="21"/>
+        </w:rPr>
+      </w:pPr>
+      <w:r>
+        <w:rPr>
+          <w:rFonts w:ascii="Arial" w:hAnsi="Arial" w:cs="Arial"/>
+          <w:color w:val="000000" w:themeColor="text1"/>
+          <w:sz w:val="21"/>
+          <w:szCs w:val="21"/>
+        </w:rPr>
+        <w:t>Lead Engineer for Air Force Common Viewer (AFCV) program. Assisted with contract proposals and project schedules. Created solutions for a wide range of customers such as Ogden Air Logistics Center.</w:t>
+      </w:r>
+    </w:p>
+    <w:p>
+      <w:pPr>
+        <w:pStyle w:val="Heading2"/>
         <w:rPr>
           <w:rFonts w:ascii="Arial" w:hAnsi="Arial" w:cs="Arial"/>
           <w:b w:val="0"/>
           <w:bCs w:val="0"/>
           <w:color w:val="000000" w:themeColor="text1"/>
         </w:rPr>
-        <w:t>Ingram Micro, Munich, Germany: January 1997 - July 1998</w:t>
-      </w:r>
-    </w:p>
-    <w:p>
-      <w:pPr>
-        <w:pStyle w:val="code-line"/>
-        <w:rPr>
-          <w:rFonts w:ascii="Arial" w:hAnsi="Arial" w:cs="Arial"/>
-          <w:color w:val="000000" w:themeColor="text1"/>
-          <w:sz w:val="21"/>
-          <w:szCs w:val="21"/>
-        </w:rPr>
-      </w:pPr>
-      <w:r>
-        <w:rPr>
-          <w:rStyle w:val="Strong"/>
-          <w:rFonts w:ascii="Arial" w:hAnsi="Arial" w:cs="Arial"/>
-          <w:color w:val="000000" w:themeColor="text1"/>
-          <w:sz w:val="21"/>
-          <w:szCs w:val="21"/>
-        </w:rPr>
-        <w:t>Network Manager</w:t>
-      </w:r>
-    </w:p>
-    <w:p>
-      <w:pPr>
-        <w:pStyle w:val="code-line"/>
-        <w:rPr>
-          <w:rFonts w:ascii="Arial" w:hAnsi="Arial" w:cs="Arial"/>
-          <w:color w:val="000000" w:themeColor="text1"/>
-          <w:sz w:val="21"/>
-          <w:szCs w:val="21"/>
-        </w:rPr>
-      </w:pPr>
-      <w:r>
-        <w:rPr>
-          <w:rFonts w:ascii="Arial" w:hAnsi="Arial" w:cs="Arial"/>
-          <w:color w:val="000000" w:themeColor="text1"/>
-          <w:sz w:val="21"/>
-          <w:szCs w:val="21"/>
-        </w:rPr>
-        <w:t>Led three-person team supporting network operations in three countries. Planned, tested and migrated work center network from Token Ring to Ethernet during a weekend relocation of the entire work center.</w:t>
-      </w:r>
-    </w:p>
-    <w:p>
-      <w:pPr>
-        <w:pStyle w:val="Heading2"/>
+      </w:pPr>
+      <w:r>
         <w:rPr>
           <w:rFonts w:ascii="Arial" w:hAnsi="Arial" w:cs="Arial"/>
           <w:b w:val="0"/>
           <w:bCs w:val="0"/>
           <w:color w:val="000000" w:themeColor="text1"/>
         </w:rPr>
-      </w:pPr>
-      <w:r>
+        <w:lastRenderedPageBreak/>
+        <w:t>Veridian Systems (now General Dynamics - Advanced Information Systems), Arlington, Virginia: June 1998 - July 2003</w:t>
+      </w:r>
+    </w:p>
+    <w:p>
+      <w:pPr>
+        <w:pStyle w:val="code-line"/>
+        <w:rPr>
+          <w:rFonts w:ascii="Arial" w:hAnsi="Arial" w:cs="Arial"/>
+          <w:color w:val="000000" w:themeColor="text1"/>
+          <w:sz w:val="21"/>
+          <w:szCs w:val="21"/>
+        </w:rPr>
+      </w:pPr>
+      <w:r>
+        <w:rPr>
+          <w:rStyle w:val="Strong"/>
+          <w:rFonts w:ascii="Arial" w:hAnsi="Arial" w:cs="Arial"/>
+          <w:color w:val="000000" w:themeColor="text1"/>
+          <w:sz w:val="21"/>
+          <w:szCs w:val="21"/>
+        </w:rPr>
+        <w:t>System Engineer/Customer Relations Manager</w:t>
+      </w:r>
+    </w:p>
+    <w:p>
+      <w:pPr>
+        <w:pStyle w:val="code-line"/>
+        <w:rPr>
+          <w:rFonts w:ascii="Arial" w:hAnsi="Arial" w:cs="Arial"/>
+          <w:color w:val="000000" w:themeColor="text1"/>
+          <w:sz w:val="21"/>
+          <w:szCs w:val="21"/>
+        </w:rPr>
+      </w:pPr>
+      <w:r>
+        <w:rPr>
+          <w:rFonts w:ascii="Arial" w:hAnsi="Arial" w:cs="Arial"/>
+          <w:color w:val="000000" w:themeColor="text1"/>
+          <w:sz w:val="21"/>
+          <w:szCs w:val="21"/>
+        </w:rPr>
+        <w:t>Managed customer relations and provided engineering support for Veridian’s AFCV program, including roles as interface to prime contractor/USAF customers. Served as primary test engineer.</w:t>
+      </w:r>
+    </w:p>
+    <w:p>
+      <w:pPr>
+        <w:pStyle w:val="code-line"/>
+        <w:rPr>
+          <w:rFonts w:ascii="Arial" w:hAnsi="Arial" w:cs="Arial"/>
+          <w:color w:val="000000" w:themeColor="text1"/>
+          <w:sz w:val="21"/>
+          <w:szCs w:val="21"/>
+        </w:rPr>
+      </w:pPr>
+      <w:r>
+        <w:rPr>
+          <w:rFonts w:ascii="Arial" w:hAnsi="Arial" w:cs="Arial"/>
+          <w:color w:val="000000" w:themeColor="text1"/>
+          <w:sz w:val="21"/>
+          <w:szCs w:val="21"/>
+        </w:rPr>
+        <w:t>Designed and implemented software and database components for projects in C++, Java, Oracle, and Sybase. Dealt with National Imagery and Mapping Agency products. Lead for Veridian’s effort in the E-3’s Integrated Technical Display System. Managed networks at Veridian’s Virginia work centers.</w:t>
+      </w:r>
+    </w:p>
+    <w:p>
+      <w:pPr>
+        <w:pStyle w:val="Heading2"/>
         <w:rPr>
           <w:rFonts w:ascii="Arial" w:hAnsi="Arial" w:cs="Arial"/>
           <w:b w:val="0"/>
           <w:bCs w:val="0"/>
           <w:color w:val="000000" w:themeColor="text1"/>
         </w:rPr>
-        <w:t>Stream International, Munich, Germany: 1995 - 1996</w:t>
-      </w:r>
-    </w:p>
-    <w:p>
-      <w:pPr>
-        <w:pStyle w:val="code-line"/>
-        <w:rPr>
-          <w:rFonts w:ascii="Arial" w:hAnsi="Arial" w:cs="Arial"/>
-          <w:color w:val="000000" w:themeColor="text1"/>
-          <w:sz w:val="21"/>
-          <w:szCs w:val="21"/>
-        </w:rPr>
-      </w:pPr>
-      <w:r>
-        <w:rPr>
-          <w:rStyle w:val="Strong"/>
-          <w:rFonts w:ascii="Arial" w:hAnsi="Arial" w:cs="Arial"/>
-          <w:color w:val="000000" w:themeColor="text1"/>
-          <w:sz w:val="21"/>
-          <w:szCs w:val="21"/>
-        </w:rPr>
-        <w:t>Telephone Hotline Technician</w:t>
-      </w:r>
-    </w:p>
-    <w:p>
-      <w:pPr>
-        <w:pStyle w:val="code-line"/>
-        <w:rPr>
-          <w:rFonts w:ascii="Arial" w:hAnsi="Arial" w:cs="Arial"/>
-          <w:color w:val="000000" w:themeColor="text1"/>
-          <w:sz w:val="21"/>
-          <w:szCs w:val="21"/>
-        </w:rPr>
-      </w:pPr>
-      <w:r>
-        <w:rPr>
-          <w:rFonts w:ascii="Arial" w:hAnsi="Arial" w:cs="Arial"/>
-          <w:color w:val="000000" w:themeColor="text1"/>
-          <w:sz w:val="21"/>
-          <w:szCs w:val="21"/>
-        </w:rPr>
-        <w:t>Handled new user support for major international online service. Resolved problems with modem and computer configuration. Created online help files detailing workflows for techs.</w:t>
-      </w:r>
-    </w:p>
-    <w:p>
-      <w:pPr>
-        <w:pStyle w:val="Heading2"/>
+      </w:pPr>
+      <w:r>
         <w:rPr>
           <w:rFonts w:ascii="Arial" w:hAnsi="Arial" w:cs="Arial"/>
           <w:b w:val="0"/>
           <w:bCs w:val="0"/>
           <w:color w:val="000000" w:themeColor="text1"/>
         </w:rPr>
-      </w:pPr>
-      <w:r>
+        <w:t>Ingram Micro, Munich, Germany: January 1997 - July 1998</w:t>
+      </w:r>
+    </w:p>
+    <w:p>
+      <w:pPr>
+        <w:pStyle w:val="code-line"/>
+        <w:rPr>
+          <w:rFonts w:ascii="Arial" w:hAnsi="Arial" w:cs="Arial"/>
+          <w:color w:val="000000" w:themeColor="text1"/>
+          <w:sz w:val="21"/>
+          <w:szCs w:val="21"/>
+        </w:rPr>
+      </w:pPr>
+      <w:r>
+        <w:rPr>
+          <w:rStyle w:val="Strong"/>
+          <w:rFonts w:ascii="Arial" w:hAnsi="Arial" w:cs="Arial"/>
+          <w:color w:val="000000" w:themeColor="text1"/>
+          <w:sz w:val="21"/>
+          <w:szCs w:val="21"/>
+        </w:rPr>
+        <w:t>Network Manager</w:t>
+      </w:r>
+    </w:p>
+    <w:p>
+      <w:pPr>
+        <w:pStyle w:val="code-line"/>
+        <w:rPr>
+          <w:rFonts w:ascii="Arial" w:hAnsi="Arial" w:cs="Arial"/>
+          <w:color w:val="000000" w:themeColor="text1"/>
+          <w:sz w:val="21"/>
+          <w:szCs w:val="21"/>
+        </w:rPr>
+      </w:pPr>
+      <w:r>
+        <w:rPr>
+          <w:rFonts w:ascii="Arial" w:hAnsi="Arial" w:cs="Arial"/>
+          <w:color w:val="000000" w:themeColor="text1"/>
+          <w:sz w:val="21"/>
+          <w:szCs w:val="21"/>
+        </w:rPr>
+        <w:t>Led three-person team supporting network operations in three countries. Planned, tested and migrated work center network from Token Ring to Ethernet during a weekend relocation of the entire work center.</w:t>
+      </w:r>
+    </w:p>
+    <w:p>
+      <w:pPr>
+        <w:pStyle w:val="Heading2"/>
         <w:rPr>
           <w:rFonts w:ascii="Arial" w:hAnsi="Arial" w:cs="Arial"/>
           <w:b w:val="0"/>
           <w:bCs w:val="0"/>
           <w:color w:val="000000" w:themeColor="text1"/>
         </w:rPr>
-        <w:t>United States Air Force, various locations: 1982 - 1993</w:t>
-      </w:r>
-    </w:p>
-    <w:p>
-      <w:pPr>
-        <w:pStyle w:val="code-line"/>
-        <w:rPr>
-          <w:rFonts w:ascii="Arial" w:hAnsi="Arial" w:cs="Arial"/>
-          <w:color w:val="000000" w:themeColor="text1"/>
-          <w:sz w:val="21"/>
-          <w:szCs w:val="21"/>
-        </w:rPr>
-      </w:pPr>
-      <w:r>
-        <w:rPr>
-          <w:rStyle w:val="Strong"/>
-          <w:rFonts w:ascii="Arial" w:hAnsi="Arial" w:cs="Arial"/>
-          <w:color w:val="000000" w:themeColor="text1"/>
-          <w:sz w:val="21"/>
-          <w:szCs w:val="21"/>
-        </w:rPr>
-        <w:t>Instructor Airborne Radar Technician</w:t>
-      </w:r>
-    </w:p>
-    <w:p>
-      <w:pPr>
-        <w:pStyle w:val="code-line"/>
-        <w:rPr>
-          <w:rFonts w:ascii="Arial" w:hAnsi="Arial" w:cs="Arial"/>
-          <w:color w:val="000000" w:themeColor="text1"/>
-          <w:sz w:val="21"/>
-          <w:szCs w:val="21"/>
-        </w:rPr>
-      </w:pPr>
-      <w:r>
-        <w:rPr>
-          <w:rFonts w:ascii="Arial" w:hAnsi="Arial" w:cs="Arial"/>
-          <w:color w:val="000000" w:themeColor="text1"/>
-          <w:sz w:val="21"/>
-          <w:szCs w:val="21"/>
-        </w:rPr>
-        <w:t>Operated and repaired radar systems during flight on E-3 aircraft. Instructed a wide range of students. Also managed and supported numerous small computer systems.</w:t>
-      </w:r>
-    </w:p>
-    <w:p>
-      <w:pPr>
-        <w:pStyle w:val="Heading1"/>
+      </w:pPr>
+      <w:r>
         <w:rPr>
           <w:rFonts w:ascii="Arial" w:hAnsi="Arial" w:cs="Arial"/>
           <w:b w:val="0"/>
           <w:bCs w:val="0"/>
           <w:color w:val="000000" w:themeColor="text1"/>
         </w:rPr>
-      </w:pPr>
-      <w:r>
+        <w:t>Stream International, Munich, Germany: 1995 - 1996</w:t>
+      </w:r>
+    </w:p>
+    <w:p>
+      <w:pPr>
+        <w:pStyle w:val="code-line"/>
+        <w:rPr>
+          <w:rFonts w:ascii="Arial" w:hAnsi="Arial" w:cs="Arial"/>
+          <w:color w:val="000000" w:themeColor="text1"/>
+          <w:sz w:val="21"/>
+          <w:szCs w:val="21"/>
+        </w:rPr>
+      </w:pPr>
+      <w:r>
+        <w:rPr>
+          <w:rStyle w:val="Strong"/>
+          <w:rFonts w:ascii="Arial" w:hAnsi="Arial" w:cs="Arial"/>
+          <w:color w:val="000000" w:themeColor="text1"/>
+          <w:sz w:val="21"/>
+          <w:szCs w:val="21"/>
+        </w:rPr>
+        <w:t>Telephone Hotline Technician</w:t>
+      </w:r>
+    </w:p>
+    <w:p>
+      <w:pPr>
+        <w:pStyle w:val="code-line"/>
+        <w:rPr>
+          <w:rFonts w:ascii="Arial" w:hAnsi="Arial" w:cs="Arial"/>
+          <w:color w:val="000000" w:themeColor="text1"/>
+          <w:sz w:val="21"/>
+          <w:szCs w:val="21"/>
+        </w:rPr>
+      </w:pPr>
+      <w:r>
+        <w:rPr>
+          <w:rFonts w:ascii="Arial" w:hAnsi="Arial" w:cs="Arial"/>
+          <w:color w:val="000000" w:themeColor="text1"/>
+          <w:sz w:val="21"/>
+          <w:szCs w:val="21"/>
+        </w:rPr>
+        <w:t>Handled new user support for major international online service. Resolved problems with modem and computer configuration. Created online help files detailing workflows for techs.</w:t>
+      </w:r>
+    </w:p>
+    <w:p>
+      <w:pPr>
+        <w:pStyle w:val="Heading2"/>
         <w:rPr>
           <w:rFonts w:ascii="Arial" w:hAnsi="Arial" w:cs="Arial"/>
           <w:b w:val="0"/>
           <w:bCs w:val="0"/>
           <w:color w:val="000000" w:themeColor="text1"/>
         </w:rPr>
-        <w:t>EDUCATION</w:t>
-      </w:r>
-    </w:p>
-    <w:p>
-      <w:pPr>
-        <w:pStyle w:val="code-line"/>
-        <w:rPr>
-          <w:rFonts w:ascii="Arial" w:hAnsi="Arial" w:cs="Arial"/>
-          <w:color w:val="000000" w:themeColor="text1"/>
-          <w:sz w:val="21"/>
-          <w:szCs w:val="21"/>
-        </w:rPr>
-      </w:pPr>
-      <w:r>
-        <w:rPr>
-          <w:rFonts w:ascii="Arial" w:hAnsi="Arial" w:cs="Arial"/>
-          <w:color w:val="000000" w:themeColor="text1"/>
-          <w:sz w:val="21"/>
-          <w:szCs w:val="21"/>
-        </w:rPr>
-        <w:t>Woodland High School, Woodland, CA (National Honor Society)</w:t>
-      </w:r>
-    </w:p>
-    <w:p>
-      <w:pPr>
-        <w:pStyle w:val="code-line"/>
-        <w:rPr>
-          <w:rFonts w:ascii="Arial" w:hAnsi="Arial" w:cs="Arial"/>
-          <w:color w:val="000000" w:themeColor="text1"/>
-          <w:sz w:val="21"/>
-          <w:szCs w:val="21"/>
-        </w:rPr>
-      </w:pPr>
-      <w:r>
-        <w:rPr>
-          <w:rFonts w:ascii="Arial" w:hAnsi="Arial" w:cs="Arial"/>
-          <w:color w:val="000000" w:themeColor="text1"/>
-          <w:sz w:val="21"/>
-          <w:szCs w:val="21"/>
-        </w:rPr>
-        <w:t>BS in Computer Information Systems, Chapman University, Orange, CA. (Cum Laude)</w:t>
-      </w:r>
-    </w:p>
-    <w:p>
-      <w:pPr>
-        <w:pStyle w:val="Heading1"/>
+      </w:pPr>
+      <w:r>
         <w:rPr>
           <w:rFonts w:ascii="Arial" w:hAnsi="Arial" w:cs="Arial"/>
           <w:b w:val="0"/>
           <w:bCs w:val="0"/>
           <w:color w:val="000000" w:themeColor="text1"/>
         </w:rPr>
-      </w:pPr>
-      <w:r>
+        <w:t>United States Air Force, various locations: 1982 - 1993</w:t>
+      </w:r>
+    </w:p>
+    <w:p>
+      <w:pPr>
+        <w:pStyle w:val="code-line"/>
+        <w:rPr>
+          <w:rFonts w:ascii="Arial" w:hAnsi="Arial" w:cs="Arial"/>
+          <w:color w:val="000000" w:themeColor="text1"/>
+          <w:sz w:val="21"/>
+          <w:szCs w:val="21"/>
+        </w:rPr>
+      </w:pPr>
+      <w:r>
+        <w:rPr>
+          <w:rStyle w:val="Strong"/>
+          <w:rFonts w:ascii="Arial" w:hAnsi="Arial" w:cs="Arial"/>
+          <w:color w:val="000000" w:themeColor="text1"/>
+          <w:sz w:val="21"/>
+          <w:szCs w:val="21"/>
+        </w:rPr>
+        <w:t>Instructor Airborne Radar Technician</w:t>
+      </w:r>
+    </w:p>
+    <w:p>
+      <w:pPr>
+        <w:pStyle w:val="code-line"/>
+        <w:rPr>
+          <w:rFonts w:ascii="Arial" w:hAnsi="Arial" w:cs="Arial"/>
+          <w:color w:val="000000" w:themeColor="text1"/>
+          <w:sz w:val="21"/>
+          <w:szCs w:val="21"/>
+        </w:rPr>
+      </w:pPr>
+      <w:r>
+        <w:rPr>
+          <w:rFonts w:ascii="Arial" w:hAnsi="Arial" w:cs="Arial"/>
+          <w:color w:val="000000" w:themeColor="text1"/>
+          <w:sz w:val="21"/>
+          <w:szCs w:val="21"/>
+        </w:rPr>
+        <w:t>Operated and repaired radar systems during flight on E-3 aircraft. Instructed a wide range of students. Also managed and supported numerous small computer systems.</w:t>
+      </w:r>
+    </w:p>
+    <w:p>
+      <w:pPr>
+        <w:pStyle w:val="Heading1"/>
         <w:rPr>
           <w:rFonts w:ascii="Arial" w:hAnsi="Arial" w:cs="Arial"/>
           <w:b w:val="0"/>
           <w:bCs w:val="0"/>
           <w:color w:val="000000" w:themeColor="text1"/>
         </w:rPr>
+      </w:pPr>
+      <w:r>
+        <w:rPr>
+          <w:rFonts w:ascii="Arial" w:hAnsi="Arial" w:cs="Arial"/>
+          <w:b w:val="0"/>
+          <w:bCs w:val="0"/>
+          <w:color w:val="000000" w:themeColor="text1"/>
+        </w:rPr>
+        <w:t>EDUCATION</w:t>
+      </w:r>
+    </w:p>
+    <w:p>
+      <w:pPr>
+        <w:pStyle w:val="code-line"/>
+        <w:rPr>
+          <w:rFonts w:ascii="Arial" w:hAnsi="Arial" w:cs="Arial"/>
+          <w:color w:val="000000" w:themeColor="text1"/>
+          <w:sz w:val="21"/>
+          <w:szCs w:val="21"/>
+        </w:rPr>
+      </w:pPr>
+      <w:r>
+        <w:rPr>
+          <w:rFonts w:ascii="Arial" w:hAnsi="Arial" w:cs="Arial"/>
+          <w:color w:val="000000" w:themeColor="text1"/>
+          <w:sz w:val="21"/>
+          <w:szCs w:val="21"/>
+        </w:rPr>
+        <w:t>Woodland High School, Woodland, CA (National Honor Society)</w:t>
+      </w:r>
+    </w:p>
+    <w:p>
+      <w:pPr>
+        <w:pStyle w:val="code-line"/>
+        <w:rPr>
+          <w:rFonts w:ascii="Arial" w:hAnsi="Arial" w:cs="Arial"/>
+          <w:color w:val="000000" w:themeColor="text1"/>
+          <w:sz w:val="21"/>
+          <w:szCs w:val="21"/>
+        </w:rPr>
+      </w:pPr>
+      <w:r>
+        <w:rPr>
+          <w:rFonts w:ascii="Arial" w:hAnsi="Arial" w:cs="Arial"/>
+          <w:color w:val="000000" w:themeColor="text1"/>
+          <w:sz w:val="21"/>
+          <w:szCs w:val="21"/>
+        </w:rPr>
+        <w:t>BS in Computer Information Systems, Chapman University, Orange, CA. (Cum Laude)</w:t>
+      </w:r>
+    </w:p>
+    <w:p>
+      <w:pPr>
+        <w:pStyle w:val="Heading1"/>
+        <w:rPr>
+          <w:rFonts w:ascii="Arial" w:hAnsi="Arial" w:cs="Arial"/>
+          <w:b w:val="0"/>
+          <w:bCs w:val="0"/>
+          <w:color w:val="000000" w:themeColor="text1"/>
+        </w:rPr>
+      </w:pPr>
+      <w:r>
+        <w:rPr>
+          <w:rFonts w:ascii="Arial" w:hAnsi="Arial" w:cs="Arial"/>
+          <w:b w:val="0"/>
+          <w:bCs w:val="0"/>
+          <w:color w:val="000000" w:themeColor="text1"/>
+        </w:rPr>
+        <w:lastRenderedPageBreak/>
         <w:t>COMMUNITY INVOLVEMENT</w:t>
       </w:r>
     </w:p>
@@ -1991,9 +2205,29 @@
           <w:sz w:val="21"/>
           <w:szCs w:val="21"/>
         </w:rPr>
-        <w:t>Past President/Founder, CodeMash Conference: </w:t>
-      </w:r>
-      <w:hyperlink r:id="rId6" w:tooltip="http://www.codemash.org/" w:history="1">
+        <w:t xml:space="preserve">Past President/Founder, </w:t>
+      </w:r>
+      <w:proofErr w:type="spellStart"/>
+      <w:r>
+        <w:rPr>
+          <w:rFonts w:ascii="Arial" w:hAnsi="Arial" w:cs="Arial"/>
+          <w:color w:val="000000" w:themeColor="text1"/>
+          <w:sz w:val="21"/>
+          <w:szCs w:val="21"/>
+        </w:rPr>
+        <w:t>CodeMash</w:t>
+      </w:r>
+      <w:proofErr w:type="spellEnd"/>
+      <w:r>
+        <w:rPr>
+          <w:rFonts w:ascii="Arial" w:hAnsi="Arial" w:cs="Arial"/>
+          <w:color w:val="000000" w:themeColor="text1"/>
+          <w:sz w:val="21"/>
+          <w:szCs w:val="21"/>
+        </w:rPr>
+        <w:t xml:space="preserve"> Conference: </w:t>
+      </w:r>
+      <w:hyperlink r:id="rId6" w:tooltip="http://www.CodeMash.org" w:history="1">
         <w:r>
           <w:rPr>
             <w:rStyle w:val="Hyperlink"/>
@@ -2034,7 +2268,7 @@
         </w:rPr>
         <w:t>Founder, Dayton .NET Developers Group: </w:t>
       </w:r>
-      <w:hyperlink r:id="rId7" w:tooltip="http://www.daytondevgroup.net/" w:history="1">
+      <w:hyperlink r:id="rId7" w:tooltip="http://www.daytondevgroup.net" w:history="1">
         <w:r>
           <w:rPr>
             <w:rStyle w:val="Hyperlink"/>
@@ -2093,7 +2327,6 @@
           <w:sz w:val="21"/>
           <w:szCs w:val="21"/>
         </w:rPr>
-        <w:lastRenderedPageBreak/>
         <w:t>Microsoft Most Valuable Professional for Visual C# (awarded first in 2005), then Application Lifecycle Management. One of fewer than 300 Microsoft ALM professionals in the world recognized for their contributions to the .NET development community.</w:t>
       </w:r>
     </w:p>
@@ -2114,7 +2347,27 @@
           <w:sz w:val="21"/>
           <w:szCs w:val="21"/>
         </w:rPr>
-        <w:t>Voted “C# MVP of 2011” by fellow C# MVPs for leadership of CodeMash Conference.</w:t>
+        <w:t xml:space="preserve">Voted “C# MVP of 2011” by fellow C# MVPs for leadership of </w:t>
+      </w:r>
+      <w:proofErr w:type="spellStart"/>
+      <w:r>
+        <w:rPr>
+          <w:rFonts w:ascii="Arial" w:hAnsi="Arial" w:cs="Arial"/>
+          <w:color w:val="000000" w:themeColor="text1"/>
+          <w:sz w:val="21"/>
+          <w:szCs w:val="21"/>
+        </w:rPr>
+        <w:t>CodeMash</w:t>
+      </w:r>
+      <w:proofErr w:type="spellEnd"/>
+      <w:r>
+        <w:rPr>
+          <w:rFonts w:ascii="Arial" w:hAnsi="Arial" w:cs="Arial"/>
+          <w:color w:val="000000" w:themeColor="text1"/>
+          <w:sz w:val="21"/>
+          <w:szCs w:val="21"/>
+        </w:rPr>
+        <w:t xml:space="preserve"> Conference.</w:t>
       </w:r>
     </w:p>
     <w:p>
@@ -2288,7 +2541,27 @@
           <w:sz w:val="21"/>
           <w:szCs w:val="21"/>
         </w:rPr>
-        <w:t> Cincinnati &amp; Philadelphia Days of Agile 2011, QUEST 2012, StarEast 2012</w:t>
+        <w:t xml:space="preserve"> Cincinnati &amp; Philadelphia Days of Agile 2011, QUEST 2012, </w:t>
+      </w:r>
+      <w:proofErr w:type="spellStart"/>
+      <w:r>
+        <w:rPr>
+          <w:rFonts w:ascii="Arial" w:hAnsi="Arial" w:cs="Arial"/>
+          <w:color w:val="000000" w:themeColor="text1"/>
+          <w:sz w:val="21"/>
+          <w:szCs w:val="21"/>
+        </w:rPr>
+        <w:t>StarEast</w:t>
+      </w:r>
+      <w:proofErr w:type="spellEnd"/>
+      <w:r>
+        <w:rPr>
+          <w:rFonts w:ascii="Arial" w:hAnsi="Arial" w:cs="Arial"/>
+          <w:color w:val="000000" w:themeColor="text1"/>
+          <w:sz w:val="21"/>
+          <w:szCs w:val="21"/>
+        </w:rPr>
+        <w:t xml:space="preserve"> 2012</w:t>
       </w:r>
     </w:p>
     <w:p>
@@ -2320,7 +2593,27 @@
           <w:sz w:val="21"/>
           <w:szCs w:val="21"/>
         </w:rPr>
-        <w:t> Dayton .NET DevGroup, MIGANG, others, 2010</w:t>
+        <w:t xml:space="preserve"> Dayton .NET </w:t>
+      </w:r>
+      <w:proofErr w:type="spellStart"/>
+      <w:r>
+        <w:rPr>
+          <w:rFonts w:ascii="Arial" w:hAnsi="Arial" w:cs="Arial"/>
+          <w:color w:val="000000" w:themeColor="text1"/>
+          <w:sz w:val="21"/>
+          <w:szCs w:val="21"/>
+        </w:rPr>
+        <w:t>DevGroup</w:t>
+      </w:r>
+      <w:proofErr w:type="spellEnd"/>
+      <w:r>
+        <w:rPr>
+          <w:rFonts w:ascii="Arial" w:hAnsi="Arial" w:cs="Arial"/>
+          <w:color w:val="000000" w:themeColor="text1"/>
+          <w:sz w:val="21"/>
+          <w:szCs w:val="21"/>
+        </w:rPr>
+        <w:t>, MIGANG, others, 2010</w:t>
       </w:r>
     </w:p>
     <w:p>
@@ -2490,7 +2783,27 @@
           <w:sz w:val="21"/>
           <w:szCs w:val="21"/>
         </w:rPr>
-        <w:t> Breakout session at DevReach 2018</w:t>
+        <w:t xml:space="preserve"> Breakout session at </w:t>
+      </w:r>
+      <w:proofErr w:type="spellStart"/>
+      <w:r>
+        <w:rPr>
+          <w:rFonts w:ascii="Arial" w:hAnsi="Arial" w:cs="Arial"/>
+          <w:color w:val="000000" w:themeColor="text1"/>
+          <w:sz w:val="21"/>
+          <w:szCs w:val="21"/>
+        </w:rPr>
+        <w:t>DevReach</w:t>
+      </w:r>
+      <w:proofErr w:type="spellEnd"/>
+      <w:r>
+        <w:rPr>
+          <w:rFonts w:ascii="Arial" w:hAnsi="Arial" w:cs="Arial"/>
+          <w:color w:val="000000" w:themeColor="text1"/>
+          <w:sz w:val="21"/>
+          <w:szCs w:val="21"/>
+        </w:rPr>
+        <w:t xml:space="preserve"> 2018</w:t>
       </w:r>
     </w:p>
     <w:p>
@@ -2522,7 +2835,27 @@
           <w:sz w:val="21"/>
           <w:szCs w:val="21"/>
         </w:rPr>
-        <w:t> KalamazooX 2013 Conference talk</w:t>
+        <w:t> </w:t>
+      </w:r>
+      <w:proofErr w:type="spellStart"/>
+      <w:r>
+        <w:rPr>
+          <w:rFonts w:ascii="Arial" w:hAnsi="Arial" w:cs="Arial"/>
+          <w:color w:val="000000" w:themeColor="text1"/>
+          <w:sz w:val="21"/>
+          <w:szCs w:val="21"/>
+        </w:rPr>
+        <w:t>KalamazooX</w:t>
+      </w:r>
+      <w:proofErr w:type="spellEnd"/>
+      <w:r>
+        <w:rPr>
+          <w:rFonts w:ascii="Arial" w:hAnsi="Arial" w:cs="Arial"/>
+          <w:color w:val="000000" w:themeColor="text1"/>
+          <w:sz w:val="21"/>
+          <w:szCs w:val="21"/>
+        </w:rPr>
+        <w:t xml:space="preserve"> 2013 Conference talk</w:t>
       </w:r>
     </w:p>
     <w:p>
@@ -2586,7 +2919,27 @@
           <w:sz w:val="21"/>
           <w:szCs w:val="21"/>
         </w:rPr>
-        <w:t> Keynote at DevSpace Technical Conference 2018. </w:t>
+        <w:t xml:space="preserve"> Keynote at </w:t>
+      </w:r>
+      <w:proofErr w:type="spellStart"/>
+      <w:r>
+        <w:rPr>
+          <w:rFonts w:ascii="Arial" w:hAnsi="Arial" w:cs="Arial"/>
+          <w:color w:val="000000" w:themeColor="text1"/>
+          <w:sz w:val="21"/>
+          <w:szCs w:val="21"/>
+        </w:rPr>
+        <w:t>DevSpace</w:t>
+      </w:r>
+      <w:proofErr w:type="spellEnd"/>
+      <w:r>
+        <w:rPr>
+          <w:rFonts w:ascii="Arial" w:hAnsi="Arial" w:cs="Arial"/>
+          <w:color w:val="000000" w:themeColor="text1"/>
+          <w:sz w:val="21"/>
+          <w:szCs w:val="21"/>
+        </w:rPr>
+        <w:t xml:space="preserve"> Technical Conference 2018. </w:t>
       </w:r>
       <w:r>
         <w:rPr>
@@ -2625,6 +2978,7 @@
           <w:bCs w:val="0"/>
           <w:color w:val="000000" w:themeColor="text1"/>
         </w:rPr>
+        <w:lastRenderedPageBreak/>
         <w:t>COURSES</w:t>
       </w:r>
     </w:p>
@@ -2719,7 +3073,7 @@
         </w:rPr>
         <w:t>Blogger at </w:t>
       </w:r>
-      <w:hyperlink r:id="rId14" w:tooltip="http://frazzleddad.com/" w:history="1">
+      <w:hyperlink r:id="rId14" w:tooltip="http://frazzleddad.com" w:history="1">
         <w:r>
           <w:rPr>
             <w:rStyle w:val="Hyperlink"/>
@@ -2728,19 +3082,7 @@
             <w:sz w:val="21"/>
             <w:szCs w:val="21"/>
           </w:rPr>
-          <w:t>http://frazzleddad.c</w:t>
-        </w:r>
-        <w:bookmarkStart w:id="0" w:name="_GoBack"/>
-        <w:bookmarkEnd w:id="0"/>
-        <w:r>
-          <w:rPr>
-            <w:rStyle w:val="Hyperlink"/>
-            <w:rFonts w:ascii="Arial" w:hAnsi="Arial" w:cs="Arial"/>
-            <w:color w:val="000000" w:themeColor="text1"/>
-            <w:sz w:val="21"/>
-            <w:szCs w:val="21"/>
-          </w:rPr>
-          <w:t>om</w:t>
+          <w:t>http://frazzleddad.com</w:t>
         </w:r>
       </w:hyperlink>
     </w:p>
@@ -2775,7 +3117,27 @@
           <w:sz w:val="21"/>
           <w:szCs w:val="21"/>
         </w:rPr>
-        <w:t xml:space="preserve">, LeanPub, </w:t>
+        <w:t xml:space="preserve">, </w:t>
+      </w:r>
+      <w:proofErr w:type="spellStart"/>
+      <w:r>
+        <w:rPr>
+          <w:rFonts w:ascii="Arial" w:hAnsi="Arial" w:cs="Arial"/>
+          <w:color w:val="000000" w:themeColor="text1"/>
+          <w:sz w:val="21"/>
+          <w:szCs w:val="21"/>
+        </w:rPr>
+        <w:t>LeanPub</w:t>
+      </w:r>
+      <w:proofErr w:type="spellEnd"/>
+      <w:r>
+        <w:rPr>
+          <w:rFonts w:ascii="Arial" w:hAnsi="Arial" w:cs="Arial"/>
+          <w:color w:val="000000" w:themeColor="text1"/>
+          <w:sz w:val="21"/>
+          <w:szCs w:val="21"/>
+        </w:rPr>
+        <w:t xml:space="preserve">, </w:t>
       </w:r>
       <w:proofErr w:type="gramStart"/>
       <w:r>
@@ -2873,7 +3235,7 @@
         <w:pStyle w:val="code-line"/>
         <w:numPr>
           <w:ilvl w:val="0"/>
-          <w:numId w:val="27"/>
+          <w:numId w:val="36"/>
         </w:numPr>
         <w:rPr>
           <w:rFonts w:ascii="Arial" w:hAnsi="Arial" w:cs="Arial"/>
@@ -2921,7 +3283,7 @@
         <w:pStyle w:val="code-line"/>
         <w:numPr>
           <w:ilvl w:val="0"/>
-          <w:numId w:val="27"/>
+          <w:numId w:val="36"/>
         </w:numPr>
         <w:rPr>
           <w:rFonts w:ascii="Arial" w:hAnsi="Arial" w:cs="Arial"/>
@@ -2931,6 +3293,7 @@
         </w:rPr>
       </w:pPr>
       <w:hyperlink r:id="rId17" w:tooltip="https://blog.gurock.com/code-kata-testing/" w:history="1">
+        <w:proofErr w:type="spellStart"/>
         <w:r>
           <w:rPr>
             <w:rStyle w:val="Hyperlink"/>
@@ -2939,7 +3302,18 @@
             <w:sz w:val="21"/>
             <w:szCs w:val="21"/>
           </w:rPr>
-          <w:t>Gurock Quality Hub</w:t>
+          <w:t>Gurock</w:t>
+        </w:r>
+        <w:proofErr w:type="spellEnd"/>
+        <w:r>
+          <w:rPr>
+            <w:rStyle w:val="Hyperlink"/>
+            <w:rFonts w:ascii="Arial" w:hAnsi="Arial" w:cs="Arial"/>
+            <w:color w:val="000000" w:themeColor="text1"/>
+            <w:sz w:val="21"/>
+            <w:szCs w:val="21"/>
+          </w:rPr>
+          <w:t xml:space="preserve"> Quality Hub</w:t>
         </w:r>
       </w:hyperlink>
     </w:p>
@@ -2962,7 +3336,7 @@
         </w:rPr>
         <w:t>Extensive number of product and educational videos at </w:t>
       </w:r>
-      <w:hyperlink r:id="rId18" w:tooltip="http://tv.telerik.com/" w:history="1">
+      <w:hyperlink r:id="rId18" w:tooltip="http://tv.telerik.com" w:history="1">
         <w:r>
           <w:rPr>
             <w:rStyle w:val="Hyperlink"/>
@@ -3302,6 +3676,304 @@
     </w:lvl>
   </w:abstractNum>
   <w:abstractNum w:abstractNumId="2" w15:restartNumberingAfterBreak="0">
+    <w:nsid w:val="00FF592E"/>
+    <w:multiLevelType w:val="multilevel"/>
+    <w:tmpl w:val="2A3E1990"/>
+    <w:lvl w:ilvl="0">
+      <w:start w:val="1"/>
+      <w:numFmt w:val="bullet"/>
+      <w:lvlText w:val=""/>
+      <w:lvlJc w:val="left"/>
+      <w:pPr>
+        <w:tabs>
+          <w:tab w:val="num" w:pos="720"/>
+        </w:tabs>
+        <w:ind w:left="720" w:hanging="360"/>
+      </w:pPr>
+      <w:rPr>
+        <w:rFonts w:ascii="Symbol" w:hAnsi="Symbol" w:hint="default"/>
+        <w:sz w:val="20"/>
+      </w:rPr>
+    </w:lvl>
+    <w:lvl w:ilvl="1" w:tentative="1">
+      <w:start w:val="1"/>
+      <w:numFmt w:val="bullet"/>
+      <w:lvlText w:val="o"/>
+      <w:lvlJc w:val="left"/>
+      <w:pPr>
+        <w:tabs>
+          <w:tab w:val="num" w:pos="1440"/>
+        </w:tabs>
+        <w:ind w:left="1440" w:hanging="360"/>
+      </w:pPr>
+      <w:rPr>
+        <w:rFonts w:ascii="Courier New" w:hAnsi="Courier New" w:hint="default"/>
+        <w:sz w:val="20"/>
+      </w:rPr>
+    </w:lvl>
+    <w:lvl w:ilvl="2" w:tentative="1">
+      <w:start w:val="1"/>
+      <w:numFmt w:val="bullet"/>
+      <w:lvlText w:val=""/>
+      <w:lvlJc w:val="left"/>
+      <w:pPr>
+        <w:tabs>
+          <w:tab w:val="num" w:pos="2160"/>
+        </w:tabs>
+        <w:ind w:left="2160" w:hanging="360"/>
+      </w:pPr>
+      <w:rPr>
+        <w:rFonts w:ascii="Wingdings" w:hAnsi="Wingdings" w:hint="default"/>
+        <w:sz w:val="20"/>
+      </w:rPr>
+    </w:lvl>
+    <w:lvl w:ilvl="3" w:tentative="1">
+      <w:start w:val="1"/>
+      <w:numFmt w:val="bullet"/>
+      <w:lvlText w:val=""/>
+      <w:lvlJc w:val="left"/>
+      <w:pPr>
+        <w:tabs>
+          <w:tab w:val="num" w:pos="2880"/>
+        </w:tabs>
+        <w:ind w:left="2880" w:hanging="360"/>
+      </w:pPr>
+      <w:rPr>
+        <w:rFonts w:ascii="Wingdings" w:hAnsi="Wingdings" w:hint="default"/>
+        <w:sz w:val="20"/>
+      </w:rPr>
+    </w:lvl>
+    <w:lvl w:ilvl="4" w:tentative="1">
+      <w:start w:val="1"/>
+      <w:numFmt w:val="bullet"/>
+      <w:lvlText w:val=""/>
+      <w:lvlJc w:val="left"/>
+      <w:pPr>
+        <w:tabs>
+          <w:tab w:val="num" w:pos="3600"/>
+        </w:tabs>
+        <w:ind w:left="3600" w:hanging="360"/>
+      </w:pPr>
+      <w:rPr>
+        <w:rFonts w:ascii="Wingdings" w:hAnsi="Wingdings" w:hint="default"/>
+        <w:sz w:val="20"/>
+      </w:rPr>
+    </w:lvl>
+    <w:lvl w:ilvl="5" w:tentative="1">
+      <w:start w:val="1"/>
+      <w:numFmt w:val="bullet"/>
+      <w:lvlText w:val=""/>
+      <w:lvlJc w:val="left"/>
+      <w:pPr>
+        <w:tabs>
+          <w:tab w:val="num" w:pos="4320"/>
+        </w:tabs>
+        <w:ind w:left="4320" w:hanging="360"/>
+      </w:pPr>
+      <w:rPr>
+        <w:rFonts w:ascii="Wingdings" w:hAnsi="Wingdings" w:hint="default"/>
+        <w:sz w:val="20"/>
+      </w:rPr>
+    </w:lvl>
+    <w:lvl w:ilvl="6" w:tentative="1">
+      <w:start w:val="1"/>
+      <w:numFmt w:val="bullet"/>
+      <w:lvlText w:val=""/>
+      <w:lvlJc w:val="left"/>
+      <w:pPr>
+        <w:tabs>
+          <w:tab w:val="num" w:pos="5040"/>
+        </w:tabs>
+        <w:ind w:left="5040" w:hanging="360"/>
+      </w:pPr>
+      <w:rPr>
+        <w:rFonts w:ascii="Wingdings" w:hAnsi="Wingdings" w:hint="default"/>
+        <w:sz w:val="20"/>
+      </w:rPr>
+    </w:lvl>
+    <w:lvl w:ilvl="7" w:tentative="1">
+      <w:start w:val="1"/>
+      <w:numFmt w:val="bullet"/>
+      <w:lvlText w:val=""/>
+      <w:lvlJc w:val="left"/>
+      <w:pPr>
+        <w:tabs>
+          <w:tab w:val="num" w:pos="5760"/>
+        </w:tabs>
+        <w:ind w:left="5760" w:hanging="360"/>
+      </w:pPr>
+      <w:rPr>
+        <w:rFonts w:ascii="Wingdings" w:hAnsi="Wingdings" w:hint="default"/>
+        <w:sz w:val="20"/>
+      </w:rPr>
+    </w:lvl>
+    <w:lvl w:ilvl="8" w:tentative="1">
+      <w:start w:val="1"/>
+      <w:numFmt w:val="bullet"/>
+      <w:lvlText w:val=""/>
+      <w:lvlJc w:val="left"/>
+      <w:pPr>
+        <w:tabs>
+          <w:tab w:val="num" w:pos="6480"/>
+        </w:tabs>
+        <w:ind w:left="6480" w:hanging="360"/>
+      </w:pPr>
+      <w:rPr>
+        <w:rFonts w:ascii="Wingdings" w:hAnsi="Wingdings" w:hint="default"/>
+        <w:sz w:val="20"/>
+      </w:rPr>
+    </w:lvl>
+  </w:abstractNum>
+  <w:abstractNum w:abstractNumId="3" w15:restartNumberingAfterBreak="0">
+    <w:nsid w:val="02C023AA"/>
+    <w:multiLevelType w:val="multilevel"/>
+    <w:tmpl w:val="B43AB952"/>
+    <w:lvl w:ilvl="0">
+      <w:start w:val="1"/>
+      <w:numFmt w:val="bullet"/>
+      <w:lvlText w:val=""/>
+      <w:lvlJc w:val="left"/>
+      <w:pPr>
+        <w:tabs>
+          <w:tab w:val="num" w:pos="720"/>
+        </w:tabs>
+        <w:ind w:left="720" w:hanging="360"/>
+      </w:pPr>
+      <w:rPr>
+        <w:rFonts w:ascii="Symbol" w:hAnsi="Symbol" w:hint="default"/>
+        <w:sz w:val="20"/>
+      </w:rPr>
+    </w:lvl>
+    <w:lvl w:ilvl="1" w:tentative="1">
+      <w:start w:val="1"/>
+      <w:numFmt w:val="bullet"/>
+      <w:lvlText w:val="o"/>
+      <w:lvlJc w:val="left"/>
+      <w:pPr>
+        <w:tabs>
+          <w:tab w:val="num" w:pos="1440"/>
+        </w:tabs>
+        <w:ind w:left="1440" w:hanging="360"/>
+      </w:pPr>
+      <w:rPr>
+        <w:rFonts w:ascii="Courier New" w:hAnsi="Courier New" w:hint="default"/>
+        <w:sz w:val="20"/>
+      </w:rPr>
+    </w:lvl>
+    <w:lvl w:ilvl="2" w:tentative="1">
+      <w:start w:val="1"/>
+      <w:numFmt w:val="bullet"/>
+      <w:lvlText w:val=""/>
+      <w:lvlJc w:val="left"/>
+      <w:pPr>
+        <w:tabs>
+          <w:tab w:val="num" w:pos="2160"/>
+        </w:tabs>
+        <w:ind w:left="2160" w:hanging="360"/>
+      </w:pPr>
+      <w:rPr>
+        <w:rFonts w:ascii="Wingdings" w:hAnsi="Wingdings" w:hint="default"/>
+        <w:sz w:val="20"/>
+      </w:rPr>
+    </w:lvl>
+    <w:lvl w:ilvl="3" w:tentative="1">
+      <w:start w:val="1"/>
+      <w:numFmt w:val="bullet"/>
+      <w:lvlText w:val=""/>
+      <w:lvlJc w:val="left"/>
+      <w:pPr>
+        <w:tabs>
+          <w:tab w:val="num" w:pos="2880"/>
+        </w:tabs>
+        <w:ind w:left="2880" w:hanging="360"/>
+      </w:pPr>
+      <w:rPr>
+        <w:rFonts w:ascii="Wingdings" w:hAnsi="Wingdings" w:hint="default"/>
+        <w:sz w:val="20"/>
+      </w:rPr>
+    </w:lvl>
+    <w:lvl w:ilvl="4" w:tentative="1">
+      <w:start w:val="1"/>
+      <w:numFmt w:val="bullet"/>
+      <w:lvlText w:val=""/>
+      <w:lvlJc w:val="left"/>
+      <w:pPr>
+        <w:tabs>
+          <w:tab w:val="num" w:pos="3600"/>
+        </w:tabs>
+        <w:ind w:left="3600" w:hanging="360"/>
+      </w:pPr>
+      <w:rPr>
+        <w:rFonts w:ascii="Wingdings" w:hAnsi="Wingdings" w:hint="default"/>
+        <w:sz w:val="20"/>
+      </w:rPr>
+    </w:lvl>
+    <w:lvl w:ilvl="5" w:tentative="1">
+      <w:start w:val="1"/>
+      <w:numFmt w:val="bullet"/>
+      <w:lvlText w:val=""/>
+      <w:lvlJc w:val="left"/>
+      <w:pPr>
+        <w:tabs>
+          <w:tab w:val="num" w:pos="4320"/>
+        </w:tabs>
+        <w:ind w:left="4320" w:hanging="360"/>
+      </w:pPr>
+      <w:rPr>
+        <w:rFonts w:ascii="Wingdings" w:hAnsi="Wingdings" w:hint="default"/>
+        <w:sz w:val="20"/>
+      </w:rPr>
+    </w:lvl>
+    <w:lvl w:ilvl="6" w:tentative="1">
+      <w:start w:val="1"/>
+      <w:numFmt w:val="bullet"/>
+      <w:lvlText w:val=""/>
+      <w:lvlJc w:val="left"/>
+      <w:pPr>
+        <w:tabs>
+          <w:tab w:val="num" w:pos="5040"/>
+        </w:tabs>
+        <w:ind w:left="5040" w:hanging="360"/>
+      </w:pPr>
+      <w:rPr>
+        <w:rFonts w:ascii="Wingdings" w:hAnsi="Wingdings" w:hint="default"/>
+        <w:sz w:val="20"/>
+      </w:rPr>
+    </w:lvl>
+    <w:lvl w:ilvl="7" w:tentative="1">
+      <w:start w:val="1"/>
+      <w:numFmt w:val="bullet"/>
+      <w:lvlText w:val=""/>
+      <w:lvlJc w:val="left"/>
+      <w:pPr>
+        <w:tabs>
+          <w:tab w:val="num" w:pos="5760"/>
+        </w:tabs>
+        <w:ind w:left="5760" w:hanging="360"/>
+      </w:pPr>
+      <w:rPr>
+        <w:rFonts w:ascii="Wingdings" w:hAnsi="Wingdings" w:hint="default"/>
+        <w:sz w:val="20"/>
+      </w:rPr>
+    </w:lvl>
+    <w:lvl w:ilvl="8" w:tentative="1">
+      <w:start w:val="1"/>
+      <w:numFmt w:val="bullet"/>
+      <w:lvlText w:val=""/>
+      <w:lvlJc w:val="left"/>
+      <w:pPr>
+        <w:tabs>
+          <w:tab w:val="num" w:pos="6480"/>
+        </w:tabs>
+        <w:ind w:left="6480" w:hanging="360"/>
+      </w:pPr>
+      <w:rPr>
+        <w:rFonts w:ascii="Wingdings" w:hAnsi="Wingdings" w:hint="default"/>
+        <w:sz w:val="20"/>
+      </w:rPr>
+    </w:lvl>
+  </w:abstractNum>
+  <w:abstractNum w:abstractNumId="4" w15:restartNumberingAfterBreak="0">
     <w:nsid w:val="08612357"/>
     <w:multiLevelType w:val="multilevel"/>
     <w:tmpl w:val="1766252E"/>
@@ -3450,7 +4122,7 @@
       </w:rPr>
     </w:lvl>
   </w:abstractNum>
-  <w:abstractNum w:abstractNumId="3" w15:restartNumberingAfterBreak="0">
+  <w:abstractNum w:abstractNumId="5" w15:restartNumberingAfterBreak="0">
     <w:nsid w:val="0E852FF1"/>
     <w:multiLevelType w:val="multilevel"/>
     <w:tmpl w:val="FD2E5D9E"/>
@@ -3599,7 +4271,7 @@
       </w:rPr>
     </w:lvl>
   </w:abstractNum>
-  <w:abstractNum w:abstractNumId="4" w15:restartNumberingAfterBreak="0">
+  <w:abstractNum w:abstractNumId="6" w15:restartNumberingAfterBreak="0">
     <w:nsid w:val="16CF3441"/>
     <w:multiLevelType w:val="multilevel"/>
     <w:tmpl w:val="D07E1A98"/>
@@ -3748,7 +4420,156 @@
       </w:rPr>
     </w:lvl>
   </w:abstractNum>
-  <w:abstractNum w:abstractNumId="5" w15:restartNumberingAfterBreak="0">
+  <w:abstractNum w:abstractNumId="7" w15:restartNumberingAfterBreak="0">
+    <w:nsid w:val="195808D2"/>
+    <w:multiLevelType w:val="multilevel"/>
+    <w:tmpl w:val="39BC30F8"/>
+    <w:lvl w:ilvl="0">
+      <w:start w:val="1"/>
+      <w:numFmt w:val="bullet"/>
+      <w:lvlText w:val=""/>
+      <w:lvlJc w:val="left"/>
+      <w:pPr>
+        <w:tabs>
+          <w:tab w:val="num" w:pos="720"/>
+        </w:tabs>
+        <w:ind w:left="720" w:hanging="360"/>
+      </w:pPr>
+      <w:rPr>
+        <w:rFonts w:ascii="Symbol" w:hAnsi="Symbol" w:hint="default"/>
+        <w:sz w:val="20"/>
+      </w:rPr>
+    </w:lvl>
+    <w:lvl w:ilvl="1" w:tentative="1">
+      <w:start w:val="1"/>
+      <w:numFmt w:val="bullet"/>
+      <w:lvlText w:val="o"/>
+      <w:lvlJc w:val="left"/>
+      <w:pPr>
+        <w:tabs>
+          <w:tab w:val="num" w:pos="1440"/>
+        </w:tabs>
+        <w:ind w:left="1440" w:hanging="360"/>
+      </w:pPr>
+      <w:rPr>
+        <w:rFonts w:ascii="Courier New" w:hAnsi="Courier New" w:hint="default"/>
+        <w:sz w:val="20"/>
+      </w:rPr>
+    </w:lvl>
+    <w:lvl w:ilvl="2" w:tentative="1">
+      <w:start w:val="1"/>
+      <w:numFmt w:val="bullet"/>
+      <w:lvlText w:val=""/>
+      <w:lvlJc w:val="left"/>
+      <w:pPr>
+        <w:tabs>
+          <w:tab w:val="num" w:pos="2160"/>
+        </w:tabs>
+        <w:ind w:left="2160" w:hanging="360"/>
+      </w:pPr>
+      <w:rPr>
+        <w:rFonts w:ascii="Wingdings" w:hAnsi="Wingdings" w:hint="default"/>
+        <w:sz w:val="20"/>
+      </w:rPr>
+    </w:lvl>
+    <w:lvl w:ilvl="3" w:tentative="1">
+      <w:start w:val="1"/>
+      <w:numFmt w:val="bullet"/>
+      <w:lvlText w:val=""/>
+      <w:lvlJc w:val="left"/>
+      <w:pPr>
+        <w:tabs>
+          <w:tab w:val="num" w:pos="2880"/>
+        </w:tabs>
+        <w:ind w:left="2880" w:hanging="360"/>
+      </w:pPr>
+      <w:rPr>
+        <w:rFonts w:ascii="Wingdings" w:hAnsi="Wingdings" w:hint="default"/>
+        <w:sz w:val="20"/>
+      </w:rPr>
+    </w:lvl>
+    <w:lvl w:ilvl="4" w:tentative="1">
+      <w:start w:val="1"/>
+      <w:numFmt w:val="bullet"/>
+      <w:lvlText w:val=""/>
+      <w:lvlJc w:val="left"/>
+      <w:pPr>
+        <w:tabs>
+          <w:tab w:val="num" w:pos="3600"/>
+        </w:tabs>
+        <w:ind w:left="3600" w:hanging="360"/>
+      </w:pPr>
+      <w:rPr>
+        <w:rFonts w:ascii="Wingdings" w:hAnsi="Wingdings" w:hint="default"/>
+        <w:sz w:val="20"/>
+      </w:rPr>
+    </w:lvl>
+    <w:lvl w:ilvl="5" w:tentative="1">
+      <w:start w:val="1"/>
+      <w:numFmt w:val="bullet"/>
+      <w:lvlText w:val=""/>
+      <w:lvlJc w:val="left"/>
+      <w:pPr>
+        <w:tabs>
+          <w:tab w:val="num" w:pos="4320"/>
+        </w:tabs>
+        <w:ind w:left="4320" w:hanging="360"/>
+      </w:pPr>
+      <w:rPr>
+        <w:rFonts w:ascii="Wingdings" w:hAnsi="Wingdings" w:hint="default"/>
+        <w:sz w:val="20"/>
+      </w:rPr>
+    </w:lvl>
+    <w:lvl w:ilvl="6" w:tentative="1">
+      <w:start w:val="1"/>
+      <w:numFmt w:val="bullet"/>
+      <w:lvlText w:val=""/>
+      <w:lvlJc w:val="left"/>
+      <w:pPr>
+        <w:tabs>
+          <w:tab w:val="num" w:pos="5040"/>
+        </w:tabs>
+        <w:ind w:left="5040" w:hanging="360"/>
+      </w:pPr>
+      <w:rPr>
+        <w:rFonts w:ascii="Wingdings" w:hAnsi="Wingdings" w:hint="default"/>
+        <w:sz w:val="20"/>
+      </w:rPr>
+    </w:lvl>
+    <w:lvl w:ilvl="7" w:tentative="1">
+      <w:start w:val="1"/>
+      <w:numFmt w:val="bullet"/>
+      <w:lvlText w:val=""/>
+      <w:lvlJc w:val="left"/>
+      <w:pPr>
+        <w:tabs>
+          <w:tab w:val="num" w:pos="5760"/>
+        </w:tabs>
+        <w:ind w:left="5760" w:hanging="360"/>
+      </w:pPr>
+      <w:rPr>
+        <w:rFonts w:ascii="Wingdings" w:hAnsi="Wingdings" w:hint="default"/>
+        <w:sz w:val="20"/>
+      </w:rPr>
+    </w:lvl>
+    <w:lvl w:ilvl="8" w:tentative="1">
+      <w:start w:val="1"/>
+      <w:numFmt w:val="bullet"/>
+      <w:lvlText w:val=""/>
+      <w:lvlJc w:val="left"/>
+      <w:pPr>
+        <w:tabs>
+          <w:tab w:val="num" w:pos="6480"/>
+        </w:tabs>
+        <w:ind w:left="6480" w:hanging="360"/>
+      </w:pPr>
+      <w:rPr>
+        <w:rFonts w:ascii="Wingdings" w:hAnsi="Wingdings" w:hint="default"/>
+        <w:sz w:val="20"/>
+      </w:rPr>
+    </w:lvl>
+  </w:abstractNum>
+  <w:abstractNum w:abstractNumId="8" w15:restartNumberingAfterBreak="0">
     <w:nsid w:val="22A24DE6"/>
     <w:multiLevelType w:val="multilevel"/>
     <w:tmpl w:val="48ECF23A"/>
@@ -3897,7 +4718,454 @@
       </w:rPr>
     </w:lvl>
   </w:abstractNum>
-  <w:abstractNum w:abstractNumId="6" w15:restartNumberingAfterBreak="0">
+  <w:abstractNum w:abstractNumId="9" w15:restartNumberingAfterBreak="0">
+    <w:nsid w:val="22A67058"/>
+    <w:multiLevelType w:val="multilevel"/>
+    <w:tmpl w:val="8206B15A"/>
+    <w:lvl w:ilvl="0">
+      <w:start w:val="1"/>
+      <w:numFmt w:val="bullet"/>
+      <w:lvlText w:val=""/>
+      <w:lvlJc w:val="left"/>
+      <w:pPr>
+        <w:tabs>
+          <w:tab w:val="num" w:pos="720"/>
+        </w:tabs>
+        <w:ind w:left="720" w:hanging="360"/>
+      </w:pPr>
+      <w:rPr>
+        <w:rFonts w:ascii="Symbol" w:hAnsi="Symbol" w:hint="default"/>
+        <w:sz w:val="20"/>
+      </w:rPr>
+    </w:lvl>
+    <w:lvl w:ilvl="1" w:tentative="1">
+      <w:start w:val="1"/>
+      <w:numFmt w:val="bullet"/>
+      <w:lvlText w:val="o"/>
+      <w:lvlJc w:val="left"/>
+      <w:pPr>
+        <w:tabs>
+          <w:tab w:val="num" w:pos="1440"/>
+        </w:tabs>
+        <w:ind w:left="1440" w:hanging="360"/>
+      </w:pPr>
+      <w:rPr>
+        <w:rFonts w:ascii="Courier New" w:hAnsi="Courier New" w:hint="default"/>
+        <w:sz w:val="20"/>
+      </w:rPr>
+    </w:lvl>
+    <w:lvl w:ilvl="2" w:tentative="1">
+      <w:start w:val="1"/>
+      <w:numFmt w:val="bullet"/>
+      <w:lvlText w:val=""/>
+      <w:lvlJc w:val="left"/>
+      <w:pPr>
+        <w:tabs>
+          <w:tab w:val="num" w:pos="2160"/>
+        </w:tabs>
+        <w:ind w:left="2160" w:hanging="360"/>
+      </w:pPr>
+      <w:rPr>
+        <w:rFonts w:ascii="Wingdings" w:hAnsi="Wingdings" w:hint="default"/>
+        <w:sz w:val="20"/>
+      </w:rPr>
+    </w:lvl>
+    <w:lvl w:ilvl="3" w:tentative="1">
+      <w:start w:val="1"/>
+      <w:numFmt w:val="bullet"/>
+      <w:lvlText w:val=""/>
+      <w:lvlJc w:val="left"/>
+      <w:pPr>
+        <w:tabs>
+          <w:tab w:val="num" w:pos="2880"/>
+        </w:tabs>
+        <w:ind w:left="2880" w:hanging="360"/>
+      </w:pPr>
+      <w:rPr>
+        <w:rFonts w:ascii="Wingdings" w:hAnsi="Wingdings" w:hint="default"/>
+        <w:sz w:val="20"/>
+      </w:rPr>
+    </w:lvl>
+    <w:lvl w:ilvl="4" w:tentative="1">
+      <w:start w:val="1"/>
+      <w:numFmt w:val="bullet"/>
+      <w:lvlText w:val=""/>
+      <w:lvlJc w:val="left"/>
+      <w:pPr>
+        <w:tabs>
+          <w:tab w:val="num" w:pos="3600"/>
+        </w:tabs>
+        <w:ind w:left="3600" w:hanging="360"/>
+      </w:pPr>
+      <w:rPr>
+        <w:rFonts w:ascii="Wingdings" w:hAnsi="Wingdings" w:hint="default"/>
+        <w:sz w:val="20"/>
+      </w:rPr>
+    </w:lvl>
+    <w:lvl w:ilvl="5" w:tentative="1">
+      <w:start w:val="1"/>
+      <w:numFmt w:val="bullet"/>
+      <w:lvlText w:val=""/>
+      <w:lvlJc w:val="left"/>
+      <w:pPr>
+        <w:tabs>
+          <w:tab w:val="num" w:pos="4320"/>
+        </w:tabs>
+        <w:ind w:left="4320" w:hanging="360"/>
+      </w:pPr>
+      <w:rPr>
+        <w:rFonts w:ascii="Wingdings" w:hAnsi="Wingdings" w:hint="default"/>
+        <w:sz w:val="20"/>
+      </w:rPr>
+    </w:lvl>
+    <w:lvl w:ilvl="6" w:tentative="1">
+      <w:start w:val="1"/>
+      <w:numFmt w:val="bullet"/>
+      <w:lvlText w:val=""/>
+      <w:lvlJc w:val="left"/>
+      <w:pPr>
+        <w:tabs>
+          <w:tab w:val="num" w:pos="5040"/>
+        </w:tabs>
+        <w:ind w:left="5040" w:hanging="360"/>
+      </w:pPr>
+      <w:rPr>
+        <w:rFonts w:ascii="Wingdings" w:hAnsi="Wingdings" w:hint="default"/>
+        <w:sz w:val="20"/>
+      </w:rPr>
+    </w:lvl>
+    <w:lvl w:ilvl="7" w:tentative="1">
+      <w:start w:val="1"/>
+      <w:numFmt w:val="bullet"/>
+      <w:lvlText w:val=""/>
+      <w:lvlJc w:val="left"/>
+      <w:pPr>
+        <w:tabs>
+          <w:tab w:val="num" w:pos="5760"/>
+        </w:tabs>
+        <w:ind w:left="5760" w:hanging="360"/>
+      </w:pPr>
+      <w:rPr>
+        <w:rFonts w:ascii="Wingdings" w:hAnsi="Wingdings" w:hint="default"/>
+        <w:sz w:val="20"/>
+      </w:rPr>
+    </w:lvl>
+    <w:lvl w:ilvl="8" w:tentative="1">
+      <w:start w:val="1"/>
+      <w:numFmt w:val="bullet"/>
+      <w:lvlText w:val=""/>
+      <w:lvlJc w:val="left"/>
+      <w:pPr>
+        <w:tabs>
+          <w:tab w:val="num" w:pos="6480"/>
+        </w:tabs>
+        <w:ind w:left="6480" w:hanging="360"/>
+      </w:pPr>
+      <w:rPr>
+        <w:rFonts w:ascii="Wingdings" w:hAnsi="Wingdings" w:hint="default"/>
+        <w:sz w:val="20"/>
+      </w:rPr>
+    </w:lvl>
+  </w:abstractNum>
+  <w:abstractNum w:abstractNumId="10" w15:restartNumberingAfterBreak="0">
+    <w:nsid w:val="23965931"/>
+    <w:multiLevelType w:val="multilevel"/>
+    <w:tmpl w:val="EDB61992"/>
+    <w:lvl w:ilvl="0">
+      <w:start w:val="1"/>
+      <w:numFmt w:val="bullet"/>
+      <w:lvlText w:val=""/>
+      <w:lvlJc w:val="left"/>
+      <w:pPr>
+        <w:tabs>
+          <w:tab w:val="num" w:pos="720"/>
+        </w:tabs>
+        <w:ind w:left="720" w:hanging="360"/>
+      </w:pPr>
+      <w:rPr>
+        <w:rFonts w:ascii="Symbol" w:hAnsi="Symbol" w:hint="default"/>
+        <w:sz w:val="20"/>
+      </w:rPr>
+    </w:lvl>
+    <w:lvl w:ilvl="1" w:tentative="1">
+      <w:start w:val="1"/>
+      <w:numFmt w:val="bullet"/>
+      <w:lvlText w:val="o"/>
+      <w:lvlJc w:val="left"/>
+      <w:pPr>
+        <w:tabs>
+          <w:tab w:val="num" w:pos="1440"/>
+        </w:tabs>
+        <w:ind w:left="1440" w:hanging="360"/>
+      </w:pPr>
+      <w:rPr>
+        <w:rFonts w:ascii="Courier New" w:hAnsi="Courier New" w:hint="default"/>
+        <w:sz w:val="20"/>
+      </w:rPr>
+    </w:lvl>
+    <w:lvl w:ilvl="2" w:tentative="1">
+      <w:start w:val="1"/>
+      <w:numFmt w:val="bullet"/>
+      <w:lvlText w:val=""/>
+      <w:lvlJc w:val="left"/>
+      <w:pPr>
+        <w:tabs>
+          <w:tab w:val="num" w:pos="2160"/>
+        </w:tabs>
+        <w:ind w:left="2160" w:hanging="360"/>
+      </w:pPr>
+      <w:rPr>
+        <w:rFonts w:ascii="Wingdings" w:hAnsi="Wingdings" w:hint="default"/>
+        <w:sz w:val="20"/>
+      </w:rPr>
+    </w:lvl>
+    <w:lvl w:ilvl="3" w:tentative="1">
+      <w:start w:val="1"/>
+      <w:numFmt w:val="bullet"/>
+      <w:lvlText w:val=""/>
+      <w:lvlJc w:val="left"/>
+      <w:pPr>
+        <w:tabs>
+          <w:tab w:val="num" w:pos="2880"/>
+        </w:tabs>
+        <w:ind w:left="2880" w:hanging="360"/>
+      </w:pPr>
+      <w:rPr>
+        <w:rFonts w:ascii="Wingdings" w:hAnsi="Wingdings" w:hint="default"/>
+        <w:sz w:val="20"/>
+      </w:rPr>
+    </w:lvl>
+    <w:lvl w:ilvl="4" w:tentative="1">
+      <w:start w:val="1"/>
+      <w:numFmt w:val="bullet"/>
+      <w:lvlText w:val=""/>
+      <w:lvlJc w:val="left"/>
+      <w:pPr>
+        <w:tabs>
+          <w:tab w:val="num" w:pos="3600"/>
+        </w:tabs>
+        <w:ind w:left="3600" w:hanging="360"/>
+      </w:pPr>
+      <w:rPr>
+        <w:rFonts w:ascii="Wingdings" w:hAnsi="Wingdings" w:hint="default"/>
+        <w:sz w:val="20"/>
+      </w:rPr>
+    </w:lvl>
+    <w:lvl w:ilvl="5" w:tentative="1">
+      <w:start w:val="1"/>
+      <w:numFmt w:val="bullet"/>
+      <w:lvlText w:val=""/>
+      <w:lvlJc w:val="left"/>
+      <w:pPr>
+        <w:tabs>
+          <w:tab w:val="num" w:pos="4320"/>
+        </w:tabs>
+        <w:ind w:left="4320" w:hanging="360"/>
+      </w:pPr>
+      <w:rPr>
+        <w:rFonts w:ascii="Wingdings" w:hAnsi="Wingdings" w:hint="default"/>
+        <w:sz w:val="20"/>
+      </w:rPr>
+    </w:lvl>
+    <w:lvl w:ilvl="6" w:tentative="1">
+      <w:start w:val="1"/>
+      <w:numFmt w:val="bullet"/>
+      <w:lvlText w:val=""/>
+      <w:lvlJc w:val="left"/>
+      <w:pPr>
+        <w:tabs>
+          <w:tab w:val="num" w:pos="5040"/>
+        </w:tabs>
+        <w:ind w:left="5040" w:hanging="360"/>
+      </w:pPr>
+      <w:rPr>
+        <w:rFonts w:ascii="Wingdings" w:hAnsi="Wingdings" w:hint="default"/>
+        <w:sz w:val="20"/>
+      </w:rPr>
+    </w:lvl>
+    <w:lvl w:ilvl="7" w:tentative="1">
+      <w:start w:val="1"/>
+      <w:numFmt w:val="bullet"/>
+      <w:lvlText w:val=""/>
+      <w:lvlJc w:val="left"/>
+      <w:pPr>
+        <w:tabs>
+          <w:tab w:val="num" w:pos="5760"/>
+        </w:tabs>
+        <w:ind w:left="5760" w:hanging="360"/>
+      </w:pPr>
+      <w:rPr>
+        <w:rFonts w:ascii="Wingdings" w:hAnsi="Wingdings" w:hint="default"/>
+        <w:sz w:val="20"/>
+      </w:rPr>
+    </w:lvl>
+    <w:lvl w:ilvl="8" w:tentative="1">
+      <w:start w:val="1"/>
+      <w:numFmt w:val="bullet"/>
+      <w:lvlText w:val=""/>
+      <w:lvlJc w:val="left"/>
+      <w:pPr>
+        <w:tabs>
+          <w:tab w:val="num" w:pos="6480"/>
+        </w:tabs>
+        <w:ind w:left="6480" w:hanging="360"/>
+      </w:pPr>
+      <w:rPr>
+        <w:rFonts w:ascii="Wingdings" w:hAnsi="Wingdings" w:hint="default"/>
+        <w:sz w:val="20"/>
+      </w:rPr>
+    </w:lvl>
+  </w:abstractNum>
+  <w:abstractNum w:abstractNumId="11" w15:restartNumberingAfterBreak="0">
+    <w:nsid w:val="23D67CFF"/>
+    <w:multiLevelType w:val="multilevel"/>
+    <w:tmpl w:val="20BEA26A"/>
+    <w:lvl w:ilvl="0">
+      <w:start w:val="1"/>
+      <w:numFmt w:val="bullet"/>
+      <w:lvlText w:val=""/>
+      <w:lvlJc w:val="left"/>
+      <w:pPr>
+        <w:tabs>
+          <w:tab w:val="num" w:pos="720"/>
+        </w:tabs>
+        <w:ind w:left="720" w:hanging="360"/>
+      </w:pPr>
+      <w:rPr>
+        <w:rFonts w:ascii="Symbol" w:hAnsi="Symbol" w:hint="default"/>
+        <w:sz w:val="20"/>
+      </w:rPr>
+    </w:lvl>
+    <w:lvl w:ilvl="1" w:tentative="1">
+      <w:start w:val="1"/>
+      <w:numFmt w:val="bullet"/>
+      <w:lvlText w:val="o"/>
+      <w:lvlJc w:val="left"/>
+      <w:pPr>
+        <w:tabs>
+          <w:tab w:val="num" w:pos="1440"/>
+        </w:tabs>
+        <w:ind w:left="1440" w:hanging="360"/>
+      </w:pPr>
+      <w:rPr>
+        <w:rFonts w:ascii="Courier New" w:hAnsi="Courier New" w:hint="default"/>
+        <w:sz w:val="20"/>
+      </w:rPr>
+    </w:lvl>
+    <w:lvl w:ilvl="2" w:tentative="1">
+      <w:start w:val="1"/>
+      <w:numFmt w:val="bullet"/>
+      <w:lvlText w:val=""/>
+      <w:lvlJc w:val="left"/>
+      <w:pPr>
+        <w:tabs>
+          <w:tab w:val="num" w:pos="2160"/>
+        </w:tabs>
+        <w:ind w:left="2160" w:hanging="360"/>
+      </w:pPr>
+      <w:rPr>
+        <w:rFonts w:ascii="Wingdings" w:hAnsi="Wingdings" w:hint="default"/>
+        <w:sz w:val="20"/>
+      </w:rPr>
+    </w:lvl>
+    <w:lvl w:ilvl="3" w:tentative="1">
+      <w:start w:val="1"/>
+      <w:numFmt w:val="bullet"/>
+      <w:lvlText w:val=""/>
+      <w:lvlJc w:val="left"/>
+      <w:pPr>
+        <w:tabs>
+          <w:tab w:val="num" w:pos="2880"/>
+        </w:tabs>
+        <w:ind w:left="2880" w:hanging="360"/>
+      </w:pPr>
+      <w:rPr>
+        <w:rFonts w:ascii="Wingdings" w:hAnsi="Wingdings" w:hint="default"/>
+        <w:sz w:val="20"/>
+      </w:rPr>
+    </w:lvl>
+    <w:lvl w:ilvl="4" w:tentative="1">
+      <w:start w:val="1"/>
+      <w:numFmt w:val="bullet"/>
+      <w:lvlText w:val=""/>
+      <w:lvlJc w:val="left"/>
+      <w:pPr>
+        <w:tabs>
+          <w:tab w:val="num" w:pos="3600"/>
+        </w:tabs>
+        <w:ind w:left="3600" w:hanging="360"/>
+      </w:pPr>
+      <w:rPr>
+        <w:rFonts w:ascii="Wingdings" w:hAnsi="Wingdings" w:hint="default"/>
+        <w:sz w:val="20"/>
+      </w:rPr>
+    </w:lvl>
+    <w:lvl w:ilvl="5" w:tentative="1">
+      <w:start w:val="1"/>
+      <w:numFmt w:val="bullet"/>
+      <w:lvlText w:val=""/>
+      <w:lvlJc w:val="left"/>
+      <w:pPr>
+        <w:tabs>
+          <w:tab w:val="num" w:pos="4320"/>
+        </w:tabs>
+        <w:ind w:left="4320" w:hanging="360"/>
+      </w:pPr>
+      <w:rPr>
+        <w:rFonts w:ascii="Wingdings" w:hAnsi="Wingdings" w:hint="default"/>
+        <w:sz w:val="20"/>
+      </w:rPr>
+    </w:lvl>
+    <w:lvl w:ilvl="6" w:tentative="1">
+      <w:start w:val="1"/>
+      <w:numFmt w:val="bullet"/>
+      <w:lvlText w:val=""/>
+      <w:lvlJc w:val="left"/>
+      <w:pPr>
+        <w:tabs>
+          <w:tab w:val="num" w:pos="5040"/>
+        </w:tabs>
+        <w:ind w:left="5040" w:hanging="360"/>
+      </w:pPr>
+      <w:rPr>
+        <w:rFonts w:ascii="Wingdings" w:hAnsi="Wingdings" w:hint="default"/>
+        <w:sz w:val="20"/>
+      </w:rPr>
+    </w:lvl>
+    <w:lvl w:ilvl="7" w:tentative="1">
+      <w:start w:val="1"/>
+      <w:numFmt w:val="bullet"/>
+      <w:lvlText w:val=""/>
+      <w:lvlJc w:val="left"/>
+      <w:pPr>
+        <w:tabs>
+          <w:tab w:val="num" w:pos="5760"/>
+        </w:tabs>
+        <w:ind w:left="5760" w:hanging="360"/>
+      </w:pPr>
+      <w:rPr>
+        <w:rFonts w:ascii="Wingdings" w:hAnsi="Wingdings" w:hint="default"/>
+        <w:sz w:val="20"/>
+      </w:rPr>
+    </w:lvl>
+    <w:lvl w:ilvl="8" w:tentative="1">
+      <w:start w:val="1"/>
+      <w:numFmt w:val="bullet"/>
+      <w:lvlText w:val=""/>
+      <w:lvlJc w:val="left"/>
+      <w:pPr>
+        <w:tabs>
+          <w:tab w:val="num" w:pos="6480"/>
+        </w:tabs>
+        <w:ind w:left="6480" w:hanging="360"/>
+      </w:pPr>
+      <w:rPr>
+        <w:rFonts w:ascii="Wingdings" w:hAnsi="Wingdings" w:hint="default"/>
+        <w:sz w:val="20"/>
+      </w:rPr>
+    </w:lvl>
+  </w:abstractNum>
+  <w:abstractNum w:abstractNumId="12" w15:restartNumberingAfterBreak="0">
     <w:nsid w:val="2A617E74"/>
     <w:multiLevelType w:val="multilevel"/>
     <w:tmpl w:val="D35ACCD0"/>
@@ -4046,7 +5314,7 @@
       </w:rPr>
     </w:lvl>
   </w:abstractNum>
-  <w:abstractNum w:abstractNumId="7" w15:restartNumberingAfterBreak="0">
+  <w:abstractNum w:abstractNumId="13" w15:restartNumberingAfterBreak="0">
     <w:nsid w:val="2A931287"/>
     <w:multiLevelType w:val="multilevel"/>
     <w:tmpl w:val="D826E302"/>
@@ -4195,7 +5463,7 @@
       </w:rPr>
     </w:lvl>
   </w:abstractNum>
-  <w:abstractNum w:abstractNumId="8" w15:restartNumberingAfterBreak="0">
+  <w:abstractNum w:abstractNumId="14" w15:restartNumberingAfterBreak="0">
     <w:nsid w:val="2E75760E"/>
     <w:multiLevelType w:val="multilevel"/>
     <w:tmpl w:val="86A4B424"/>
@@ -4344,7 +5612,7 @@
       </w:rPr>
     </w:lvl>
   </w:abstractNum>
-  <w:abstractNum w:abstractNumId="9" w15:restartNumberingAfterBreak="0">
+  <w:abstractNum w:abstractNumId="15" w15:restartNumberingAfterBreak="0">
     <w:nsid w:val="30BD7531"/>
     <w:multiLevelType w:val="multilevel"/>
     <w:tmpl w:val="56BA72EE"/>
@@ -4493,7 +5761,7 @@
       </w:rPr>
     </w:lvl>
   </w:abstractNum>
-  <w:abstractNum w:abstractNumId="10" w15:restartNumberingAfterBreak="0">
+  <w:abstractNum w:abstractNumId="16" w15:restartNumberingAfterBreak="0">
     <w:nsid w:val="328B2B92"/>
     <w:multiLevelType w:val="multilevel"/>
     <w:tmpl w:val="7CB477A2"/>
@@ -4642,7 +5910,7 @@
       </w:rPr>
     </w:lvl>
   </w:abstractNum>
-  <w:abstractNum w:abstractNumId="11" w15:restartNumberingAfterBreak="0">
+  <w:abstractNum w:abstractNumId="17" w15:restartNumberingAfterBreak="0">
     <w:nsid w:val="3309181E"/>
     <w:multiLevelType w:val="multilevel"/>
     <w:tmpl w:val="D5F223DC"/>
@@ -4791,7 +6059,156 @@
       </w:rPr>
     </w:lvl>
   </w:abstractNum>
-  <w:abstractNum w:abstractNumId="12" w15:restartNumberingAfterBreak="0">
+  <w:abstractNum w:abstractNumId="18" w15:restartNumberingAfterBreak="0">
+    <w:nsid w:val="36D67544"/>
+    <w:multiLevelType w:val="multilevel"/>
+    <w:tmpl w:val="0DA24966"/>
+    <w:lvl w:ilvl="0">
+      <w:start w:val="1"/>
+      <w:numFmt w:val="bullet"/>
+      <w:lvlText w:val=""/>
+      <w:lvlJc w:val="left"/>
+      <w:pPr>
+        <w:tabs>
+          <w:tab w:val="num" w:pos="720"/>
+        </w:tabs>
+        <w:ind w:left="720" w:hanging="360"/>
+      </w:pPr>
+      <w:rPr>
+        <w:rFonts w:ascii="Symbol" w:hAnsi="Symbol" w:hint="default"/>
+        <w:sz w:val="20"/>
+      </w:rPr>
+    </w:lvl>
+    <w:lvl w:ilvl="1" w:tentative="1">
+      <w:start w:val="1"/>
+      <w:numFmt w:val="bullet"/>
+      <w:lvlText w:val="o"/>
+      <w:lvlJc w:val="left"/>
+      <w:pPr>
+        <w:tabs>
+          <w:tab w:val="num" w:pos="1440"/>
+        </w:tabs>
+        <w:ind w:left="1440" w:hanging="360"/>
+      </w:pPr>
+      <w:rPr>
+        <w:rFonts w:ascii="Courier New" w:hAnsi="Courier New" w:hint="default"/>
+        <w:sz w:val="20"/>
+      </w:rPr>
+    </w:lvl>
+    <w:lvl w:ilvl="2" w:tentative="1">
+      <w:start w:val="1"/>
+      <w:numFmt w:val="bullet"/>
+      <w:lvlText w:val=""/>
+      <w:lvlJc w:val="left"/>
+      <w:pPr>
+        <w:tabs>
+          <w:tab w:val="num" w:pos="2160"/>
+        </w:tabs>
+        <w:ind w:left="2160" w:hanging="360"/>
+      </w:pPr>
+      <w:rPr>
+        <w:rFonts w:ascii="Wingdings" w:hAnsi="Wingdings" w:hint="default"/>
+        <w:sz w:val="20"/>
+      </w:rPr>
+    </w:lvl>
+    <w:lvl w:ilvl="3" w:tentative="1">
+      <w:start w:val="1"/>
+      <w:numFmt w:val="bullet"/>
+      <w:lvlText w:val=""/>
+      <w:lvlJc w:val="left"/>
+      <w:pPr>
+        <w:tabs>
+          <w:tab w:val="num" w:pos="2880"/>
+        </w:tabs>
+        <w:ind w:left="2880" w:hanging="360"/>
+      </w:pPr>
+      <w:rPr>
+        <w:rFonts w:ascii="Wingdings" w:hAnsi="Wingdings" w:hint="default"/>
+        <w:sz w:val="20"/>
+      </w:rPr>
+    </w:lvl>
+    <w:lvl w:ilvl="4" w:tentative="1">
+      <w:start w:val="1"/>
+      <w:numFmt w:val="bullet"/>
+      <w:lvlText w:val=""/>
+      <w:lvlJc w:val="left"/>
+      <w:pPr>
+        <w:tabs>
+          <w:tab w:val="num" w:pos="3600"/>
+        </w:tabs>
+        <w:ind w:left="3600" w:hanging="360"/>
+      </w:pPr>
+      <w:rPr>
+        <w:rFonts w:ascii="Wingdings" w:hAnsi="Wingdings" w:hint="default"/>
+        <w:sz w:val="20"/>
+      </w:rPr>
+    </w:lvl>
+    <w:lvl w:ilvl="5" w:tentative="1">
+      <w:start w:val="1"/>
+      <w:numFmt w:val="bullet"/>
+      <w:lvlText w:val=""/>
+      <w:lvlJc w:val="left"/>
+      <w:pPr>
+        <w:tabs>
+          <w:tab w:val="num" w:pos="4320"/>
+        </w:tabs>
+        <w:ind w:left="4320" w:hanging="360"/>
+      </w:pPr>
+      <w:rPr>
+        <w:rFonts w:ascii="Wingdings" w:hAnsi="Wingdings" w:hint="default"/>
+        <w:sz w:val="20"/>
+      </w:rPr>
+    </w:lvl>
+    <w:lvl w:ilvl="6" w:tentative="1">
+      <w:start w:val="1"/>
+      <w:numFmt w:val="bullet"/>
+      <w:lvlText w:val=""/>
+      <w:lvlJc w:val="left"/>
+      <w:pPr>
+        <w:tabs>
+          <w:tab w:val="num" w:pos="5040"/>
+        </w:tabs>
+        <w:ind w:left="5040" w:hanging="360"/>
+      </w:pPr>
+      <w:rPr>
+        <w:rFonts w:ascii="Wingdings" w:hAnsi="Wingdings" w:hint="default"/>
+        <w:sz w:val="20"/>
+      </w:rPr>
+    </w:lvl>
+    <w:lvl w:ilvl="7" w:tentative="1">
+      <w:start w:val="1"/>
+      <w:numFmt w:val="bullet"/>
+      <w:lvlText w:val=""/>
+      <w:lvlJc w:val="left"/>
+      <w:pPr>
+        <w:tabs>
+          <w:tab w:val="num" w:pos="5760"/>
+        </w:tabs>
+        <w:ind w:left="5760" w:hanging="360"/>
+      </w:pPr>
+      <w:rPr>
+        <w:rFonts w:ascii="Wingdings" w:hAnsi="Wingdings" w:hint="default"/>
+        <w:sz w:val="20"/>
+      </w:rPr>
+    </w:lvl>
+    <w:lvl w:ilvl="8" w:tentative="1">
+      <w:start w:val="1"/>
+      <w:numFmt w:val="bullet"/>
+      <w:lvlText w:val=""/>
+      <w:lvlJc w:val="left"/>
+      <w:pPr>
+        <w:tabs>
+          <w:tab w:val="num" w:pos="6480"/>
+        </w:tabs>
+        <w:ind w:left="6480" w:hanging="360"/>
+      </w:pPr>
+      <w:rPr>
+        <w:rFonts w:ascii="Wingdings" w:hAnsi="Wingdings" w:hint="default"/>
+        <w:sz w:val="20"/>
+      </w:rPr>
+    </w:lvl>
+  </w:abstractNum>
+  <w:abstractNum w:abstractNumId="19" w15:restartNumberingAfterBreak="0">
     <w:nsid w:val="375A28AB"/>
     <w:multiLevelType w:val="multilevel"/>
     <w:tmpl w:val="E7ECD5AC"/>
@@ -4940,7 +6357,7 @@
       </w:rPr>
     </w:lvl>
   </w:abstractNum>
-  <w:abstractNum w:abstractNumId="13" w15:restartNumberingAfterBreak="0">
+  <w:abstractNum w:abstractNumId="20" w15:restartNumberingAfterBreak="0">
     <w:nsid w:val="376F6CF5"/>
     <w:multiLevelType w:val="multilevel"/>
     <w:tmpl w:val="A3C660FE"/>
@@ -5089,7 +6506,7 @@
       </w:rPr>
     </w:lvl>
   </w:abstractNum>
-  <w:abstractNum w:abstractNumId="14" w15:restartNumberingAfterBreak="0">
+  <w:abstractNum w:abstractNumId="21" w15:restartNumberingAfterBreak="0">
     <w:nsid w:val="3ECC5038"/>
     <w:multiLevelType w:val="multilevel"/>
     <w:tmpl w:val="56B82796"/>
@@ -5238,7 +6655,7 @@
       </w:rPr>
     </w:lvl>
   </w:abstractNum>
-  <w:abstractNum w:abstractNumId="15" w15:restartNumberingAfterBreak="0">
+  <w:abstractNum w:abstractNumId="22" w15:restartNumberingAfterBreak="0">
     <w:nsid w:val="3FB30A56"/>
     <w:multiLevelType w:val="multilevel"/>
     <w:tmpl w:val="5986E5C6"/>
@@ -5387,7 +6804,7 @@
       </w:rPr>
     </w:lvl>
   </w:abstractNum>
-  <w:abstractNum w:abstractNumId="16" w15:restartNumberingAfterBreak="0">
+  <w:abstractNum w:abstractNumId="23" w15:restartNumberingAfterBreak="0">
     <w:nsid w:val="4E073A85"/>
     <w:multiLevelType w:val="multilevel"/>
     <w:tmpl w:val="5E3C76B0"/>
@@ -5536,7 +6953,7 @@
       </w:rPr>
     </w:lvl>
   </w:abstractNum>
-  <w:abstractNum w:abstractNumId="17" w15:restartNumberingAfterBreak="0">
+  <w:abstractNum w:abstractNumId="24" w15:restartNumberingAfterBreak="0">
     <w:nsid w:val="4EC47DA1"/>
     <w:multiLevelType w:val="multilevel"/>
     <w:tmpl w:val="C0AC3A16"/>
@@ -5685,7 +7102,7 @@
       </w:rPr>
     </w:lvl>
   </w:abstractNum>
-  <w:abstractNum w:abstractNumId="18" w15:restartNumberingAfterBreak="0">
+  <w:abstractNum w:abstractNumId="25" w15:restartNumberingAfterBreak="0">
     <w:nsid w:val="57290B44"/>
     <w:multiLevelType w:val="multilevel"/>
     <w:tmpl w:val="D1227B78"/>
@@ -5834,7 +7251,7 @@
       </w:rPr>
     </w:lvl>
   </w:abstractNum>
-  <w:abstractNum w:abstractNumId="19" w15:restartNumberingAfterBreak="0">
+  <w:abstractNum w:abstractNumId="26" w15:restartNumberingAfterBreak="0">
     <w:nsid w:val="59AB3E3A"/>
     <w:multiLevelType w:val="multilevel"/>
     <w:tmpl w:val="F0B60EA2"/>
@@ -5983,7 +7400,156 @@
       </w:rPr>
     </w:lvl>
   </w:abstractNum>
-  <w:abstractNum w:abstractNumId="20" w15:restartNumberingAfterBreak="0">
+  <w:abstractNum w:abstractNumId="27" w15:restartNumberingAfterBreak="0">
+    <w:nsid w:val="5CA02275"/>
+    <w:multiLevelType w:val="multilevel"/>
+    <w:tmpl w:val="33C2F4A8"/>
+    <w:lvl w:ilvl="0">
+      <w:start w:val="1"/>
+      <w:numFmt w:val="bullet"/>
+      <w:lvlText w:val=""/>
+      <w:lvlJc w:val="left"/>
+      <w:pPr>
+        <w:tabs>
+          <w:tab w:val="num" w:pos="720"/>
+        </w:tabs>
+        <w:ind w:left="720" w:hanging="360"/>
+      </w:pPr>
+      <w:rPr>
+        <w:rFonts w:ascii="Symbol" w:hAnsi="Symbol" w:hint="default"/>
+        <w:sz w:val="20"/>
+      </w:rPr>
+    </w:lvl>
+    <w:lvl w:ilvl="1" w:tentative="1">
+      <w:start w:val="1"/>
+      <w:numFmt w:val="bullet"/>
+      <w:lvlText w:val="o"/>
+      <w:lvlJc w:val="left"/>
+      <w:pPr>
+        <w:tabs>
+          <w:tab w:val="num" w:pos="1440"/>
+        </w:tabs>
+        <w:ind w:left="1440" w:hanging="360"/>
+      </w:pPr>
+      <w:rPr>
+        <w:rFonts w:ascii="Courier New" w:hAnsi="Courier New" w:hint="default"/>
+        <w:sz w:val="20"/>
+      </w:rPr>
+    </w:lvl>
+    <w:lvl w:ilvl="2" w:tentative="1">
+      <w:start w:val="1"/>
+      <w:numFmt w:val="bullet"/>
+      <w:lvlText w:val=""/>
+      <w:lvlJc w:val="left"/>
+      <w:pPr>
+        <w:tabs>
+          <w:tab w:val="num" w:pos="2160"/>
+        </w:tabs>
+        <w:ind w:left="2160" w:hanging="360"/>
+      </w:pPr>
+      <w:rPr>
+        <w:rFonts w:ascii="Wingdings" w:hAnsi="Wingdings" w:hint="default"/>
+        <w:sz w:val="20"/>
+      </w:rPr>
+    </w:lvl>
+    <w:lvl w:ilvl="3" w:tentative="1">
+      <w:start w:val="1"/>
+      <w:numFmt w:val="bullet"/>
+      <w:lvlText w:val=""/>
+      <w:lvlJc w:val="left"/>
+      <w:pPr>
+        <w:tabs>
+          <w:tab w:val="num" w:pos="2880"/>
+        </w:tabs>
+        <w:ind w:left="2880" w:hanging="360"/>
+      </w:pPr>
+      <w:rPr>
+        <w:rFonts w:ascii="Wingdings" w:hAnsi="Wingdings" w:hint="default"/>
+        <w:sz w:val="20"/>
+      </w:rPr>
+    </w:lvl>
+    <w:lvl w:ilvl="4" w:tentative="1">
+      <w:start w:val="1"/>
+      <w:numFmt w:val="bullet"/>
+      <w:lvlText w:val=""/>
+      <w:lvlJc w:val="left"/>
+      <w:pPr>
+        <w:tabs>
+          <w:tab w:val="num" w:pos="3600"/>
+        </w:tabs>
+        <w:ind w:left="3600" w:hanging="360"/>
+      </w:pPr>
+      <w:rPr>
+        <w:rFonts w:ascii="Wingdings" w:hAnsi="Wingdings" w:hint="default"/>
+        <w:sz w:val="20"/>
+      </w:rPr>
+    </w:lvl>
+    <w:lvl w:ilvl="5" w:tentative="1">
+      <w:start w:val="1"/>
+      <w:numFmt w:val="bullet"/>
+      <w:lvlText w:val=""/>
+      <w:lvlJc w:val="left"/>
+      <w:pPr>
+        <w:tabs>
+          <w:tab w:val="num" w:pos="4320"/>
+        </w:tabs>
+        <w:ind w:left="4320" w:hanging="360"/>
+      </w:pPr>
+      <w:rPr>
+        <w:rFonts w:ascii="Wingdings" w:hAnsi="Wingdings" w:hint="default"/>
+        <w:sz w:val="20"/>
+      </w:rPr>
+    </w:lvl>
+    <w:lvl w:ilvl="6" w:tentative="1">
+      <w:start w:val="1"/>
+      <w:numFmt w:val="bullet"/>
+      <w:lvlText w:val=""/>
+      <w:lvlJc w:val="left"/>
+      <w:pPr>
+        <w:tabs>
+          <w:tab w:val="num" w:pos="5040"/>
+        </w:tabs>
+        <w:ind w:left="5040" w:hanging="360"/>
+      </w:pPr>
+      <w:rPr>
+        <w:rFonts w:ascii="Wingdings" w:hAnsi="Wingdings" w:hint="default"/>
+        <w:sz w:val="20"/>
+      </w:rPr>
+    </w:lvl>
+    <w:lvl w:ilvl="7" w:tentative="1">
+      <w:start w:val="1"/>
+      <w:numFmt w:val="bullet"/>
+      <w:lvlText w:val=""/>
+      <w:lvlJc w:val="left"/>
+      <w:pPr>
+        <w:tabs>
+          <w:tab w:val="num" w:pos="5760"/>
+        </w:tabs>
+        <w:ind w:left="5760" w:hanging="360"/>
+      </w:pPr>
+      <w:rPr>
+        <w:rFonts w:ascii="Wingdings" w:hAnsi="Wingdings" w:hint="default"/>
+        <w:sz w:val="20"/>
+      </w:rPr>
+    </w:lvl>
+    <w:lvl w:ilvl="8" w:tentative="1">
+      <w:start w:val="1"/>
+      <w:numFmt w:val="bullet"/>
+      <w:lvlText w:val=""/>
+      <w:lvlJc w:val="left"/>
+      <w:pPr>
+        <w:tabs>
+          <w:tab w:val="num" w:pos="6480"/>
+        </w:tabs>
+        <w:ind w:left="6480" w:hanging="360"/>
+      </w:pPr>
+      <w:rPr>
+        <w:rFonts w:ascii="Wingdings" w:hAnsi="Wingdings" w:hint="default"/>
+        <w:sz w:val="20"/>
+      </w:rPr>
+    </w:lvl>
+  </w:abstractNum>
+  <w:abstractNum w:abstractNumId="28" w15:restartNumberingAfterBreak="0">
     <w:nsid w:val="5F2C60EB"/>
     <w:multiLevelType w:val="multilevel"/>
     <w:tmpl w:val="D3C00400"/>
@@ -6132,7 +7698,7 @@
       </w:rPr>
     </w:lvl>
   </w:abstractNum>
-  <w:abstractNum w:abstractNumId="21" w15:restartNumberingAfterBreak="0">
+  <w:abstractNum w:abstractNumId="29" w15:restartNumberingAfterBreak="0">
     <w:nsid w:val="63F27CFE"/>
     <w:multiLevelType w:val="multilevel"/>
     <w:tmpl w:val="ED5A4608"/>
@@ -6281,7 +7847,7 @@
       </w:rPr>
     </w:lvl>
   </w:abstractNum>
-  <w:abstractNum w:abstractNumId="22" w15:restartNumberingAfterBreak="0">
+  <w:abstractNum w:abstractNumId="30" w15:restartNumberingAfterBreak="0">
     <w:nsid w:val="663B256D"/>
     <w:multiLevelType w:val="multilevel"/>
     <w:tmpl w:val="11CE8124"/>
@@ -6430,7 +7996,7 @@
       </w:rPr>
     </w:lvl>
   </w:abstractNum>
-  <w:abstractNum w:abstractNumId="23" w15:restartNumberingAfterBreak="0">
+  <w:abstractNum w:abstractNumId="31" w15:restartNumberingAfterBreak="0">
     <w:nsid w:val="6C4600F1"/>
     <w:multiLevelType w:val="multilevel"/>
     <w:tmpl w:val="919CABC0"/>
@@ -6579,7 +8145,7 @@
       </w:rPr>
     </w:lvl>
   </w:abstractNum>
-  <w:abstractNum w:abstractNumId="24" w15:restartNumberingAfterBreak="0">
+  <w:abstractNum w:abstractNumId="32" w15:restartNumberingAfterBreak="0">
     <w:nsid w:val="6F8A5857"/>
     <w:multiLevelType w:val="multilevel"/>
     <w:tmpl w:val="A08C9AD4"/>
@@ -6728,7 +8294,7 @@
       </w:rPr>
     </w:lvl>
   </w:abstractNum>
-  <w:abstractNum w:abstractNumId="25" w15:restartNumberingAfterBreak="0">
+  <w:abstractNum w:abstractNumId="33" w15:restartNumberingAfterBreak="0">
     <w:nsid w:val="76667A73"/>
     <w:multiLevelType w:val="multilevel"/>
     <w:tmpl w:val="CC9026FE"/>
@@ -6877,7 +8443,156 @@
       </w:rPr>
     </w:lvl>
   </w:abstractNum>
-  <w:abstractNum w:abstractNumId="26" w15:restartNumberingAfterBreak="0">
+  <w:abstractNum w:abstractNumId="34" w15:restartNumberingAfterBreak="0">
+    <w:nsid w:val="777E0031"/>
+    <w:multiLevelType w:val="multilevel"/>
+    <w:tmpl w:val="11B0C984"/>
+    <w:lvl w:ilvl="0">
+      <w:start w:val="1"/>
+      <w:numFmt w:val="bullet"/>
+      <w:lvlText w:val=""/>
+      <w:lvlJc w:val="left"/>
+      <w:pPr>
+        <w:tabs>
+          <w:tab w:val="num" w:pos="720"/>
+        </w:tabs>
+        <w:ind w:left="720" w:hanging="360"/>
+      </w:pPr>
+      <w:rPr>
+        <w:rFonts w:ascii="Symbol" w:hAnsi="Symbol" w:hint="default"/>
+        <w:sz w:val="20"/>
+      </w:rPr>
+    </w:lvl>
+    <w:lvl w:ilvl="1" w:tentative="1">
+      <w:start w:val="1"/>
+      <w:numFmt w:val="bullet"/>
+      <w:lvlText w:val="o"/>
+      <w:lvlJc w:val="left"/>
+      <w:pPr>
+        <w:tabs>
+          <w:tab w:val="num" w:pos="1440"/>
+        </w:tabs>
+        <w:ind w:left="1440" w:hanging="360"/>
+      </w:pPr>
+      <w:rPr>
+        <w:rFonts w:ascii="Courier New" w:hAnsi="Courier New" w:hint="default"/>
+        <w:sz w:val="20"/>
+      </w:rPr>
+    </w:lvl>
+    <w:lvl w:ilvl="2" w:tentative="1">
+      <w:start w:val="1"/>
+      <w:numFmt w:val="bullet"/>
+      <w:lvlText w:val=""/>
+      <w:lvlJc w:val="left"/>
+      <w:pPr>
+        <w:tabs>
+          <w:tab w:val="num" w:pos="2160"/>
+        </w:tabs>
+        <w:ind w:left="2160" w:hanging="360"/>
+      </w:pPr>
+      <w:rPr>
+        <w:rFonts w:ascii="Wingdings" w:hAnsi="Wingdings" w:hint="default"/>
+        <w:sz w:val="20"/>
+      </w:rPr>
+    </w:lvl>
+    <w:lvl w:ilvl="3" w:tentative="1">
+      <w:start w:val="1"/>
+      <w:numFmt w:val="bullet"/>
+      <w:lvlText w:val=""/>
+      <w:lvlJc w:val="left"/>
+      <w:pPr>
+        <w:tabs>
+          <w:tab w:val="num" w:pos="2880"/>
+        </w:tabs>
+        <w:ind w:left="2880" w:hanging="360"/>
+      </w:pPr>
+      <w:rPr>
+        <w:rFonts w:ascii="Wingdings" w:hAnsi="Wingdings" w:hint="default"/>
+        <w:sz w:val="20"/>
+      </w:rPr>
+    </w:lvl>
+    <w:lvl w:ilvl="4" w:tentative="1">
+      <w:start w:val="1"/>
+      <w:numFmt w:val="bullet"/>
+      <w:lvlText w:val=""/>
+      <w:lvlJc w:val="left"/>
+      <w:pPr>
+        <w:tabs>
+          <w:tab w:val="num" w:pos="3600"/>
+        </w:tabs>
+        <w:ind w:left="3600" w:hanging="360"/>
+      </w:pPr>
+      <w:rPr>
+        <w:rFonts w:ascii="Wingdings" w:hAnsi="Wingdings" w:hint="default"/>
+        <w:sz w:val="20"/>
+      </w:rPr>
+    </w:lvl>
+    <w:lvl w:ilvl="5" w:tentative="1">
+      <w:start w:val="1"/>
+      <w:numFmt w:val="bullet"/>
+      <w:lvlText w:val=""/>
+      <w:lvlJc w:val="left"/>
+      <w:pPr>
+        <w:tabs>
+          <w:tab w:val="num" w:pos="4320"/>
+        </w:tabs>
+        <w:ind w:left="4320" w:hanging="360"/>
+      </w:pPr>
+      <w:rPr>
+        <w:rFonts w:ascii="Wingdings" w:hAnsi="Wingdings" w:hint="default"/>
+        <w:sz w:val="20"/>
+      </w:rPr>
+    </w:lvl>
+    <w:lvl w:ilvl="6" w:tentative="1">
+      <w:start w:val="1"/>
+      <w:numFmt w:val="bullet"/>
+      <w:lvlText w:val=""/>
+      <w:lvlJc w:val="left"/>
+      <w:pPr>
+        <w:tabs>
+          <w:tab w:val="num" w:pos="5040"/>
+        </w:tabs>
+        <w:ind w:left="5040" w:hanging="360"/>
+      </w:pPr>
+      <w:rPr>
+        <w:rFonts w:ascii="Wingdings" w:hAnsi="Wingdings" w:hint="default"/>
+        <w:sz w:val="20"/>
+      </w:rPr>
+    </w:lvl>
+    <w:lvl w:ilvl="7" w:tentative="1">
+      <w:start w:val="1"/>
+      <w:numFmt w:val="bullet"/>
+      <w:lvlText w:val=""/>
+      <w:lvlJc w:val="left"/>
+      <w:pPr>
+        <w:tabs>
+          <w:tab w:val="num" w:pos="5760"/>
+        </w:tabs>
+        <w:ind w:left="5760" w:hanging="360"/>
+      </w:pPr>
+      <w:rPr>
+        <w:rFonts w:ascii="Wingdings" w:hAnsi="Wingdings" w:hint="default"/>
+        <w:sz w:val="20"/>
+      </w:rPr>
+    </w:lvl>
+    <w:lvl w:ilvl="8" w:tentative="1">
+      <w:start w:val="1"/>
+      <w:numFmt w:val="bullet"/>
+      <w:lvlText w:val=""/>
+      <w:lvlJc w:val="left"/>
+      <w:pPr>
+        <w:tabs>
+          <w:tab w:val="num" w:pos="6480"/>
+        </w:tabs>
+        <w:ind w:left="6480" w:hanging="360"/>
+      </w:pPr>
+      <w:rPr>
+        <w:rFonts w:ascii="Wingdings" w:hAnsi="Wingdings" w:hint="default"/>
+        <w:sz w:val="20"/>
+      </w:rPr>
+    </w:lvl>
+  </w:abstractNum>
+  <w:abstractNum w:abstractNumId="35" w15:restartNumberingAfterBreak="0">
     <w:nsid w:val="7E8D3B2F"/>
     <w:multiLevelType w:val="multilevel"/>
     <w:tmpl w:val="9A26359C"/>
@@ -7027,85 +8742,112 @@
     </w:lvl>
   </w:abstractNum>
   <w:num w:numId="1">
-    <w:abstractNumId w:val="19"/>
+    <w:abstractNumId w:val="26"/>
   </w:num>
   <w:num w:numId="2">
-    <w:abstractNumId w:val="18"/>
+    <w:abstractNumId w:val="25"/>
   </w:num>
   <w:num w:numId="3">
-    <w:abstractNumId w:val="2"/>
+    <w:abstractNumId w:val="4"/>
   </w:num>
   <w:num w:numId="4">
-    <w:abstractNumId w:val="20"/>
+    <w:abstractNumId w:val="28"/>
   </w:num>
   <w:num w:numId="5">
-    <w:abstractNumId w:val="22"/>
+    <w:abstractNumId w:val="30"/>
   </w:num>
   <w:num w:numId="6">
-    <w:abstractNumId w:val="21"/>
+    <w:abstractNumId w:val="29"/>
   </w:num>
   <w:num w:numId="7">
     <w:abstractNumId w:val="0"/>
   </w:num>
   <w:num w:numId="8">
-    <w:abstractNumId w:val="15"/>
+    <w:abstractNumId w:val="22"/>
   </w:num>
   <w:num w:numId="9">
-    <w:abstractNumId w:val="16"/>
+    <w:abstractNumId w:val="23"/>
   </w:num>
   <w:num w:numId="10">
-    <w:abstractNumId w:val="12"/>
+    <w:abstractNumId w:val="19"/>
   </w:num>
   <w:num w:numId="11">
-    <w:abstractNumId w:val="23"/>
+    <w:abstractNumId w:val="31"/>
   </w:num>
   <w:num w:numId="12">
+    <w:abstractNumId w:val="20"/>
+  </w:num>
+  <w:num w:numId="13">
+    <w:abstractNumId w:val="14"/>
+  </w:num>
+  <w:num w:numId="14">
     <w:abstractNumId w:val="13"/>
   </w:num>
-  <w:num w:numId="13">
-    <w:abstractNumId w:val="8"/>
-  </w:num>
-  <w:num w:numId="14">
-    <w:abstractNumId w:val="7"/>
-  </w:num>
   <w:num w:numId="15">
-    <w:abstractNumId w:val="11"/>
+    <w:abstractNumId w:val="17"/>
   </w:num>
   <w:num w:numId="16">
     <w:abstractNumId w:val="1"/>
   </w:num>
   <w:num w:numId="17">
-    <w:abstractNumId w:val="25"/>
+    <w:abstractNumId w:val="33"/>
   </w:num>
   <w:num w:numId="18">
+    <w:abstractNumId w:val="16"/>
+  </w:num>
+  <w:num w:numId="19">
+    <w:abstractNumId w:val="12"/>
+  </w:num>
+  <w:num w:numId="20">
+    <w:abstractNumId w:val="32"/>
+  </w:num>
+  <w:num w:numId="21">
+    <w:abstractNumId w:val="8"/>
+  </w:num>
+  <w:num w:numId="22">
+    <w:abstractNumId w:val="15"/>
+  </w:num>
+  <w:num w:numId="23">
+    <w:abstractNumId w:val="21"/>
+  </w:num>
+  <w:num w:numId="24">
+    <w:abstractNumId w:val="5"/>
+  </w:num>
+  <w:num w:numId="25">
+    <w:abstractNumId w:val="35"/>
+  </w:num>
+  <w:num w:numId="26">
+    <w:abstractNumId w:val="6"/>
+  </w:num>
+  <w:num w:numId="27">
+    <w:abstractNumId w:val="24"/>
+  </w:num>
+  <w:num w:numId="28">
+    <w:abstractNumId w:val="27"/>
+  </w:num>
+  <w:num w:numId="29">
+    <w:abstractNumId w:val="18"/>
+  </w:num>
+  <w:num w:numId="30">
+    <w:abstractNumId w:val="7"/>
+  </w:num>
+  <w:num w:numId="31">
+    <w:abstractNumId w:val="3"/>
+  </w:num>
+  <w:num w:numId="32">
+    <w:abstractNumId w:val="2"/>
+  </w:num>
+  <w:num w:numId="33">
+    <w:abstractNumId w:val="34"/>
+  </w:num>
+  <w:num w:numId="34">
+    <w:abstractNumId w:val="9"/>
+  </w:num>
+  <w:num w:numId="35">
     <w:abstractNumId w:val="10"/>
   </w:num>
-  <w:num w:numId="19">
-    <w:abstractNumId w:val="6"/>
-  </w:num>
-  <w:num w:numId="20">
-    <w:abstractNumId w:val="24"/>
-  </w:num>
-  <w:num w:numId="21">
-    <w:abstractNumId w:val="5"/>
-  </w:num>
-  <w:num w:numId="22">
-    <w:abstractNumId w:val="9"/>
-  </w:num>
-  <w:num w:numId="23">
-    <w:abstractNumId w:val="14"/>
-  </w:num>
-  <w:num w:numId="24">
-    <w:abstractNumId w:val="3"/>
-  </w:num>
-  <w:num w:numId="25">
-    <w:abstractNumId w:val="26"/>
-  </w:num>
-  <w:num w:numId="26">
-    <w:abstractNumId w:val="4"/>
-  </w:num>
-  <w:num w:numId="27">
-    <w:abstractNumId w:val="17"/>
+  <w:num w:numId="36">
+    <w:abstractNumId w:val="11"/>
   </w:num>
 </w:numbering>
 </file>
@@ -7123,7 +8865,7 @@
     </w:rPrDefault>
     <w:pPrDefault/>
   </w:docDefaults>
-  <w:latentStyles w:defLockedState="0" w:defUIPriority="99" w:defSemiHidden="0" w:defUnhideWhenUsed="0" w:defQFormat="0" w:count="377">
+  <w:latentStyles w:defLockedState="0" w:defUIPriority="99" w:defSemiHidden="0" w:defUnhideWhenUsed="0" w:defQFormat="0" w:count="376">
     <w:lsdException w:name="Normal" w:uiPriority="0" w:qFormat="1"/>
     <w:lsdException w:name="heading 1" w:uiPriority="9" w:qFormat="1"/>
     <w:lsdException w:name="heading 2" w:semiHidden="1" w:uiPriority="9" w:unhideWhenUsed="1" w:qFormat="1"/>
@@ -7500,7 +9242,6 @@
     <w:lsdException w:name="Hashtag" w:semiHidden="1" w:unhideWhenUsed="1"/>
     <w:lsdException w:name="Unresolved Mention" w:semiHidden="1" w:unhideWhenUsed="1"/>
     <w:lsdException w:name="Smart Link" w:semiHidden="1" w:unhideWhenUsed="1"/>
-    <w:lsdException w:name="Smart Link Error" w:semiHidden="1" w:unhideWhenUsed="1"/>
   </w:latentStyles>
   <w:style w:type="paragraph" w:default="1" w:styleId="Normal">
     <w:name w:val="Normal"/>

</xml_diff>

<commit_message>
Edits to recent accomplishments
</commit_message>
<xml_diff>
--- a/Current_Resume.docx
+++ b/Current_Resume.docx
@@ -145,7 +145,7 @@
         <w:pStyle w:val="Compact"/>
       </w:pPr>
       <w:r>
-        <w:t xml:space="preserve">Driving cultural and procedural change through company transformation using Scaled Agile Framework for enterprise (SAFe), tenets of Extreme Ownership, and adoption of modern testing practices.</w:t>
+        <w:t xml:space="preserve">Part of a team driving cultural and procedural change through company transformation using Scaled Agile Framework for enterprise (SAFe), tenets of Extreme Ownership, and adoption of modern testing practices.</w:t>
       </w:r>
     </w:p>
     <w:p>
@@ -181,7 +181,7 @@
         <w:pStyle w:val="Compact"/>
       </w:pPr>
       <w:r>
-        <w:t xml:space="preserve">Implemented pairwise testing approaches via Hexawise to dramatically reduce test cases while improving overall quality coverage.</w:t>
+        <w:t xml:space="preserve">Oversaw implementation of pairwise testing approaches via Hexawise to dramatically reduce test cases while improving overall quality coverage.</w:t>
       </w:r>
     </w:p>
     <w:p>
@@ -193,7 +193,7 @@
         <w:pStyle w:val="Compact"/>
       </w:pPr>
       <w:r>
-        <w:t xml:space="preserve">Eliminated separate workflows for functional test automation with tests done one or two iterations after actual system work was accomplished. Functional test automation is now part of Definition of Done for all work items, and is accomplished in the same iteration as system work.</w:t>
+        <w:t xml:space="preserve">Led initiatives to identify business-critical workflows and drove improvements in production-environment monitoring of those flows via Site24x7.</w:t>
       </w:r>
     </w:p>
     <w:p>
@@ -205,7 +205,7 @@
         <w:pStyle w:val="Compact"/>
       </w:pPr>
       <w:r>
-        <w:t xml:space="preserve">Identified business-critical workflows and drove improvements in production-environment monitoring of those flows via Site24x7.</w:t>
+        <w:t xml:space="preserve">Drafted and drove adoption of Non-Functional Requirements addressing specific business impacts to support operations and Site Reliability Engineers.</w:t>
       </w:r>
     </w:p>
     <w:p>
@@ -217,19 +217,7 @@
         <w:pStyle w:val="Compact"/>
       </w:pPr>
       <w:r>
-        <w:t xml:space="preserve">Drafted and drove adoption of Non-Functional Requirements addressing specific business impacts to support operations and Site Reliability Engineers.</w:t>
-      </w:r>
-    </w:p>
-    <w:p>
-      <w:pPr>
-        <w:numPr>
-          <w:ilvl w:val="0"/>
-          <w:numId w:val="1001"/>
-        </w:numPr>
-        <w:pStyle w:val="Compact"/>
-      </w:pPr>
-      <w:r>
-        <w:t xml:space="preserve">Oversaw stability improvements in functional automation suites, increasing pass rates from 70% to 90%, with a goal of 95% or better.</w:t>
+        <w:t xml:space="preserve">Oversaw stability improvements in functional automation suites, increasing pass rates, with a goal of 95% or better.</w:t>
       </w:r>
     </w:p>
     <w:p>

</xml_diff>

<commit_message>
Updating accomplishments at ConstructConnect.
</commit_message>
<xml_diff>
--- a/Current_Resume.docx
+++ b/Current_Resume.docx
@@ -157,7 +157,7 @@
         <w:pStyle w:val="Compact"/>
       </w:pPr>
       <w:r>
-        <w:t xml:space="preserve">Manages 15 direct report software testers. Oversees 30 additional external testing consultants.</w:t>
+        <w:t xml:space="preserve">Manages 19 full-time staff software testers. Oversees 30 additional external testing consultants.</w:t>
       </w:r>
     </w:p>
     <w:p>
@@ -181,6 +181,18 @@
         <w:pStyle w:val="Compact"/>
       </w:pPr>
       <w:r>
+        <w:t xml:space="preserve">Drove coverage of critical production systems from a handful of monitors to 100% coverage across over 200 monitors. Oversaw creation of dashboards and notification systems to provide self-service for in-house trainers, sales, and support staff. The monitors and dashboards dramatically reduced workloads on the already-overburdened Ops staff.</w:t>
+      </w:r>
+    </w:p>
+    <w:p>
+      <w:pPr>
+        <w:numPr>
+          <w:ilvl w:val="0"/>
+          <w:numId w:val="1001"/>
+        </w:numPr>
+        <w:pStyle w:val="Compact"/>
+      </w:pPr>
+      <w:r>
         <w:t xml:space="preserve">Oversaw implementation of pairwise testing approaches via Hexawise to dramatically reduce test cases while improving overall quality coverage.</w:t>
       </w:r>
     </w:p>
@@ -193,7 +205,7 @@
         <w:pStyle w:val="Compact"/>
       </w:pPr>
       <w:r>
-        <w:t xml:space="preserve">Led initiatives to identify business-critical workflows and drove improvements in production-environment monitoring of those flows via Site24x7.</w:t>
+        <w:t xml:space="preserve">Drafted and drove adoption of Non-Functional Requirements addressing specific business impacts to support operations and Site Reliability Engineers.</w:t>
       </w:r>
     </w:p>
     <w:p>
@@ -205,7 +217,7 @@
         <w:pStyle w:val="Compact"/>
       </w:pPr>
       <w:r>
-        <w:t xml:space="preserve">Drafted and drove adoption of Non-Functional Requirements addressing specific business impacts to support operations and Site Reliability Engineers.</w:t>
+        <w:t xml:space="preserve">Drove implementation of C4 model architectural diagrams across all product teams to help identify critical user flows across components and systems.</w:t>
       </w:r>
     </w:p>
     <w:p>
@@ -218,6 +230,18 @@
       </w:pPr>
       <w:r>
         <w:t xml:space="preserve">Oversaw stability improvements in functional automation suites, increasing pass rates, with a goal of 95% or better.</w:t>
+      </w:r>
+    </w:p>
+    <w:p>
+      <w:pPr>
+        <w:numPr>
+          <w:ilvl w:val="0"/>
+          <w:numId w:val="1001"/>
+        </w:numPr>
+        <w:pStyle w:val="Compact"/>
+      </w:pPr>
+      <w:r>
+        <w:t xml:space="preserve">Led adoption of modern testing practices in effective collaboration and coverage, reducing test case bloat by 50% among most teams while improving effectiveness of testing.</w:t>
       </w:r>
     </w:p>
     <w:p>
@@ -2946,7 +2970,10 @@
   <w:style w:type="character" w:customStyle="1" w:styleId="ImportTok">
     <w:name w:val="ImportTok"/>
     <w:basedOn w:val="VerbatimChar"/>
-    <w:rPr/>
+    <w:rPr>
+      <w:color w:val="008000"/>
+      <w:b/>
+    </w:rPr>
   </w:style>
   <w:style w:type="character" w:customStyle="1" w:styleId="CommentTok">
     <w:name w:val="CommentTok"/>
@@ -3021,7 +3048,9 @@
   <w:style w:type="character" w:customStyle="1" w:styleId="BuiltInTok">
     <w:name w:val="BuiltInTok"/>
     <w:basedOn w:val="VerbatimChar"/>
-    <w:rPr/>
+    <w:rPr>
+      <w:color w:val="008000"/>
+    </w:rPr>
   </w:style>
   <w:style w:type="character" w:customStyle="1" w:styleId="ExtensionTok">
     <w:name w:val="ExtensionTok"/>

</xml_diff>

<commit_message>
Highlighting organizational-level impacts over team-level.
</commit_message>
<xml_diff>
--- a/Current_Resume.docx
+++ b/Current_Resume.docx
@@ -133,7 +133,7 @@
         <w:pStyle w:val="BodyText"/>
       </w:pPr>
       <w:r>
-        <w:t xml:space="preserve">Responsible for modernizing software delivery practices at ConstructConnect to improve quality. This work ranges from improving how test cases are written to direct, frequent interfacing with executive business leadership to ensure their goals are clear and met.</w:t>
+        <w:t xml:space="preserve">Responsible for modernizing software delivery practices at ConstructConnect to improve quality. Works with multiple groups including software engineering, operations support, product ownership, and others. Constantly collaborates with executives across the entire organization.</w:t>
       </w:r>
     </w:p>
     <w:p>
@@ -157,7 +157,7 @@
         <w:pStyle w:val="Compact"/>
       </w:pPr>
       <w:r>
-        <w:t xml:space="preserve">Manages 19 full-time staff software testers. Oversees 30 additional external testing consultants.</w:t>
+        <w:t xml:space="preserve">Manages 19 full-time staff software testers and 30 additional external testing consultants.</w:t>
       </w:r>
     </w:p>
     <w:p>
@@ -169,7 +169,7 @@
         <w:pStyle w:val="Compact"/>
       </w:pPr>
       <w:r>
-        <w:t xml:space="preserve">In first six months was directly responsible for reducing post-code freeze regression testing from mulitple weeks to three days by focusing testers on risk-based analysis as well as eliminating duplicate and outdated manual test cases.</w:t>
+        <w:t xml:space="preserve">In first six months was directly responsible for reducing post-code freeze regression testing from multiple weeks to three days by focusing testers on risk-based analysis as well as eliminating duplicate and outdated manual test cases.</w:t>
       </w:r>
     </w:p>
     <w:p>
@@ -193,6 +193,66 @@
         <w:pStyle w:val="Compact"/>
       </w:pPr>
       <w:r>
+        <w:t xml:space="preserve">Works directly with software engineers to raise software craftsmanship and quality capabilities through mentoring, workshops, and building communities of learning.</w:t>
+      </w:r>
+    </w:p>
+    <w:p>
+      <w:pPr>
+        <w:numPr>
+          <w:ilvl w:val="0"/>
+          <w:numId w:val="1001"/>
+        </w:numPr>
+        <w:pStyle w:val="Compact"/>
+      </w:pPr>
+      <w:r>
+        <w:t xml:space="preserve">Deeply involved as a mentor with ConstructConnect’s internal mentoring program.</w:t>
+      </w:r>
+    </w:p>
+    <w:p>
+      <w:pPr>
+        <w:numPr>
+          <w:ilvl w:val="0"/>
+          <w:numId w:val="1001"/>
+        </w:numPr>
+        <w:pStyle w:val="Compact"/>
+      </w:pPr>
+      <w:r>
+        <w:t xml:space="preserve">Collaborated with Infosec team to bring security scanning into release process, blocking releases with high-level vulnerabilities.</w:t>
+      </w:r>
+    </w:p>
+    <w:p>
+      <w:pPr>
+        <w:numPr>
+          <w:ilvl w:val="0"/>
+          <w:numId w:val="1001"/>
+        </w:numPr>
+        <w:pStyle w:val="Compact"/>
+      </w:pPr>
+      <w:r>
+        <w:t xml:space="preserve">Created a career path ladder for testers with well-defined criteria tied to explicit learning plans. This plan was adopted by other organizational groups within ConstructConnect.</w:t>
+      </w:r>
+    </w:p>
+    <w:p>
+      <w:pPr>
+        <w:numPr>
+          <w:ilvl w:val="0"/>
+          <w:numId w:val="1001"/>
+        </w:numPr>
+        <w:pStyle w:val="Compact"/>
+      </w:pPr>
+      <w:r>
+        <w:t xml:space="preserve">Mentored and raised up two senior testers into managerial positions.</w:t>
+      </w:r>
+    </w:p>
+    <w:p>
+      <w:pPr>
+        <w:numPr>
+          <w:ilvl w:val="0"/>
+          <w:numId w:val="1001"/>
+        </w:numPr>
+        <w:pStyle w:val="Compact"/>
+      </w:pPr>
+      <w:r>
         <w:t xml:space="preserve">Oversaw implementation of pairwise testing approaches via Hexawise to dramatically reduce test cases while improving overall quality coverage.</w:t>
       </w:r>
     </w:p>
@@ -217,7 +277,7 @@
         <w:pStyle w:val="Compact"/>
       </w:pPr>
       <w:r>
-        <w:t xml:space="preserve">Drove implementation of C4 model architectural diagrams across all product teams to help identify critical user flows across components and systems.</w:t>
+        <w:t xml:space="preserve">Oversaw stability improvements in functional automation suites, increasing pass rates, with a goal of 95% or better.</w:t>
       </w:r>
     </w:p>
     <w:p>
@@ -229,7 +289,7 @@
         <w:pStyle w:val="Compact"/>
       </w:pPr>
       <w:r>
-        <w:t xml:space="preserve">Oversaw stability improvements in functional automation suites, increasing pass rates, with a goal of 95% or better.</w:t>
+        <w:t xml:space="preserve">Led adoption of modern testing practices in effective collaboration and coverage, reducing test case bloat by 50% among most teams while improving effectiveness of testing.</w:t>
       </w:r>
     </w:p>
     <w:p>
@@ -241,43 +301,7 @@
         <w:pStyle w:val="Compact"/>
       </w:pPr>
       <w:r>
-        <w:t xml:space="preserve">Led adoption of modern testing practices in effective collaboration and coverage, reducing test case bloat by 50% among most teams while improving effectiveness of testing.</w:t>
-      </w:r>
-    </w:p>
-    <w:p>
-      <w:pPr>
-        <w:numPr>
-          <w:ilvl w:val="0"/>
-          <w:numId w:val="1001"/>
-        </w:numPr>
-        <w:pStyle w:val="Compact"/>
-      </w:pPr>
-      <w:r>
-        <w:t xml:space="preserve">Driving adoption of static code analysis tooling as part of CI/CD pipelines with automatic rejection of commits failing critical rule thresholds for code quality and security.</w:t>
-      </w:r>
-    </w:p>
-    <w:p>
-      <w:pPr>
-        <w:numPr>
-          <w:ilvl w:val="0"/>
-          <w:numId w:val="1001"/>
-        </w:numPr>
-        <w:pStyle w:val="Compact"/>
-      </w:pPr>
-      <w:r>
         <w:t xml:space="preserve">Implemented twice-weekly mentoring sessions with entire onshore team to train on basic software coding capabilities using C# and XUnit.</w:t>
-      </w:r>
-    </w:p>
-    <w:p>
-      <w:pPr>
-        <w:numPr>
-          <w:ilvl w:val="0"/>
-          <w:numId w:val="1001"/>
-        </w:numPr>
-        <w:pStyle w:val="Compact"/>
-      </w:pPr>
-      <w:r>
-        <w:t xml:space="preserve">Restructured QA department to provide better career growth for testers via new management positions and clear skills matrices.</w:t>
       </w:r>
     </w:p>
     <w:bookmarkEnd w:id="24"/>
@@ -307,7 +331,7 @@
         <w:pStyle w:val="BodyText"/>
       </w:pPr>
       <w:r>
-        <w:t xml:space="preserve">Led client organziations to improve their software delivery practices. Helped clients improve their realization of driving business value by working with them through executive consulting, coaching, and hands-on software delivery practices.</w:t>
+        <w:t xml:space="preserve">Led client organizations to improve their software delivery practices. Helped clients improve their realization of driving business value by working with them through executive consulting, coaching, and hands-on software delivery practices.</w:t>
       </w:r>
     </w:p>
     <w:p>

</xml_diff>

<commit_message>
Added U4U charity work
</commit_message>
<xml_diff>
--- a/Current_Resume.docx
+++ b/Current_Resume.docx
@@ -343,7 +343,7 @@
         <w:pStyle w:val="Compact"/>
       </w:pPr>
       <w:r>
-        <w:t xml:space="preserve">Collaborated with Columbus, Ohio client to create a long-term software engineering improvement plan. Build specific recommendations and plans for client to adopt practices such as Continuous Integration/Continuous Delivery and Test Driven Development.</w:t>
+        <w:t xml:space="preserve">Collaborated with Columbus, Ohio client to create a long-term software engineering improvement plan. Built specific recommendations and plans for client to adopt practices such as Continuous Integration/Continuous Delivery and Test Driven Development.</w:t>
       </w:r>
     </w:p>
     <w:p>
@@ -594,7 +594,7 @@
       </w:r>
     </w:p>
     <w:bookmarkEnd w:id="30"/>
-    <w:bookmarkStart w:id="33" w:name="community-non-profit-engagement"/>
+    <w:bookmarkStart w:id="35" w:name="community-non-profit-engagement"/>
     <w:p>
       <w:pPr>
         <w:pStyle w:val="Heading1"/>
@@ -681,8 +681,74 @@
       </w:r>
     </w:p>
     <w:bookmarkEnd w:id="32"/>
-    <w:bookmarkEnd w:id="33"/>
-    <w:bookmarkStart w:id="44" w:name="prior-professional-experience"/>
+    <w:bookmarkStart w:id="34" w:name="X5d2847108ec0adc44792a6cdffbee3ad0a653e8"/>
+    <w:p>
+      <w:pPr>
+        <w:pStyle w:val="Heading2"/>
+      </w:pPr>
+      <w:hyperlink r:id="rId33">
+        <w:r>
+          <w:rPr>
+            <w:rStyle w:val="Hyperlink"/>
+          </w:rPr>
+          <w:t xml:space="preserve">Uniting for Ukraine Rogue Valley</w:t>
+        </w:r>
+      </w:hyperlink>
+      <w:r>
+        <w:t xml:space="preserve">: May 2022 - Present</w:t>
+      </w:r>
+    </w:p>
+    <w:p>
+      <w:pPr>
+        <w:pStyle w:val="FirstParagraph"/>
+      </w:pPr>
+      <w:r>
+        <w:rPr>
+          <w:bCs/>
+          <w:b/>
+        </w:rPr>
+        <w:t xml:space="preserve">Member, Steering Committee</w:t>
+      </w:r>
+    </w:p>
+    <w:p>
+      <w:pPr>
+        <w:numPr>
+          <w:ilvl w:val="0"/>
+          <w:numId w:val="1006"/>
+        </w:numPr>
+        <w:pStyle w:val="Compact"/>
+      </w:pPr>
+      <w:r>
+        <w:t xml:space="preserve">Plans and executes fundraisers in support of relocating Ukrainian refugees to southern Oregon.</w:t>
+      </w:r>
+    </w:p>
+    <w:p>
+      <w:pPr>
+        <w:numPr>
+          <w:ilvl w:val="0"/>
+          <w:numId w:val="1006"/>
+        </w:numPr>
+        <w:pStyle w:val="Compact"/>
+      </w:pPr>
+      <w:r>
+        <w:t xml:space="preserve">Assists in drafting operational procedures supporting refugees.</w:t>
+      </w:r>
+    </w:p>
+    <w:p>
+      <w:pPr>
+        <w:numPr>
+          <w:ilvl w:val="0"/>
+          <w:numId w:val="1006"/>
+        </w:numPr>
+        <w:pStyle w:val="Compact"/>
+      </w:pPr>
+      <w:r>
+        <w:t xml:space="preserve">Provides IT support for the organization.</w:t>
+      </w:r>
+    </w:p>
+    <w:bookmarkEnd w:id="34"/>
+    <w:bookmarkEnd w:id="35"/>
+    <w:bookmarkStart w:id="46" w:name="prior-professional-experience"/>
     <w:p>
       <w:pPr>
         <w:pStyle w:val="Heading1"/>
@@ -691,7 +757,7 @@
         <w:t xml:space="preserve">PRIOR PROFESSIONAL EXPERIENCE</w:t>
       </w:r>
     </w:p>
-    <w:bookmarkStart w:id="34" w:name="Xf5270b9c84db81cdc9d1d0028d9dc399a22b18f"/>
+    <w:bookmarkStart w:id="36" w:name="Xf5270b9c84db81cdc9d1d0028d9dc399a22b18f"/>
     <w:p>
       <w:pPr>
         <w:pStyle w:val="Heading2"/>
@@ -716,7 +782,7 @@
       <w:pPr>
         <w:numPr>
           <w:ilvl w:val="0"/>
-          <w:numId w:val="1006"/>
+          <w:numId w:val="1007"/>
         </w:numPr>
         <w:pStyle w:val="Compact"/>
       </w:pPr>
@@ -728,7 +794,7 @@
       <w:pPr>
         <w:numPr>
           <w:ilvl w:val="0"/>
-          <w:numId w:val="1006"/>
+          <w:numId w:val="1007"/>
         </w:numPr>
         <w:pStyle w:val="Compact"/>
       </w:pPr>
@@ -740,7 +806,7 @@
       <w:pPr>
         <w:numPr>
           <w:ilvl w:val="0"/>
-          <w:numId w:val="1006"/>
+          <w:numId w:val="1007"/>
         </w:numPr>
         <w:pStyle w:val="Compact"/>
       </w:pPr>
@@ -752,7 +818,7 @@
       <w:pPr>
         <w:numPr>
           <w:ilvl w:val="0"/>
-          <w:numId w:val="1006"/>
+          <w:numId w:val="1007"/>
         </w:numPr>
         <w:pStyle w:val="Compact"/>
       </w:pPr>
@@ -764,7 +830,7 @@
       <w:pPr>
         <w:numPr>
           <w:ilvl w:val="0"/>
-          <w:numId w:val="1006"/>
+          <w:numId w:val="1007"/>
         </w:numPr>
         <w:pStyle w:val="Compact"/>
       </w:pPr>
@@ -776,7 +842,7 @@
       <w:pPr>
         <w:numPr>
           <w:ilvl w:val="0"/>
-          <w:numId w:val="1006"/>
+          <w:numId w:val="1007"/>
         </w:numPr>
         <w:pStyle w:val="Compact"/>
       </w:pPr>
@@ -784,8 +850,8 @@
         <w:t xml:space="preserve">Assisted product vendor partners with pre- and post-sales support.</w:t>
       </w:r>
     </w:p>
-    <w:bookmarkEnd w:id="34"/>
-    <w:bookmarkStart w:id="35" w:name="telerik-july-2011---march-2014"/>
+    <w:bookmarkEnd w:id="36"/>
+    <w:bookmarkStart w:id="37" w:name="telerik-july-2011---march-2014"/>
     <w:p>
       <w:pPr>
         <w:pStyle w:val="Heading2"/>
@@ -810,7 +876,7 @@
       <w:pPr>
         <w:numPr>
           <w:ilvl w:val="0"/>
-          <w:numId w:val="1007"/>
+          <w:numId w:val="1008"/>
         </w:numPr>
         <w:pStyle w:val="Compact"/>
       </w:pPr>
@@ -822,7 +888,7 @@
       <w:pPr>
         <w:numPr>
           <w:ilvl w:val="0"/>
-          <w:numId w:val="1007"/>
+          <w:numId w:val="1008"/>
         </w:numPr>
         <w:pStyle w:val="Compact"/>
       </w:pPr>
@@ -840,7 +906,7 @@
       <w:pPr>
         <w:numPr>
           <w:ilvl w:val="0"/>
-          <w:numId w:val="1007"/>
+          <w:numId w:val="1008"/>
         </w:numPr>
         <w:pStyle w:val="Compact"/>
       </w:pPr>
@@ -858,7 +924,7 @@
       <w:pPr>
         <w:numPr>
           <w:ilvl w:val="0"/>
-          <w:numId w:val="1007"/>
+          <w:numId w:val="1008"/>
         </w:numPr>
         <w:pStyle w:val="Compact"/>
       </w:pPr>
@@ -876,7 +942,7 @@
       <w:pPr>
         <w:numPr>
           <w:ilvl w:val="0"/>
-          <w:numId w:val="1007"/>
+          <w:numId w:val="1008"/>
         </w:numPr>
         <w:pStyle w:val="Compact"/>
       </w:pPr>
@@ -894,7 +960,7 @@
       <w:pPr>
         <w:numPr>
           <w:ilvl w:val="0"/>
-          <w:numId w:val="1007"/>
+          <w:numId w:val="1008"/>
         </w:numPr>
         <w:pStyle w:val="Compact"/>
       </w:pPr>
@@ -912,7 +978,7 @@
       <w:pPr>
         <w:numPr>
           <w:ilvl w:val="0"/>
-          <w:numId w:val="1007"/>
+          <w:numId w:val="1008"/>
         </w:numPr>
         <w:pStyle w:val="Compact"/>
       </w:pPr>
@@ -936,7 +1002,7 @@
       <w:pPr>
         <w:numPr>
           <w:ilvl w:val="0"/>
-          <w:numId w:val="1007"/>
+          <w:numId w:val="1008"/>
         </w:numPr>
         <w:pStyle w:val="Compact"/>
       </w:pPr>
@@ -954,7 +1020,7 @@
       <w:pPr>
         <w:numPr>
           <w:ilvl w:val="0"/>
-          <w:numId w:val="1007"/>
+          <w:numId w:val="1008"/>
         </w:numPr>
         <w:pStyle w:val="Compact"/>
       </w:pPr>
@@ -968,8 +1034,8 @@
         <w:t xml:space="preserve">different organizations through multi-day onsite coaching engagements.</w:t>
       </w:r>
     </w:p>
-    <w:bookmarkEnd w:id="35"/>
-    <w:bookmarkStart w:id="36" w:name="telligent-systems-nov-2008---july-2011"/>
+    <w:bookmarkEnd w:id="37"/>
+    <w:bookmarkStart w:id="38" w:name="telligent-systems-nov-2008---july-2011"/>
     <w:p>
       <w:pPr>
         <w:pStyle w:val="Heading2"/>
@@ -994,7 +1060,7 @@
       <w:pPr>
         <w:numPr>
           <w:ilvl w:val="0"/>
-          <w:numId w:val="1008"/>
+          <w:numId w:val="1009"/>
         </w:numPr>
         <w:pStyle w:val="Compact"/>
       </w:pPr>
@@ -1012,7 +1078,7 @@
       <w:pPr>
         <w:numPr>
           <w:ilvl w:val="0"/>
-          <w:numId w:val="1008"/>
+          <w:numId w:val="1009"/>
         </w:numPr>
         <w:pStyle w:val="Compact"/>
       </w:pPr>
@@ -1030,7 +1096,7 @@
       <w:pPr>
         <w:numPr>
           <w:ilvl w:val="0"/>
-          <w:numId w:val="1008"/>
+          <w:numId w:val="1009"/>
         </w:numPr>
         <w:pStyle w:val="Compact"/>
       </w:pPr>
@@ -1048,7 +1114,7 @@
       <w:pPr>
         <w:numPr>
           <w:ilvl w:val="0"/>
-          <w:numId w:val="1008"/>
+          <w:numId w:val="1009"/>
         </w:numPr>
         <w:pStyle w:val="Compact"/>
       </w:pPr>
@@ -1060,7 +1126,7 @@
       <w:pPr>
         <w:numPr>
           <w:ilvl w:val="0"/>
-          <w:numId w:val="1008"/>
+          <w:numId w:val="1009"/>
         </w:numPr>
         <w:pStyle w:val="Compact"/>
       </w:pPr>
@@ -1084,7 +1150,7 @@
       <w:pPr>
         <w:numPr>
           <w:ilvl w:val="0"/>
-          <w:numId w:val="1008"/>
+          <w:numId w:val="1009"/>
         </w:numPr>
         <w:pStyle w:val="Compact"/>
       </w:pPr>
@@ -1108,7 +1174,7 @@
       <w:pPr>
         <w:numPr>
           <w:ilvl w:val="0"/>
-          <w:numId w:val="1008"/>
+          <w:numId w:val="1009"/>
         </w:numPr>
         <w:pStyle w:val="Compact"/>
       </w:pPr>
@@ -1122,8 +1188,8 @@
         <w:t xml:space="preserve">single-task workflow.</w:t>
       </w:r>
     </w:p>
-    <w:bookmarkEnd w:id="36"/>
-    <w:bookmarkStart w:id="37" w:name="X1f0e02598e5b3e3afdcaba25191192c5fb9d7e9"/>
+    <w:bookmarkEnd w:id="38"/>
+    <w:bookmarkStart w:id="39" w:name="X1f0e02598e5b3e3afdcaba25191192c5fb9d7e9"/>
     <w:p>
       <w:pPr>
         <w:pStyle w:val="Heading2"/>
@@ -1148,7 +1214,7 @@
       <w:pPr>
         <w:numPr>
           <w:ilvl w:val="0"/>
-          <w:numId w:val="1009"/>
+          <w:numId w:val="1010"/>
         </w:numPr>
         <w:pStyle w:val="Compact"/>
       </w:pPr>
@@ -1172,7 +1238,7 @@
       <w:pPr>
         <w:numPr>
           <w:ilvl w:val="0"/>
-          <w:numId w:val="1009"/>
+          <w:numId w:val="1010"/>
         </w:numPr>
         <w:pStyle w:val="Compact"/>
       </w:pPr>
@@ -1196,7 +1262,7 @@
       <w:pPr>
         <w:numPr>
           <w:ilvl w:val="0"/>
-          <w:numId w:val="1009"/>
+          <w:numId w:val="1010"/>
         </w:numPr>
         <w:pStyle w:val="Compact"/>
       </w:pPr>
@@ -1214,7 +1280,7 @@
       <w:pPr>
         <w:numPr>
           <w:ilvl w:val="0"/>
-          <w:numId w:val="1009"/>
+          <w:numId w:val="1010"/>
         </w:numPr>
         <w:pStyle w:val="Compact"/>
       </w:pPr>
@@ -1238,7 +1304,7 @@
       <w:pPr>
         <w:numPr>
           <w:ilvl w:val="0"/>
-          <w:numId w:val="1009"/>
+          <w:numId w:val="1010"/>
         </w:numPr>
         <w:pStyle w:val="Compact"/>
       </w:pPr>
@@ -1258,8 +1324,8 @@
         <w:t xml:space="preserve">Platform Evangelism division.</w:t>
       </w:r>
     </w:p>
-    <w:bookmarkEnd w:id="37"/>
-    <w:bookmarkStart w:id="38" w:name="nusoft-solutions-july-2006---april-2007"/>
+    <w:bookmarkEnd w:id="39"/>
+    <w:bookmarkStart w:id="40" w:name="nusoft-solutions-july-2006---april-2007"/>
     <w:p>
       <w:pPr>
         <w:pStyle w:val="Heading2"/>
@@ -1284,7 +1350,7 @@
       <w:pPr>
         <w:numPr>
           <w:ilvl w:val="0"/>
-          <w:numId w:val="1010"/>
+          <w:numId w:val="1011"/>
         </w:numPr>
         <w:pStyle w:val="Compact"/>
       </w:pPr>
@@ -1302,7 +1368,7 @@
       <w:pPr>
         <w:numPr>
           <w:ilvl w:val="0"/>
-          <w:numId w:val="1010"/>
+          <w:numId w:val="1011"/>
         </w:numPr>
         <w:pStyle w:val="Compact"/>
       </w:pPr>
@@ -1316,8 +1382,8 @@
         <w:t xml:space="preserve">workflows on the Microsoft Office SharePoint Server platform.</w:t>
       </w:r>
     </w:p>
-    <w:bookmarkEnd w:id="38"/>
-    <w:bookmarkStart w:id="39" w:name="X7bc40bc39c087da7e78ccb7a620765f478b3ab8"/>
+    <w:bookmarkEnd w:id="40"/>
+    <w:bookmarkStart w:id="41" w:name="X7bc40bc39c087da7e78ccb7a620765f478b3ab8"/>
     <w:p>
       <w:pPr>
         <w:pStyle w:val="Heading2"/>
@@ -1358,8 +1424,8 @@
         <w:t xml:space="preserve">range of customers such as Ogden Air Logistics Center.</w:t>
       </w:r>
     </w:p>
-    <w:bookmarkEnd w:id="39"/>
-    <w:bookmarkStart w:id="40" w:name="Xd3477224e28cd3e88c966a972ac7e767a5bce7c"/>
+    <w:bookmarkEnd w:id="41"/>
+    <w:bookmarkStart w:id="42" w:name="Xd3477224e28cd3e88c966a972ac7e767a5bce7c"/>
     <w:p>
       <w:pPr>
         <w:pStyle w:val="Heading2"/>
@@ -1432,8 +1498,8 @@
         <w:t xml:space="preserve">Virginia work centers.</w:t>
       </w:r>
     </w:p>
-    <w:bookmarkEnd w:id="40"/>
-    <w:bookmarkStart w:id="41" w:name="X6f30b4505d4235c13c197ab95971f28febf33a7"/>
+    <w:bookmarkEnd w:id="42"/>
+    <w:bookmarkStart w:id="43" w:name="X6f30b4505d4235c13c197ab95971f28febf33a7"/>
     <w:p>
       <w:pPr>
         <w:pStyle w:val="Heading2"/>
@@ -1474,8 +1540,8 @@
         <w:t xml:space="preserve">Ethernet during a weekend relocation of the entire work center.</w:t>
       </w:r>
     </w:p>
-    <w:bookmarkEnd w:id="41"/>
-    <w:bookmarkStart w:id="42" w:name="X376c5a56ae5067b0644733f379d103a0dc64512"/>
+    <w:bookmarkEnd w:id="43"/>
+    <w:bookmarkStart w:id="44" w:name="X376c5a56ae5067b0644733f379d103a0dc64512"/>
     <w:p>
       <w:pPr>
         <w:pStyle w:val="Heading2"/>
@@ -1516,8 +1582,8 @@
         <w:t xml:space="preserve">help files detailing workflows for techs.</w:t>
       </w:r>
     </w:p>
-    <w:bookmarkEnd w:id="42"/>
-    <w:bookmarkStart w:id="43" w:name="Xb9164c75027bf4668d04c19c21549109cffac9e"/>
+    <w:bookmarkEnd w:id="44"/>
+    <w:bookmarkStart w:id="45" w:name="Xb9164c75027bf4668d04c19c21549109cffac9e"/>
     <w:p>
       <w:pPr>
         <w:pStyle w:val="Heading2"/>
@@ -1558,9 +1624,9 @@
         <w:t xml:space="preserve">small computer systems.</w:t>
       </w:r>
     </w:p>
-    <w:bookmarkEnd w:id="43"/>
-    <w:bookmarkEnd w:id="44"/>
-    <w:bookmarkStart w:id="45" w:name="education"/>
+    <w:bookmarkEnd w:id="45"/>
+    <w:bookmarkEnd w:id="46"/>
+    <w:bookmarkStart w:id="47" w:name="education"/>
     <w:p>
       <w:pPr>
         <w:pStyle w:val="Heading1"/>
@@ -1585,8 +1651,8 @@
         <w:t xml:space="preserve">BS in Computer Information Systems, Chapman University, Orange, CA. (Cum Laude)</w:t>
       </w:r>
     </w:p>
-    <w:bookmarkEnd w:id="45"/>
-    <w:bookmarkStart w:id="48" w:name="community-involvement"/>
+    <w:bookmarkEnd w:id="47"/>
+    <w:bookmarkStart w:id="50" w:name="community-involvement"/>
     <w:p>
       <w:pPr>
         <w:pStyle w:val="Heading1"/>
@@ -1605,7 +1671,7 @@
       <w:r>
         <w:t xml:space="preserve"> </w:t>
       </w:r>
-      <w:hyperlink r:id="rId46">
+      <w:hyperlink r:id="rId48">
         <w:r>
           <w:rPr>
             <w:rStyle w:val="Hyperlink"/>
@@ -1627,7 +1693,7 @@
       <w:r>
         <w:t xml:space="preserve"> </w:t>
       </w:r>
-      <w:hyperlink r:id="rId47">
+      <w:hyperlink r:id="rId49">
         <w:r>
           <w:rPr>
             <w:rStyle w:val="Hyperlink"/>
@@ -1639,8 +1705,8 @@
         <w:t xml:space="preserve">.</w:t>
       </w:r>
     </w:p>
-    <w:bookmarkEnd w:id="48"/>
-    <w:bookmarkStart w:id="49" w:name="awards"/>
+    <w:bookmarkEnd w:id="50"/>
+    <w:bookmarkStart w:id="51" w:name="awards"/>
     <w:p>
       <w:pPr>
         <w:pStyle w:val="Heading1"/>
@@ -1683,8 +1749,8 @@
         <w:t xml:space="preserve">by fellow C# MVPs for leadership of CodeMash Conference.</w:t>
       </w:r>
     </w:p>
-    <w:bookmarkEnd w:id="49"/>
-    <w:bookmarkStart w:id="54" w:name="speaking-selected-listing"/>
+    <w:bookmarkEnd w:id="51"/>
+    <w:bookmarkStart w:id="56" w:name="speaking-selected-listing"/>
     <w:p>
       <w:pPr>
         <w:pStyle w:val="Heading1"/>
@@ -1903,7 +1969,7 @@
       <w:pPr>
         <w:pStyle w:val="BodyText"/>
       </w:pPr>
-      <w:hyperlink r:id="rId50">
+      <w:hyperlink r:id="rId52">
         <w:r>
           <w:rPr>
             <w:rStyle w:val="Hyperlink"/>
@@ -1934,7 +2000,7 @@
       <w:pPr>
         <w:pStyle w:val="BodyText"/>
       </w:pPr>
-      <w:hyperlink r:id="rId51">
+      <w:hyperlink r:id="rId53">
         <w:r>
           <w:rPr>
             <w:rStyle w:val="Hyperlink"/>
@@ -1965,7 +2031,7 @@
       <w:pPr>
         <w:pStyle w:val="BodyText"/>
       </w:pPr>
-      <w:hyperlink r:id="rId52">
+      <w:hyperlink r:id="rId54">
         <w:r>
           <w:rPr>
             <w:rStyle w:val="Hyperlink"/>
@@ -1996,7 +2062,7 @@
       <w:pPr>
         <w:pStyle w:val="BodyText"/>
       </w:pPr>
-      <w:hyperlink r:id="rId53">
+      <w:hyperlink r:id="rId55">
         <w:r>
           <w:rPr>
             <w:rStyle w:val="Hyperlink"/>
@@ -2039,8 +2105,8 @@
         <w:t xml:space="preserve">This is an intense talk and openly speaks to mental health and extraordinarily traumatic events.</w:t>
       </w:r>
     </w:p>
-    <w:bookmarkEnd w:id="54"/>
-    <w:bookmarkStart w:id="56" w:name="authored-courses"/>
+    <w:bookmarkEnd w:id="56"/>
+    <w:bookmarkStart w:id="58" w:name="authored-courses"/>
     <w:p>
       <w:pPr>
         <w:pStyle w:val="Heading1"/>
@@ -2053,7 +2119,7 @@
       <w:pPr>
         <w:pStyle w:val="FirstParagraph"/>
       </w:pPr>
-      <w:hyperlink r:id="rId55">
+      <w:hyperlink r:id="rId57">
         <w:r>
           <w:rPr>
             <w:rStyle w:val="Hyperlink"/>
@@ -2068,8 +2134,8 @@
         <w:t xml:space="preserve">6.5 hour course targeting non-coding testers, program managers, and other software delivery team members.</w:t>
       </w:r>
     </w:p>
-    <w:bookmarkEnd w:id="56"/>
-    <w:bookmarkStart w:id="61" w:name="publications-selected-listing"/>
+    <w:bookmarkEnd w:id="58"/>
+    <w:bookmarkStart w:id="63" w:name="publications-selected-listing"/>
     <w:p>
       <w:pPr>
         <w:pStyle w:val="Heading1"/>
@@ -2088,7 +2154,7 @@
       <w:r>
         <w:t xml:space="preserve"> </w:t>
       </w:r>
-      <w:hyperlink r:id="rId57">
+      <w:hyperlink r:id="rId59">
         <w:r>
           <w:rPr>
             <w:rStyle w:val="Hyperlink"/>
@@ -2101,7 +2167,7 @@
       <w:pPr>
         <w:pStyle w:val="BodyText"/>
       </w:pPr>
-      <w:hyperlink r:id="rId58">
+      <w:hyperlink r:id="rId60">
         <w:r>
           <w:rPr>
             <w:rStyle w:val="Hyperlink"/>
@@ -2154,11 +2220,11 @@
       <w:pPr>
         <w:numPr>
           <w:ilvl w:val="0"/>
-          <w:numId w:val="1011"/>
-        </w:numPr>
-        <w:pStyle w:val="Compact"/>
-      </w:pPr>
-      <w:hyperlink r:id="rId59">
+          <w:numId w:val="1012"/>
+        </w:numPr>
+        <w:pStyle w:val="Compact"/>
+      </w:pPr>
+      <w:hyperlink r:id="rId61">
         <w:r>
           <w:rPr>
             <w:rStyle w:val="Hyperlink"/>
@@ -2189,11 +2255,11 @@
       <w:pPr>
         <w:numPr>
           <w:ilvl w:val="0"/>
-          <w:numId w:val="1011"/>
-        </w:numPr>
-        <w:pStyle w:val="Compact"/>
-      </w:pPr>
-      <w:hyperlink r:id="rId60">
+          <w:numId w:val="1012"/>
+        </w:numPr>
+        <w:pStyle w:val="Compact"/>
+      </w:pPr>
+      <w:hyperlink r:id="rId62">
         <w:r>
           <w:rPr>
             <w:rStyle w:val="Hyperlink"/>
@@ -2216,7 +2282,7 @@
         <w:t xml:space="preserve">http://tv.telerik.com.</w:t>
       </w:r>
     </w:p>
-    <w:bookmarkEnd w:id="61"/>
+    <w:bookmarkEnd w:id="63"/>
     <w:sectPr/>
   </w:body>
 </w:document>
@@ -2433,6 +2499,9 @@
     <w:abstractNumId w:val="991"/>
   </w:num>
   <w:num w:numId="1011">
+    <w:abstractNumId w:val="991"/>
+  </w:num>
+  <w:num w:numId="1012">
     <w:abstractNumId w:val="991"/>
   </w:num>
 </w:numbering>

</xml_diff>